<commit_message>
laporan determinan dan spl
</commit_message>
<xml_diff>
--- a/doc/Laporan_TubesAlgeo01-19087_Kel50.docx
+++ b/doc/Laporan_TubesAlgeo01-19087_Kel50.docx
@@ -132,7 +132,7 @@
           <w:noProof/>
           <w:sz w:val="28"/>
           <w:szCs w:val="28"/>
-          <w:lang w:val="en-US" w:eastAsia="ja-JP"/>
+          <w:lang w:val="en-US"/>
         </w:rPr>
         <w:drawing>
           <wp:anchor distT="0" distB="0" distL="114300" distR="114300" simplePos="0" relativeHeight="251685888" behindDoc="0" locked="0" layoutInCell="1" allowOverlap="1" wp14:anchorId="5B81887B" wp14:editId="3C7DFC82">
@@ -600,7 +600,7 @@
           <w:noProof/>
           <w:sz w:val="24"/>
           <w:szCs w:val="24"/>
-          <w:lang w:val="en-US" w:eastAsia="ja-JP"/>
+          <w:lang w:val="en-US"/>
         </w:rPr>
         <w:drawing>
           <wp:inline distT="0" distB="0" distL="0" distR="0" wp14:anchorId="711D9881" wp14:editId="17706EB9">
@@ -743,7 +743,7 @@
           <w:noProof/>
           <w:sz w:val="24"/>
           <w:szCs w:val="24"/>
-          <w:lang w:val="en-US" w:eastAsia="ja-JP"/>
+          <w:lang w:val="en-US"/>
         </w:rPr>
         <w:drawing>
           <wp:inline distT="0" distB="0" distL="0" distR="0" wp14:anchorId="4F546B60" wp14:editId="74A8163E">
@@ -842,7 +842,7 @@
           <w:noProof/>
           <w:sz w:val="24"/>
           <w:szCs w:val="24"/>
-          <w:lang w:val="en-US" w:eastAsia="ja-JP"/>
+          <w:lang w:val="en-US"/>
         </w:rPr>
         <w:drawing>
           <wp:inline distT="0" distB="0" distL="0" distR="0" wp14:anchorId="6F6A3697" wp14:editId="58BD389D">
@@ -1066,7 +1066,7 @@
           <w:noProof/>
           <w:sz w:val="24"/>
           <w:szCs w:val="24"/>
-          <w:lang w:val="en-US" w:eastAsia="ja-JP"/>
+          <w:lang w:val="en-US"/>
         </w:rPr>
         <w:drawing>
           <wp:inline distT="0" distB="0" distL="0" distR="0" wp14:anchorId="6E31BF51" wp14:editId="05856FEE">
@@ -1143,7 +1143,7 @@
           <w:noProof/>
           <w:sz w:val="24"/>
           <w:szCs w:val="24"/>
-          <w:lang w:val="en-US" w:eastAsia="ja-JP"/>
+          <w:lang w:val="en-US"/>
         </w:rPr>
         <w:drawing>
           <wp:anchor distT="0" distB="0" distL="114300" distR="114300" simplePos="0" relativeHeight="251687936" behindDoc="0" locked="0" layoutInCell="1" allowOverlap="1" wp14:anchorId="6B23A758" wp14:editId="51D7C96A">
@@ -1243,7 +1243,7 @@
           <w:noProof/>
           <w:sz w:val="24"/>
           <w:szCs w:val="24"/>
-          <w:lang w:val="en-US" w:eastAsia="ja-JP"/>
+          <w:lang w:val="en-US"/>
         </w:rPr>
         <w:lastRenderedPageBreak/>
         <w:drawing>
@@ -1402,7 +1402,7 @@
           <w:noProof/>
           <w:sz w:val="24"/>
           <w:szCs w:val="24"/>
-          <w:lang w:val="en-US" w:eastAsia="ja-JP"/>
+          <w:lang w:val="en-US"/>
         </w:rPr>
         <w:drawing>
           <wp:anchor distT="0" distB="0" distL="114300" distR="114300" simplePos="0" relativeHeight="251689984" behindDoc="0" locked="0" layoutInCell="1" allowOverlap="1" wp14:anchorId="16C97730" wp14:editId="49EE2F93">
@@ -1528,7 +1528,7 @@
           <w:noProof/>
           <w:sz w:val="24"/>
           <w:szCs w:val="24"/>
-          <w:lang w:val="en-US" w:eastAsia="ja-JP"/>
+          <w:lang w:val="en-US"/>
         </w:rPr>
         <w:drawing>
           <wp:inline distT="0" distB="0" distL="0" distR="0" wp14:anchorId="51A3EAA6" wp14:editId="186DD0C0">
@@ -1792,7 +1792,7 @@
           <w:noProof/>
           <w:sz w:val="24"/>
           <w:szCs w:val="24"/>
-          <w:lang w:val="en-US" w:eastAsia="ja-JP"/>
+          <w:lang w:val="en-US"/>
         </w:rPr>
         <w:drawing>
           <wp:anchor distT="0" distB="0" distL="114300" distR="114300" simplePos="0" relativeHeight="251691008" behindDoc="0" locked="0" layoutInCell="1" allowOverlap="1" wp14:anchorId="47EE258C" wp14:editId="162356DC">
@@ -1890,7 +1890,7 @@
           <w:noProof/>
           <w:sz w:val="24"/>
           <w:szCs w:val="24"/>
-          <w:lang w:val="en-US" w:eastAsia="ja-JP"/>
+          <w:lang w:val="en-US"/>
         </w:rPr>
         <w:drawing>
           <wp:anchor distT="0" distB="0" distL="114300" distR="114300" simplePos="0" relativeHeight="251692032" behindDoc="0" locked="0" layoutInCell="1" allowOverlap="1" wp14:anchorId="64C7F815" wp14:editId="66852660">
@@ -1988,7 +1988,7 @@
           <w:noProof/>
           <w:sz w:val="24"/>
           <w:szCs w:val="24"/>
-          <w:lang w:val="en-US" w:eastAsia="ja-JP"/>
+          <w:lang w:val="en-US"/>
         </w:rPr>
         <w:drawing>
           <wp:anchor distT="0" distB="0" distL="114300" distR="114300" simplePos="0" relativeHeight="251693056" behindDoc="0" locked="0" layoutInCell="1" allowOverlap="1" wp14:anchorId="1D1E2E88" wp14:editId="29EBE256">
@@ -2705,7 +2705,7 @@
         <w:rPr>
           <w:rFonts w:ascii="Times New Roman" w:hAnsi="Times New Roman" w:cs="Times New Roman"/>
           <w:noProof/>
-          <w:lang w:val="en-US" w:eastAsia="ja-JP"/>
+          <w:lang w:val="en-US"/>
         </w:rPr>
         <w:drawing>
           <wp:anchor distT="0" distB="0" distL="114300" distR="114300" simplePos="0" relativeHeight="251694080" behindDoc="0" locked="0" layoutInCell="1" allowOverlap="1" wp14:anchorId="5956C94B" wp14:editId="71752A18">
@@ -3020,7 +3020,7 @@
           <w:noProof/>
           <w:sz w:val="24"/>
           <w:szCs w:val="24"/>
-          <w:lang w:val="en-US" w:eastAsia="ja-JP"/>
+          <w:lang w:val="en-US"/>
         </w:rPr>
         <w:drawing>
           <wp:anchor distT="0" distB="0" distL="114300" distR="114300" simplePos="0" relativeHeight="251695104" behindDoc="0" locked="0" layoutInCell="1" allowOverlap="1" wp14:anchorId="36DCD17B" wp14:editId="505D31C7">
@@ -3607,7 +3607,7 @@
           <w:noProof/>
           <w:sz w:val="24"/>
           <w:szCs w:val="24"/>
-          <w:lang w:val="en-US" w:eastAsia="ja-JP"/>
+          <w:lang w:val="en-US"/>
         </w:rPr>
         <w:drawing>
           <wp:anchor distT="0" distB="0" distL="114300" distR="114300" simplePos="0" relativeHeight="251696128" behindDoc="0" locked="0" layoutInCell="1" allowOverlap="1" wp14:anchorId="224B6DD2" wp14:editId="42C0D28D">
@@ -5362,6 +5362,324 @@
           <w:lang w:val="en-US"/>
         </w:rPr>
       </w:pPr>
+      <w:r>
+        <w:rPr>
+          <w:rFonts w:ascii="Times New Roman" w:hAnsi="Times New Roman" w:cs="Times New Roman"/>
+          <w:b/>
+          <w:bCs/>
+          <w:sz w:val="24"/>
+          <w:szCs w:val="24"/>
+          <w:lang w:val="en-US"/>
+        </w:rPr>
+        <w:t>Eliminasi Gauss</w:t>
+      </w:r>
+    </w:p>
+    <w:p>
+      <w:pPr>
+        <w:spacing w:line="276" w:lineRule="auto"/>
+        <w:ind w:left="709"/>
+        <w:rPr>
+          <w:rFonts w:ascii="Times New Roman" w:hAnsi="Times New Roman" w:cs="Times New Roman"/>
+          <w:bCs/>
+          <w:sz w:val="24"/>
+          <w:szCs w:val="24"/>
+          <w:lang w:val="en-US"/>
+        </w:rPr>
+      </w:pPr>
+      <w:r>
+        <w:rPr>
+          <w:rFonts w:ascii="Times New Roman" w:hAnsi="Times New Roman" w:cs="Times New Roman"/>
+          <w:bCs/>
+          <w:sz w:val="24"/>
+          <w:szCs w:val="24"/>
+          <w:lang w:val="en-US"/>
+        </w:rPr>
+        <w:t xml:space="preserve">Program akan mulai dengan definisi </w:t>
+      </w:r>
+      <w:r>
+        <w:rPr>
+          <w:rFonts w:ascii="Times New Roman" w:hAnsi="Times New Roman" w:cs="Times New Roman"/>
+          <w:bCs/>
+          <w:i/>
+          <w:sz w:val="24"/>
+          <w:szCs w:val="24"/>
+          <w:lang w:val="en-US"/>
+        </w:rPr>
+        <w:t>class</w:t>
+      </w:r>
+      <w:r>
+        <w:rPr>
+          <w:rFonts w:ascii="Times New Roman" w:hAnsi="Times New Roman" w:cs="Times New Roman"/>
+          <w:bCs/>
+          <w:i/>
+          <w:sz w:val="24"/>
+          <w:szCs w:val="24"/>
+          <w:lang w:val="en-US"/>
+        </w:rPr>
+        <w:t xml:space="preserve"> </w:t>
+      </w:r>
+      <w:r>
+        <w:rPr>
+          <w:rFonts w:ascii="Times New Roman" w:hAnsi="Times New Roman" w:cs="Times New Roman"/>
+          <w:bCs/>
+          <w:sz w:val="24"/>
+          <w:szCs w:val="24"/>
+          <w:lang w:val="en-US"/>
+        </w:rPr>
+        <w:t xml:space="preserve">yang bersifat </w:t>
+      </w:r>
+      <w:r>
+        <w:rPr>
+          <w:rFonts w:ascii="Times New Roman" w:hAnsi="Times New Roman" w:cs="Times New Roman"/>
+          <w:bCs/>
+          <w:i/>
+          <w:sz w:val="24"/>
+          <w:szCs w:val="24"/>
+          <w:lang w:val="en-US"/>
+        </w:rPr>
+        <w:t>public</w:t>
+      </w:r>
+      <w:r>
+        <w:rPr>
+          <w:rFonts w:ascii="Times New Roman" w:hAnsi="Times New Roman" w:cs="Times New Roman"/>
+          <w:bCs/>
+          <w:i/>
+          <w:sz w:val="24"/>
+          <w:szCs w:val="24"/>
+          <w:lang w:val="en-US"/>
+        </w:rPr>
+        <w:t xml:space="preserve">, </w:t>
+      </w:r>
+      <w:r>
+        <w:rPr>
+          <w:rFonts w:ascii="Times New Roman" w:hAnsi="Times New Roman" w:cs="Times New Roman"/>
+          <w:bCs/>
+          <w:sz w:val="24"/>
+          <w:szCs w:val="24"/>
+          <w:lang w:val="en-US"/>
+        </w:rPr>
+        <w:t xml:space="preserve">untuk eliminasi gauss, digunakan method bernama ‘gauss’ yang menerima parameter berupa Matrix, yaitu M. </w:t>
+      </w:r>
+    </w:p>
+    <w:p>
+      <w:pPr>
+        <w:spacing w:line="276" w:lineRule="auto"/>
+        <w:ind w:left="709"/>
+        <w:rPr>
+          <w:rFonts w:ascii="Times New Roman" w:hAnsi="Times New Roman" w:cs="Times New Roman"/>
+          <w:bCs/>
+          <w:sz w:val="24"/>
+          <w:szCs w:val="24"/>
+          <w:lang w:val="en-US"/>
+        </w:rPr>
+      </w:pPr>
+      <w:r>
+        <w:rPr>
+          <w:rFonts w:ascii="Times New Roman" w:hAnsi="Times New Roman" w:cs="Times New Roman"/>
+          <w:bCs/>
+          <w:sz w:val="24"/>
+          <w:szCs w:val="24"/>
+          <w:lang w:val="en-US"/>
+        </w:rPr>
+        <w:t xml:space="preserve">Tahap pertama dari eliminasi gauss ini adalah melakukan OBE sampai elemen diagonal bernilai 1 dan nilai-nilai di bawah garis diagonal bernilai 0. Proses ini dilakukan pada method doGauss. </w:t>
+      </w:r>
+    </w:p>
+    <w:p>
+      <w:pPr>
+        <w:spacing w:line="276" w:lineRule="auto"/>
+        <w:ind w:left="709"/>
+        <w:rPr>
+          <w:rFonts w:ascii="Times New Roman" w:hAnsi="Times New Roman" w:cs="Times New Roman"/>
+          <w:bCs/>
+          <w:sz w:val="24"/>
+          <w:szCs w:val="24"/>
+          <w:lang w:val="en-US"/>
+        </w:rPr>
+      </w:pPr>
+      <w:r>
+        <w:rPr>
+          <w:rFonts w:ascii="Times New Roman" w:hAnsi="Times New Roman" w:cs="Times New Roman"/>
+          <w:bCs/>
+          <w:sz w:val="24"/>
+          <w:szCs w:val="24"/>
+          <w:lang w:val="en-US"/>
+        </w:rPr>
+        <w:t xml:space="preserve">Mulai dari proses ini, perlu diperiksa apakah baris terakhir memiliki masalah, yaitu jika matrix yang menampung variable memiliki determinan 0. </w:t>
+      </w:r>
+    </w:p>
+    <w:p>
+      <w:pPr>
+        <w:spacing w:line="276" w:lineRule="auto"/>
+        <w:ind w:left="709"/>
+        <w:rPr>
+          <w:rFonts w:ascii="Times New Roman" w:hAnsi="Times New Roman" w:cs="Times New Roman"/>
+          <w:bCs/>
+          <w:sz w:val="24"/>
+          <w:szCs w:val="24"/>
+          <w:lang w:val="en-US"/>
+        </w:rPr>
+      </w:pPr>
+      <w:r>
+        <w:rPr>
+          <w:rFonts w:ascii="Times New Roman" w:hAnsi="Times New Roman" w:cs="Times New Roman"/>
+          <w:bCs/>
+          <w:sz w:val="24"/>
+          <w:szCs w:val="24"/>
+          <w:lang w:val="en-US"/>
+        </w:rPr>
+        <w:t>Kasus pertama jika determinan tidak sama dengan 0, s</w:t>
+      </w:r>
+      <w:r>
+        <w:rPr>
+          <w:rFonts w:ascii="Times New Roman" w:hAnsi="Times New Roman" w:cs="Times New Roman"/>
+          <w:bCs/>
+          <w:sz w:val="24"/>
+          <w:szCs w:val="24"/>
+          <w:lang w:val="en-US"/>
+        </w:rPr>
+        <w:t xml:space="preserve">etelah matrix OBE diperoleh, dilakukan </w:t>
+      </w:r>
+      <w:r>
+        <w:rPr>
+          <w:rFonts w:ascii="Times New Roman" w:hAnsi="Times New Roman" w:cs="Times New Roman"/>
+          <w:bCs/>
+          <w:i/>
+          <w:sz w:val="24"/>
+          <w:szCs w:val="24"/>
+          <w:lang w:val="en-US"/>
+        </w:rPr>
+        <w:t>back substitution</w:t>
+      </w:r>
+      <w:r>
+        <w:rPr>
+          <w:rFonts w:ascii="Times New Roman" w:hAnsi="Times New Roman" w:cs="Times New Roman"/>
+          <w:bCs/>
+          <w:sz w:val="24"/>
+          <w:szCs w:val="24"/>
+          <w:lang w:val="en-US"/>
+        </w:rPr>
+        <w:t xml:space="preserve">, yaitu dimulai dari baris paling terakhir diperoleh solusi baris terakhir, lalu iterasi mundur sampai baris pertama. </w:t>
+      </w:r>
+    </w:p>
+    <w:p>
+      <w:pPr>
+        <w:spacing w:line="276" w:lineRule="auto"/>
+        <w:ind w:left="709"/>
+        <w:rPr>
+          <w:rFonts w:ascii="Times New Roman" w:hAnsi="Times New Roman" w:cs="Times New Roman"/>
+          <w:bCs/>
+          <w:sz w:val="24"/>
+          <w:szCs w:val="24"/>
+          <w:lang w:val="en-US"/>
+        </w:rPr>
+      </w:pPr>
+      <w:r>
+        <w:rPr>
+          <w:rFonts w:ascii="Times New Roman" w:hAnsi="Times New Roman" w:cs="Times New Roman"/>
+          <w:bCs/>
+          <w:sz w:val="24"/>
+          <w:szCs w:val="24"/>
+          <w:lang w:val="en-US"/>
+        </w:rPr>
+        <w:t>Kasus kedua, jika determinan bernilai 0 dan setelah dilakukan OBE, baris paling terakhir pada kolom yang menampung konstanta bernilai tidak sama dengan 0, maka SPL ini tidak memiliki solusi.</w:t>
+      </w:r>
+    </w:p>
+    <w:p>
+      <w:pPr>
+        <w:spacing w:line="276" w:lineRule="auto"/>
+        <w:ind w:left="709"/>
+        <w:rPr>
+          <w:rFonts w:ascii="Times New Roman" w:hAnsi="Times New Roman" w:cs="Times New Roman"/>
+          <w:bCs/>
+          <w:sz w:val="24"/>
+          <w:szCs w:val="24"/>
+          <w:lang w:val="en-US"/>
+        </w:rPr>
+      </w:pPr>
+      <w:r>
+        <w:rPr>
+          <w:rFonts w:ascii="Times New Roman" w:hAnsi="Times New Roman" w:cs="Times New Roman"/>
+          <w:bCs/>
+          <w:sz w:val="24"/>
+          <w:szCs w:val="24"/>
+          <w:lang w:val="en-US"/>
+        </w:rPr>
+        <w:t xml:space="preserve">Kasus ketiga, </w:t>
+      </w:r>
+      <w:r>
+        <w:rPr>
+          <w:rFonts w:ascii="Times New Roman" w:hAnsi="Times New Roman" w:cs="Times New Roman"/>
+          <w:bCs/>
+          <w:sz w:val="24"/>
+          <w:szCs w:val="24"/>
+          <w:lang w:val="en-US"/>
+        </w:rPr>
+        <w:t>jika determinan bernilai 0 dan setelah dilakukan OBE, baris paling terakhir pada kolom yang men</w:t>
+      </w:r>
+      <w:r>
+        <w:rPr>
+          <w:rFonts w:ascii="Times New Roman" w:hAnsi="Times New Roman" w:cs="Times New Roman"/>
+          <w:bCs/>
+          <w:sz w:val="24"/>
+          <w:szCs w:val="24"/>
+          <w:lang w:val="en-US"/>
+        </w:rPr>
+        <w:t xml:space="preserve">ampung konstanta bernilai </w:t>
+      </w:r>
+      <w:proofErr w:type="gramStart"/>
+      <w:r>
+        <w:rPr>
+          <w:rFonts w:ascii="Times New Roman" w:hAnsi="Times New Roman" w:cs="Times New Roman"/>
+          <w:bCs/>
+          <w:sz w:val="24"/>
+          <w:szCs w:val="24"/>
+          <w:lang w:val="en-US"/>
+        </w:rPr>
+        <w:t>sama</w:t>
+      </w:r>
+      <w:proofErr w:type="gramEnd"/>
+      <w:r>
+        <w:rPr>
+          <w:rFonts w:ascii="Times New Roman" w:hAnsi="Times New Roman" w:cs="Times New Roman"/>
+          <w:bCs/>
+          <w:sz w:val="24"/>
+          <w:szCs w:val="24"/>
+          <w:lang w:val="en-US"/>
+        </w:rPr>
+        <w:t xml:space="preserve"> dengan 0</w:t>
+      </w:r>
+      <w:r>
+        <w:rPr>
+          <w:rFonts w:ascii="Times New Roman" w:hAnsi="Times New Roman" w:cs="Times New Roman"/>
+          <w:bCs/>
+          <w:sz w:val="24"/>
+          <w:szCs w:val="24"/>
+          <w:lang w:val="en-US"/>
+        </w:rPr>
+        <w:t xml:space="preserve">. Dari sini, </w:t>
+      </w:r>
+      <w:proofErr w:type="gramStart"/>
+      <w:r>
+        <w:rPr>
+          <w:rFonts w:ascii="Times New Roman" w:hAnsi="Times New Roman" w:cs="Times New Roman"/>
+          <w:bCs/>
+          <w:sz w:val="24"/>
+          <w:szCs w:val="24"/>
+          <w:lang w:val="en-US"/>
+        </w:rPr>
+        <w:t>akan</w:t>
+      </w:r>
+      <w:proofErr w:type="gramEnd"/>
+      <w:r>
+        <w:rPr>
+          <w:rFonts w:ascii="Times New Roman" w:hAnsi="Times New Roman" w:cs="Times New Roman"/>
+          <w:bCs/>
+          <w:sz w:val="24"/>
+          <w:szCs w:val="24"/>
+          <w:lang w:val="en-US"/>
+        </w:rPr>
+        <w:t xml:space="preserve"> diperoleh banyak solusi sehingga akan digunakan parameter sebagai solusi.</w:t>
+      </w:r>
     </w:p>
     <w:p>
       <w:pPr>
@@ -5381,6 +5699,85 @@
           <w:lang w:val="en-US"/>
         </w:rPr>
       </w:pPr>
+      <w:r>
+        <w:rPr>
+          <w:rFonts w:ascii="Times New Roman" w:hAnsi="Times New Roman" w:cs="Times New Roman"/>
+          <w:b/>
+          <w:bCs/>
+          <w:sz w:val="24"/>
+          <w:szCs w:val="24"/>
+          <w:lang w:val="en-US"/>
+        </w:rPr>
+        <w:t>Eliminasi Gauss Jordan</w:t>
+      </w:r>
+    </w:p>
+    <w:p>
+      <w:pPr>
+        <w:spacing w:line="276" w:lineRule="auto"/>
+        <w:ind w:left="709"/>
+        <w:rPr>
+          <w:rFonts w:ascii="Times New Roman" w:hAnsi="Times New Roman" w:cs="Times New Roman"/>
+          <w:bCs/>
+          <w:sz w:val="24"/>
+          <w:szCs w:val="24"/>
+          <w:lang w:val="en-US"/>
+        </w:rPr>
+      </w:pPr>
+      <w:r>
+        <w:rPr>
+          <w:rFonts w:ascii="Times New Roman" w:hAnsi="Times New Roman" w:cs="Times New Roman"/>
+          <w:bCs/>
+          <w:sz w:val="24"/>
+          <w:szCs w:val="24"/>
+          <w:lang w:val="en-US"/>
+        </w:rPr>
+        <w:t xml:space="preserve">Program ini memiliki proses yang hampir </w:t>
+      </w:r>
+      <w:proofErr w:type="gramStart"/>
+      <w:r>
+        <w:rPr>
+          <w:rFonts w:ascii="Times New Roman" w:hAnsi="Times New Roman" w:cs="Times New Roman"/>
+          <w:bCs/>
+          <w:sz w:val="24"/>
+          <w:szCs w:val="24"/>
+          <w:lang w:val="en-US"/>
+        </w:rPr>
+        <w:t>sama</w:t>
+      </w:r>
+      <w:proofErr w:type="gramEnd"/>
+      <w:r>
+        <w:rPr>
+          <w:rFonts w:ascii="Times New Roman" w:hAnsi="Times New Roman" w:cs="Times New Roman"/>
+          <w:bCs/>
+          <w:sz w:val="24"/>
+          <w:szCs w:val="24"/>
+          <w:lang w:val="en-US"/>
+        </w:rPr>
+        <w:t xml:space="preserve"> dengan metode Gauss, yaitu melakukan OBE, namun dengan perbedaan matrix yang dihasilkan adalah matrix identitas untuk matrix yang menampung variable.</w:t>
+      </w:r>
+    </w:p>
+    <w:p>
+      <w:pPr>
+        <w:spacing w:line="276" w:lineRule="auto"/>
+        <w:ind w:left="709"/>
+        <w:rPr>
+          <w:rFonts w:ascii="Times New Roman" w:hAnsi="Times New Roman" w:cs="Times New Roman"/>
+          <w:bCs/>
+          <w:sz w:val="24"/>
+          <w:szCs w:val="24"/>
+          <w:lang w:val="en-US"/>
+        </w:rPr>
+      </w:pPr>
+      <w:r>
+        <w:rPr>
+          <w:rFonts w:ascii="Times New Roman" w:hAnsi="Times New Roman" w:cs="Times New Roman"/>
+          <w:bCs/>
+          <w:sz w:val="24"/>
+          <w:szCs w:val="24"/>
+          <w:lang w:val="en-US"/>
+        </w:rPr>
+        <w:t xml:space="preserve">Jika determinan bukan 0, maka secara berurutan, solusi dari x1, x2, x3,…,xN (N adalah jumlah variable) adalah nilai pada kolom terakhir pada baris ke 1,2,3,…,N. </w:t>
+      </w:r>
     </w:p>
     <w:p>
       <w:pPr>
@@ -5400,6 +5797,436 @@
           <w:lang w:val="en-US"/>
         </w:rPr>
       </w:pPr>
+      <w:r>
+        <w:rPr>
+          <w:rFonts w:ascii="Times New Roman" w:hAnsi="Times New Roman" w:cs="Times New Roman"/>
+          <w:b/>
+          <w:bCs/>
+          <w:sz w:val="24"/>
+          <w:szCs w:val="24"/>
+          <w:lang w:val="en-US"/>
+        </w:rPr>
+        <w:t>Determinan</w:t>
+      </w:r>
+    </w:p>
+    <w:p>
+      <w:pPr>
+        <w:spacing w:line="276" w:lineRule="auto"/>
+        <w:ind w:left="709"/>
+        <w:rPr>
+          <w:rFonts w:ascii="Times New Roman" w:hAnsi="Times New Roman" w:cs="Times New Roman"/>
+          <w:bCs/>
+          <w:sz w:val="24"/>
+          <w:szCs w:val="24"/>
+          <w:lang w:val="en-US"/>
+        </w:rPr>
+      </w:pPr>
+      <w:r>
+        <w:rPr>
+          <w:rFonts w:ascii="Times New Roman" w:hAnsi="Times New Roman" w:cs="Times New Roman"/>
+          <w:bCs/>
+          <w:sz w:val="24"/>
+          <w:szCs w:val="24"/>
+          <w:lang w:val="en-US"/>
+        </w:rPr>
+        <w:t>Untuk menghitung determinan, program dibagi menjadi dua method, yaitu hitungDeterminanEK untuk metode ekspansi kofaktor dan hitungDeterminanRB untuk metode reduksi baris.</w:t>
+      </w:r>
+    </w:p>
+    <w:p>
+      <w:pPr>
+        <w:spacing w:line="276" w:lineRule="auto"/>
+        <w:ind w:left="709"/>
+        <w:rPr>
+          <w:rFonts w:ascii="Times New Roman" w:hAnsi="Times New Roman" w:cs="Times New Roman"/>
+          <w:bCs/>
+          <w:sz w:val="24"/>
+          <w:szCs w:val="24"/>
+          <w:lang w:val="en-US"/>
+        </w:rPr>
+      </w:pPr>
+      <w:r>
+        <w:rPr>
+          <w:rFonts w:ascii="Times New Roman" w:hAnsi="Times New Roman" w:cs="Times New Roman"/>
+          <w:bCs/>
+          <w:sz w:val="24"/>
+          <w:szCs w:val="24"/>
+          <w:lang w:val="en-US"/>
+        </w:rPr>
+        <w:t xml:space="preserve">Metode ekspansi kofaktor menggunakan sebuah method lain yaitu </w:t>
+      </w:r>
+      <w:proofErr w:type="gramStart"/>
+      <w:r>
+        <w:rPr>
+          <w:rFonts w:ascii="Times New Roman" w:hAnsi="Times New Roman" w:cs="Times New Roman"/>
+          <w:bCs/>
+          <w:sz w:val="24"/>
+          <w:szCs w:val="24"/>
+          <w:lang w:val="en-US"/>
+        </w:rPr>
+        <w:t>minor(</w:t>
+      </w:r>
+      <w:proofErr w:type="gramEnd"/>
+      <w:r>
+        <w:rPr>
+          <w:rFonts w:ascii="Times New Roman" w:hAnsi="Times New Roman" w:cs="Times New Roman"/>
+          <w:bCs/>
+          <w:sz w:val="24"/>
+          <w:szCs w:val="24"/>
+          <w:lang w:val="en-US"/>
+        </w:rPr>
+        <w:t xml:space="preserve">) untuk mencari matriks minor dari suatu elemen. </w:t>
+      </w:r>
+    </w:p>
+    <w:p>
+      <w:pPr>
+        <w:spacing w:line="276" w:lineRule="auto"/>
+        <w:ind w:left="709"/>
+        <w:rPr>
+          <w:rFonts w:ascii="Times New Roman" w:hAnsi="Times New Roman" w:cs="Times New Roman"/>
+          <w:bCs/>
+          <w:sz w:val="24"/>
+          <w:szCs w:val="24"/>
+          <w:lang w:val="en-US"/>
+        </w:rPr>
+      </w:pPr>
+      <w:r>
+        <w:rPr>
+          <w:rFonts w:ascii="Times New Roman" w:hAnsi="Times New Roman" w:cs="Times New Roman"/>
+          <w:bCs/>
+          <w:sz w:val="24"/>
+          <w:szCs w:val="24"/>
+          <w:lang w:val="en-US"/>
+        </w:rPr>
+        <w:t xml:space="preserve">Pertama, diinisiasi double det untuk menampung determinannya dan sign untuk kofaktor elemen. Program </w:t>
+      </w:r>
+      <w:proofErr w:type="gramStart"/>
+      <w:r>
+        <w:rPr>
+          <w:rFonts w:ascii="Times New Roman" w:hAnsi="Times New Roman" w:cs="Times New Roman"/>
+          <w:bCs/>
+          <w:sz w:val="24"/>
+          <w:szCs w:val="24"/>
+          <w:lang w:val="en-US"/>
+        </w:rPr>
+        <w:t>akan</w:t>
+      </w:r>
+      <w:proofErr w:type="gramEnd"/>
+      <w:r>
+        <w:rPr>
+          <w:rFonts w:ascii="Times New Roman" w:hAnsi="Times New Roman" w:cs="Times New Roman"/>
+          <w:bCs/>
+          <w:sz w:val="24"/>
+          <w:szCs w:val="24"/>
+          <w:lang w:val="en-US"/>
+        </w:rPr>
+        <w:t xml:space="preserve"> melakukan iterasi dengan variable pada baris pertama </w:t>
+      </w:r>
+      <w:r>
+        <w:rPr>
+          <w:rFonts w:ascii="Times New Roman" w:hAnsi="Times New Roman" w:cs="Times New Roman"/>
+          <w:bCs/>
+          <w:sz w:val="24"/>
+          <w:szCs w:val="24"/>
+          <w:lang w:val="en-US"/>
+        </w:rPr>
+        <w:lastRenderedPageBreak/>
+        <w:t xml:space="preserve">dari kolom pertama hingga terakhir. Untuk tiap iterasi, </w:t>
+      </w:r>
+      <w:proofErr w:type="gramStart"/>
+      <w:r>
+        <w:rPr>
+          <w:rFonts w:ascii="Times New Roman" w:hAnsi="Times New Roman" w:cs="Times New Roman"/>
+          <w:bCs/>
+          <w:sz w:val="24"/>
+          <w:szCs w:val="24"/>
+          <w:lang w:val="en-US"/>
+        </w:rPr>
+        <w:t>akan</w:t>
+      </w:r>
+      <w:proofErr w:type="gramEnd"/>
+      <w:r>
+        <w:rPr>
+          <w:rFonts w:ascii="Times New Roman" w:hAnsi="Times New Roman" w:cs="Times New Roman"/>
+          <w:bCs/>
+          <w:sz w:val="24"/>
+          <w:szCs w:val="24"/>
+          <w:lang w:val="en-US"/>
+        </w:rPr>
+        <w:t xml:space="preserve"> diambil matrix minornya dan dihitung determinan dari matrix minor tersebut, dikali elemen ke-i, dan dikali kofaktornya (sign). Jika matrix minor tersebut berukuran lebih dari 2x2, maka untuk menghitung determinan matrix tersebut dipanggil </w:t>
+      </w:r>
+      <w:proofErr w:type="gramStart"/>
+      <w:r>
+        <w:rPr>
+          <w:rFonts w:ascii="Times New Roman" w:hAnsi="Times New Roman" w:cs="Times New Roman"/>
+          <w:bCs/>
+          <w:sz w:val="24"/>
+          <w:szCs w:val="24"/>
+          <w:lang w:val="en-US"/>
+        </w:rPr>
+        <w:t>hitungDeterminanEK(</w:t>
+      </w:r>
+      <w:proofErr w:type="gramEnd"/>
+      <w:r>
+        <w:rPr>
+          <w:rFonts w:ascii="Times New Roman" w:hAnsi="Times New Roman" w:cs="Times New Roman"/>
+          <w:bCs/>
+          <w:sz w:val="24"/>
+          <w:szCs w:val="24"/>
+          <w:lang w:val="en-US"/>
+        </w:rPr>
+        <w:t xml:space="preserve">), yang berarti method hitungDeterminanEK() adalah method yang rekursif.  </w:t>
+      </w:r>
+    </w:p>
+    <w:p>
+      <w:pPr>
+        <w:spacing w:line="276" w:lineRule="auto"/>
+        <w:ind w:left="709"/>
+        <w:rPr>
+          <w:rFonts w:ascii="Times New Roman" w:hAnsi="Times New Roman" w:cs="Times New Roman"/>
+          <w:bCs/>
+          <w:sz w:val="24"/>
+          <w:szCs w:val="24"/>
+          <w:lang w:val="en-US"/>
+        </w:rPr>
+      </w:pPr>
+      <w:r>
+        <w:rPr>
+          <w:rFonts w:ascii="Times New Roman" w:hAnsi="Times New Roman" w:cs="Times New Roman"/>
+          <w:bCs/>
+          <w:sz w:val="24"/>
+          <w:szCs w:val="24"/>
+          <w:lang w:val="en-US"/>
+        </w:rPr>
+        <w:t xml:space="preserve">Jika iterasi satu baris sudah selesai, nilai tersebut dimasukkan ke dalam det dan sign </w:t>
+      </w:r>
+      <w:proofErr w:type="gramStart"/>
+      <w:r>
+        <w:rPr>
+          <w:rFonts w:ascii="Times New Roman" w:hAnsi="Times New Roman" w:cs="Times New Roman"/>
+          <w:bCs/>
+          <w:sz w:val="24"/>
+          <w:szCs w:val="24"/>
+          <w:lang w:val="en-US"/>
+        </w:rPr>
+        <w:t>akan</w:t>
+      </w:r>
+      <w:proofErr w:type="gramEnd"/>
+      <w:r>
+        <w:rPr>
+          <w:rFonts w:ascii="Times New Roman" w:hAnsi="Times New Roman" w:cs="Times New Roman"/>
+          <w:bCs/>
+          <w:sz w:val="24"/>
+          <w:szCs w:val="24"/>
+          <w:lang w:val="en-US"/>
+        </w:rPr>
+        <w:t xml:space="preserve"> dikali -1.</w:t>
+      </w:r>
+    </w:p>
+    <w:p>
+      <w:pPr>
+        <w:spacing w:line="276" w:lineRule="auto"/>
+        <w:ind w:left="709"/>
+        <w:rPr>
+          <w:rFonts w:ascii="Times New Roman" w:hAnsi="Times New Roman" w:cs="Times New Roman"/>
+          <w:bCs/>
+          <w:sz w:val="24"/>
+          <w:szCs w:val="24"/>
+          <w:lang w:val="en-US"/>
+        </w:rPr>
+      </w:pPr>
+      <w:r>
+        <w:rPr>
+          <w:rFonts w:ascii="Times New Roman" w:hAnsi="Times New Roman" w:cs="Times New Roman"/>
+          <w:bCs/>
+          <w:sz w:val="24"/>
+          <w:szCs w:val="24"/>
+          <w:lang w:val="en-US"/>
+        </w:rPr>
+        <w:t>Hasil yang dikeluarkan adalah nilai dari det.</w:t>
+      </w:r>
+      <w:bookmarkStart w:id="0" w:name="_GoBack"/>
+      <w:bookmarkEnd w:id="0"/>
+    </w:p>
+    <w:p>
+      <w:pPr>
+        <w:spacing w:line="276" w:lineRule="auto"/>
+        <w:ind w:left="709"/>
+        <w:rPr>
+          <w:rFonts w:ascii="Times New Roman" w:hAnsi="Times New Roman" w:cs="Times New Roman"/>
+          <w:bCs/>
+          <w:sz w:val="24"/>
+          <w:szCs w:val="24"/>
+          <w:lang w:val="en-US"/>
+        </w:rPr>
+      </w:pPr>
+      <w:r>
+        <w:rPr>
+          <w:rFonts w:ascii="Times New Roman" w:hAnsi="Times New Roman" w:cs="Times New Roman"/>
+          <w:bCs/>
+          <w:sz w:val="24"/>
+          <w:szCs w:val="24"/>
+          <w:lang w:val="en-US"/>
+        </w:rPr>
+        <w:t xml:space="preserve">Untuk metode reduksi baris, digunakan </w:t>
+      </w:r>
+      <w:proofErr w:type="gramStart"/>
+      <w:r>
+        <w:rPr>
+          <w:rFonts w:ascii="Times New Roman" w:hAnsi="Times New Roman" w:cs="Times New Roman"/>
+          <w:bCs/>
+          <w:sz w:val="24"/>
+          <w:szCs w:val="24"/>
+          <w:lang w:val="en-US"/>
+        </w:rPr>
+        <w:t>hitungDeterminanRB(</w:t>
+      </w:r>
+      <w:proofErr w:type="gramEnd"/>
+      <w:r>
+        <w:rPr>
+          <w:rFonts w:ascii="Times New Roman" w:hAnsi="Times New Roman" w:cs="Times New Roman"/>
+          <w:bCs/>
+          <w:sz w:val="24"/>
+          <w:szCs w:val="24"/>
+          <w:lang w:val="en-US"/>
+        </w:rPr>
+        <w:t>) yang memanfaatkan method BarBar() untuk melakukan operasi satu baris dengan baris lainnya. Misalnya kita dapat mengurangi baris 1 dengan 2 kali baris 2.</w:t>
+      </w:r>
+    </w:p>
+    <w:p>
+      <w:pPr>
+        <w:spacing w:line="276" w:lineRule="auto"/>
+        <w:ind w:left="709"/>
+        <w:rPr>
+          <w:rFonts w:ascii="Times New Roman" w:hAnsi="Times New Roman" w:cs="Times New Roman"/>
+          <w:bCs/>
+          <w:sz w:val="24"/>
+          <w:szCs w:val="24"/>
+          <w:lang w:val="en-US"/>
+        </w:rPr>
+      </w:pPr>
+      <w:r>
+        <w:rPr>
+          <w:rFonts w:ascii="Times New Roman" w:hAnsi="Times New Roman" w:cs="Times New Roman"/>
+          <w:bCs/>
+          <w:sz w:val="24"/>
+          <w:szCs w:val="24"/>
+          <w:lang w:val="en-US"/>
+        </w:rPr>
+        <w:t>Pertama diinisiasi sebuah double yaitu pivot, untuk menampung nilai elemen pada diagonal pada baris ke i (i adalah variable iterasi)</w:t>
+      </w:r>
+    </w:p>
+    <w:p>
+      <w:pPr>
+        <w:spacing w:line="276" w:lineRule="auto"/>
+        <w:ind w:left="709"/>
+        <w:rPr>
+          <w:rFonts w:ascii="Times New Roman" w:hAnsi="Times New Roman" w:cs="Times New Roman"/>
+          <w:bCs/>
+          <w:sz w:val="24"/>
+          <w:szCs w:val="24"/>
+          <w:lang w:val="en-US"/>
+        </w:rPr>
+      </w:pPr>
+      <w:r>
+        <w:rPr>
+          <w:rFonts w:ascii="Times New Roman" w:hAnsi="Times New Roman" w:cs="Times New Roman"/>
+          <w:bCs/>
+          <w:sz w:val="24"/>
+          <w:szCs w:val="24"/>
+          <w:lang w:val="en-US"/>
+        </w:rPr>
+        <w:t>Matrix akan dilakukan sebuah iterasi dengan variable i. Setiap nilai i bertambah, pivot akan menangkap elemen ke (i</w:t>
+      </w:r>
+      <w:proofErr w:type="gramStart"/>
+      <w:r>
+        <w:rPr>
+          <w:rFonts w:ascii="Times New Roman" w:hAnsi="Times New Roman" w:cs="Times New Roman"/>
+          <w:bCs/>
+          <w:sz w:val="24"/>
+          <w:szCs w:val="24"/>
+          <w:lang w:val="en-US"/>
+        </w:rPr>
+        <w:t>,i</w:t>
+      </w:r>
+      <w:proofErr w:type="gramEnd"/>
+      <w:r>
+        <w:rPr>
+          <w:rFonts w:ascii="Times New Roman" w:hAnsi="Times New Roman" w:cs="Times New Roman"/>
+          <w:bCs/>
+          <w:sz w:val="24"/>
+          <w:szCs w:val="24"/>
+          <w:lang w:val="en-US"/>
+        </w:rPr>
+        <w:t>) sebagai patokan. Lalu dilakukan iterasi variable j untuk iterasi per barisnya untuk mengurangi setiap baris yang bukan baris i dengan pivot dikali baris ke-i dibagi elemen (i</w:t>
+      </w:r>
+      <w:proofErr w:type="gramStart"/>
+      <w:r>
+        <w:rPr>
+          <w:rFonts w:ascii="Times New Roman" w:hAnsi="Times New Roman" w:cs="Times New Roman"/>
+          <w:bCs/>
+          <w:sz w:val="24"/>
+          <w:szCs w:val="24"/>
+          <w:lang w:val="en-US"/>
+        </w:rPr>
+        <w:t>,j</w:t>
+      </w:r>
+      <w:proofErr w:type="gramEnd"/>
+      <w:r>
+        <w:rPr>
+          <w:rFonts w:ascii="Times New Roman" w:hAnsi="Times New Roman" w:cs="Times New Roman"/>
+          <w:bCs/>
+          <w:sz w:val="24"/>
+          <w:szCs w:val="24"/>
+          <w:lang w:val="en-US"/>
+        </w:rPr>
+        <w:t xml:space="preserve">). Operasi ini dilakukan tiap baris sehingga semua elemen dibawah diagonal matrix </w:t>
+      </w:r>
+      <w:proofErr w:type="gramStart"/>
+      <w:r>
+        <w:rPr>
+          <w:rFonts w:ascii="Times New Roman" w:hAnsi="Times New Roman" w:cs="Times New Roman"/>
+          <w:bCs/>
+          <w:sz w:val="24"/>
+          <w:szCs w:val="24"/>
+          <w:lang w:val="en-US"/>
+        </w:rPr>
+        <w:t>akan</w:t>
+      </w:r>
+      <w:proofErr w:type="gramEnd"/>
+      <w:r>
+        <w:rPr>
+          <w:rFonts w:ascii="Times New Roman" w:hAnsi="Times New Roman" w:cs="Times New Roman"/>
+          <w:bCs/>
+          <w:sz w:val="24"/>
+          <w:szCs w:val="24"/>
+          <w:lang w:val="en-US"/>
+        </w:rPr>
+        <w:t xml:space="preserve"> bernilai 0.</w:t>
+      </w:r>
+    </w:p>
+    <w:p>
+      <w:pPr>
+        <w:spacing w:line="276" w:lineRule="auto"/>
+        <w:ind w:left="709"/>
+        <w:rPr>
+          <w:rFonts w:ascii="Times New Roman" w:hAnsi="Times New Roman" w:cs="Times New Roman"/>
+          <w:b/>
+          <w:bCs/>
+          <w:sz w:val="24"/>
+          <w:szCs w:val="24"/>
+          <w:lang w:val="en-US"/>
+        </w:rPr>
+      </w:pPr>
+      <w:r>
+        <w:rPr>
+          <w:rFonts w:ascii="Times New Roman" w:hAnsi="Times New Roman" w:cs="Times New Roman"/>
+          <w:bCs/>
+          <w:sz w:val="24"/>
+          <w:szCs w:val="24"/>
+          <w:lang w:val="en-US"/>
+        </w:rPr>
+        <w:t>Determinan adalah perkalian dari semua elemen pada diagonal matrix.</w:t>
+      </w:r>
     </w:p>
     <w:p>
       <w:pPr>
@@ -5457,25 +6284,6 @@
           <w:lang w:val="en-US"/>
         </w:rPr>
       </w:pPr>
-    </w:p>
-    <w:p>
-      <w:pPr>
-        <w:pStyle w:val="ListParagraph"/>
-        <w:numPr>
-          <w:ilvl w:val="0"/>
-          <w:numId w:val="6"/>
-        </w:numPr>
-        <w:spacing w:line="276" w:lineRule="auto"/>
-        <w:ind w:left="709" w:hanging="709"/>
-        <w:rPr>
-          <w:rFonts w:ascii="Times New Roman" w:hAnsi="Times New Roman" w:cs="Times New Roman"/>
-          <w:b/>
-          <w:bCs/>
-          <w:sz w:val="24"/>
-          <w:szCs w:val="24"/>
-          <w:lang w:val="en-US"/>
-        </w:rPr>
-      </w:pPr>
       <w:r>
         <w:rPr>
           <w:rFonts w:ascii="Times New Roman" w:hAnsi="Times New Roman" w:cs="Times New Roman"/>
@@ -6170,7 +6978,18 @@
           <w:szCs w:val="24"/>
           <w:lang w:val="en-US"/>
         </w:rPr>
-        <w:t xml:space="preserve"> berdasarkan besar yang sesuai dengan jumlah titik yang telah diinput sebelumnya dengan menggunakan primitif matriks yang ada pada file Matrix.java. Isi dari matriks tersebut adalah titik-titik yang secara manual dimasukkan oleh pengguna, terurut dari absis dan kemudian ordinat. </w:t>
+        <w:t xml:space="preserve"> berdasarkan besar yang sesuai dengan jumlah titik yang telah diinput sebelumnya dengan </w:t>
+      </w:r>
+      <w:r>
+        <w:rPr>
+          <w:rFonts w:ascii="Times New Roman" w:hAnsi="Times New Roman" w:cs="Times New Roman"/>
+          <w:bCs/>
+          <w:sz w:val="24"/>
+          <w:szCs w:val="24"/>
+          <w:lang w:val="en-US"/>
+        </w:rPr>
+        <w:lastRenderedPageBreak/>
+        <w:t xml:space="preserve">menggunakan primitif matriks yang ada pada file Matrix.java. Isi dari matriks tersebut adalah titik-titik yang secara manual dimasukkan oleh pengguna, terurut dari absis dan kemudian ordinat. </w:t>
       </w:r>
     </w:p>
     <w:p>
@@ -6411,18 +7230,7 @@
           <w:szCs w:val="24"/>
           <w:lang w:val="en-US"/>
         </w:rPr>
-        <w:t xml:space="preserve"> ditampilkan hasil </w:t>
-      </w:r>
-      <w:r>
-        <w:rPr>
-          <w:rFonts w:ascii="Times New Roman" w:hAnsi="Times New Roman" w:cs="Times New Roman"/>
-          <w:bCs/>
-          <w:sz w:val="24"/>
-          <w:szCs w:val="24"/>
-          <w:lang w:val="en-US"/>
-        </w:rPr>
-        <w:lastRenderedPageBreak/>
-        <w:t>estimasi yang didapat oleh program dengan menggunakan titik yang telah dimasukkan tadi.</w:t>
+        <w:t xml:space="preserve"> ditampilkan hasil estimasi yang didapat oleh program dengan menggunakan titik yang telah dimasukkan tadi.</w:t>
       </w:r>
     </w:p>
     <w:p>
@@ -7178,7 +7986,18 @@
           <w:szCs w:val="24"/>
           <w:lang w:val="en-US"/>
         </w:rPr>
-        <w:t xml:space="preserve">yang bernama sama dengan nama file program, yaitu RegresiGanda. Dalam kelas ini juga tidak ada </w:t>
+        <w:t xml:space="preserve">yang </w:t>
+      </w:r>
+      <w:r>
+        <w:rPr>
+          <w:rFonts w:ascii="Times New Roman" w:hAnsi="Times New Roman" w:cs="Times New Roman"/>
+          <w:bCs/>
+          <w:sz w:val="24"/>
+          <w:szCs w:val="24"/>
+          <w:lang w:val="en-US"/>
+        </w:rPr>
+        <w:lastRenderedPageBreak/>
+        <w:t xml:space="preserve">bernama sama dengan nama file program, yaitu RegresiGanda. Dalam kelas ini juga tidak ada </w:t>
       </w:r>
       <w:r>
         <w:rPr>
@@ -7545,18 +8364,7 @@
           <w:szCs w:val="24"/>
           <w:lang w:val="en-US"/>
         </w:rPr>
-        <w:t xml:space="preserve">yang telah </w:t>
-      </w:r>
-      <w:r>
-        <w:rPr>
-          <w:rFonts w:ascii="Times New Roman" w:hAnsi="Times New Roman" w:cs="Times New Roman"/>
-          <w:bCs/>
-          <w:sz w:val="24"/>
-          <w:szCs w:val="24"/>
-          <w:lang w:val="en-US"/>
-        </w:rPr>
-        <w:lastRenderedPageBreak/>
-        <w:t xml:space="preserve">disebutkan di atas. Kedua input yang dimasukkan di program </w:t>
+        <w:t xml:space="preserve">yang telah disebutkan di atas. Kedua input yang dimasukkan di program </w:t>
       </w:r>
       <w:r>
         <w:rPr>
@@ -8124,7 +8932,18 @@
           <w:szCs w:val="24"/>
           <w:lang w:val="en-US"/>
         </w:rPr>
-        <w:t xml:space="preserve">. Jika terjadi kesalahan dalam proses ini, program </w:t>
+        <w:t xml:space="preserve">. </w:t>
+      </w:r>
+      <w:r>
+        <w:rPr>
+          <w:rFonts w:ascii="Times New Roman" w:hAnsi="Times New Roman" w:cs="Times New Roman"/>
+          <w:bCs/>
+          <w:sz w:val="24"/>
+          <w:szCs w:val="24"/>
+          <w:lang w:val="en-US"/>
+        </w:rPr>
+        <w:lastRenderedPageBreak/>
+        <w:t xml:space="preserve">Jika terjadi kesalahan dalam proses ini, program </w:t>
       </w:r>
       <w:proofErr w:type="gramStart"/>
       <w:r>
@@ -8439,7 +9258,6 @@
           <w:szCs w:val="24"/>
           <w:lang w:val="en-US"/>
         </w:rPr>
-        <w:lastRenderedPageBreak/>
         <w:t>Catatan:</w:t>
       </w:r>
     </w:p>
@@ -8750,7 +9568,7 @@
           <w:noProof/>
           <w:sz w:val="24"/>
           <w:szCs w:val="24"/>
-          <w:lang w:val="en-US" w:eastAsia="ja-JP"/>
+          <w:lang w:val="en-US"/>
         </w:rPr>
         <w:drawing>
           <wp:anchor distT="0" distB="0" distL="114300" distR="114300" simplePos="0" relativeHeight="251697152" behindDoc="0" locked="0" layoutInCell="1" allowOverlap="1" wp14:anchorId="7A5A4D13" wp14:editId="4519F586">
@@ -8925,7 +9743,7 @@
           <w:noProof/>
           <w:sz w:val="24"/>
           <w:szCs w:val="24"/>
-          <w:lang w:val="en-US" w:eastAsia="ja-JP"/>
+          <w:lang w:val="en-US"/>
         </w:rPr>
         <w:drawing>
           <wp:anchor distT="0" distB="0" distL="114300" distR="114300" simplePos="0" relativeHeight="251698176" behindDoc="0" locked="0" layoutInCell="1" allowOverlap="1" wp14:anchorId="7A0FD8CF" wp14:editId="527CDB79">
@@ -9134,7 +9952,7 @@
           <w:noProof/>
           <w:sz w:val="24"/>
           <w:szCs w:val="24"/>
-          <w:lang w:val="en-US" w:eastAsia="ja-JP"/>
+          <w:lang w:val="en-US"/>
         </w:rPr>
         <w:lastRenderedPageBreak/>
         <w:drawing>
@@ -9308,7 +10126,7 @@
           <w:noProof/>
           <w:sz w:val="24"/>
           <w:szCs w:val="24"/>
-          <w:lang w:val="en-US" w:eastAsia="ja-JP"/>
+          <w:lang w:val="en-US"/>
         </w:rPr>
         <w:drawing>
           <wp:anchor distT="0" distB="0" distL="114300" distR="114300" simplePos="0" relativeHeight="251700224" behindDoc="0" locked="0" layoutInCell="1" allowOverlap="1" wp14:anchorId="01F0A8CD" wp14:editId="4BE96856">
@@ -9822,7 +10640,7 @@
           <w:noProof/>
           <w:sz w:val="24"/>
           <w:szCs w:val="24"/>
-          <w:lang w:val="en-US" w:eastAsia="ja-JP"/>
+          <w:lang w:val="en-US"/>
         </w:rPr>
         <w:drawing>
           <wp:anchor distT="0" distB="0" distL="114300" distR="114300" simplePos="0" relativeHeight="251701248" behindDoc="0" locked="0" layoutInCell="1" allowOverlap="1" wp14:anchorId="76959A49" wp14:editId="644CCB55">
@@ -9975,7 +10793,7 @@
           <w:noProof/>
           <w:sz w:val="24"/>
           <w:szCs w:val="24"/>
-          <w:lang w:val="en-US" w:eastAsia="ja-JP"/>
+          <w:lang w:val="en-US"/>
         </w:rPr>
         <w:drawing>
           <wp:anchor distT="0" distB="0" distL="114300" distR="114300" simplePos="0" relativeHeight="251702272" behindDoc="0" locked="0" layoutInCell="1" allowOverlap="1" wp14:anchorId="7121714A" wp14:editId="2B0415ED">
@@ -10128,7 +10946,7 @@
           <w:noProof/>
           <w:sz w:val="24"/>
           <w:szCs w:val="24"/>
-          <w:lang w:val="en-US" w:eastAsia="ja-JP"/>
+          <w:lang w:val="en-US"/>
         </w:rPr>
         <w:drawing>
           <wp:anchor distT="0" distB="0" distL="114300" distR="114300" simplePos="0" relativeHeight="251703296" behindDoc="0" locked="0" layoutInCell="1" allowOverlap="1" wp14:anchorId="56C9EA41" wp14:editId="1B2CB28E">
@@ -10292,7 +11110,7 @@
           <w:noProof/>
           <w:sz w:val="24"/>
           <w:szCs w:val="24"/>
-          <w:lang w:val="en-US" w:eastAsia="ja-JP"/>
+          <w:lang w:val="en-US"/>
         </w:rPr>
         <w:lastRenderedPageBreak/>
         <w:drawing>
@@ -10566,7 +11384,7 @@
           <w:noProof/>
           <w:sz w:val="24"/>
           <w:szCs w:val="24"/>
-          <w:lang w:val="en-US" w:eastAsia="ja-JP"/>
+          <w:lang w:val="en-US"/>
         </w:rPr>
         <w:drawing>
           <wp:anchor distT="0" distB="0" distL="114300" distR="114300" simplePos="0" relativeHeight="251705344" behindDoc="0" locked="0" layoutInCell="1" allowOverlap="1" wp14:anchorId="4500C334" wp14:editId="494D780F">
@@ -10782,7 +11600,7 @@
       <w:r>
         <w:rPr>
           <w:noProof/>
-          <w:lang w:val="en-US" w:eastAsia="ja-JP"/>
+          <w:lang w:val="en-US"/>
         </w:rPr>
         <w:lastRenderedPageBreak/>
         <w:drawing>
@@ -11370,8 +12188,6 @@
           <w:lang w:val="en-US"/>
         </w:rPr>
       </w:pPr>
-      <w:bookmarkStart w:id="0" w:name="_GoBack"/>
-      <w:bookmarkEnd w:id="0"/>
       <w:r>
         <w:rPr>
           <w:rFonts w:ascii="Times New Roman" w:hAnsi="Times New Roman" w:cs="Times New Roman"/>
@@ -11410,7 +12226,7 @@
           <w:noProof/>
           <w:sz w:val="24"/>
           <w:szCs w:val="24"/>
-          <w:lang w:val="en-US" w:eastAsia="ja-JP"/>
+          <w:lang w:val="en-US"/>
         </w:rPr>
         <w:drawing>
           <wp:anchor distT="0" distB="0" distL="114300" distR="114300" simplePos="0" relativeHeight="251709440" behindDoc="0" locked="0" layoutInCell="1" allowOverlap="1" wp14:anchorId="496C1E26" wp14:editId="32A9AF89">
@@ -11828,7 +12644,7 @@
           <w:noProof/>
           <w:sz w:val="24"/>
           <w:szCs w:val="24"/>
-          <w:lang w:val="en-US" w:eastAsia="ja-JP"/>
+          <w:lang w:val="en-US"/>
         </w:rPr>
         <w:drawing>
           <wp:anchor distT="0" distB="0" distL="114300" distR="114300" simplePos="0" relativeHeight="251707392" behindDoc="0" locked="0" layoutInCell="1" allowOverlap="1" wp14:anchorId="597EE6A8" wp14:editId="74638FB3">

</xml_diff>

<commit_message>
README edited, docs edited, deleted error files
</commit_message>
<xml_diff>
--- a/doc/Laporan_TubesAlgeo01-19087_Kel50.docx
+++ b/doc/Laporan_TubesAlgeo01-19087_Kel50.docx
@@ -132,7 +132,7 @@
           <w:noProof/>
           <w:sz w:val="28"/>
           <w:szCs w:val="28"/>
-          <w:lang w:val="en-US"/>
+          <w:lang w:val="en-US" w:eastAsia="ja-JP"/>
         </w:rPr>
         <w:drawing>
           <wp:anchor distT="0" distB="0" distL="114300" distR="114300" simplePos="0" relativeHeight="251685888" behindDoc="0" locked="0" layoutInCell="1" allowOverlap="1" wp14:anchorId="5B81887B" wp14:editId="3C7DFC82">
@@ -158,7 +158,7 @@
                     <pic:cNvPicPr/>
                   </pic:nvPicPr>
                   <pic:blipFill>
-                    <a:blip r:embed="rId5" cstate="print">
+                    <a:blip r:embed="rId7" cstate="print">
                       <a:extLst>
                         <a:ext uri="{28A0092B-C50C-407E-A947-70E740481C1C}">
                           <a14:useLocalDpi xmlns:a14="http://schemas.microsoft.com/office/drawing/2010/main" val="0"/>
@@ -600,7 +600,7 @@
           <w:noProof/>
           <w:sz w:val="24"/>
           <w:szCs w:val="24"/>
-          <w:lang w:val="en-US"/>
+          <w:lang w:val="en-US" w:eastAsia="ja-JP"/>
         </w:rPr>
         <w:drawing>
           <wp:inline distT="0" distB="0" distL="0" distR="0" wp14:anchorId="711D9881" wp14:editId="17706EB9">
@@ -620,7 +620,7 @@
                     </pic:cNvPicPr>
                   </pic:nvPicPr>
                   <pic:blipFill>
-                    <a:blip r:embed="rId6">
+                    <a:blip r:embed="rId8">
                       <a:extLst>
                         <a:ext uri="{28A0092B-C50C-407E-A947-70E740481C1C}">
                           <a14:useLocalDpi xmlns:a14="http://schemas.microsoft.com/office/drawing/2010/main" val="0"/>
@@ -743,7 +743,7 @@
           <w:noProof/>
           <w:sz w:val="24"/>
           <w:szCs w:val="24"/>
-          <w:lang w:val="en-US"/>
+          <w:lang w:val="en-US" w:eastAsia="ja-JP"/>
         </w:rPr>
         <w:drawing>
           <wp:inline distT="0" distB="0" distL="0" distR="0" wp14:anchorId="4F546B60" wp14:editId="74A8163E">
@@ -763,7 +763,7 @@
                     </pic:cNvPicPr>
                   </pic:nvPicPr>
                   <pic:blipFill>
-                    <a:blip r:embed="rId7">
+                    <a:blip r:embed="rId9">
                       <a:extLst>
                         <a:ext uri="{28A0092B-C50C-407E-A947-70E740481C1C}">
                           <a14:useLocalDpi xmlns:a14="http://schemas.microsoft.com/office/drawing/2010/main" val="0"/>
@@ -842,7 +842,7 @@
           <w:noProof/>
           <w:sz w:val="24"/>
           <w:szCs w:val="24"/>
-          <w:lang w:val="en-US"/>
+          <w:lang w:val="en-US" w:eastAsia="ja-JP"/>
         </w:rPr>
         <w:drawing>
           <wp:inline distT="0" distB="0" distL="0" distR="0" wp14:anchorId="6F6A3697" wp14:editId="58BD389D">
@@ -862,7 +862,7 @@
                     </pic:cNvPicPr>
                   </pic:nvPicPr>
                   <pic:blipFill>
-                    <a:blip r:embed="rId8">
+                    <a:blip r:embed="rId10">
                       <a:extLst>
                         <a:ext uri="{28A0092B-C50C-407E-A947-70E740481C1C}">
                           <a14:useLocalDpi xmlns:a14="http://schemas.microsoft.com/office/drawing/2010/main" val="0"/>
@@ -1066,7 +1066,7 @@
           <w:noProof/>
           <w:sz w:val="24"/>
           <w:szCs w:val="24"/>
-          <w:lang w:val="en-US"/>
+          <w:lang w:val="en-US" w:eastAsia="ja-JP"/>
         </w:rPr>
         <w:drawing>
           <wp:inline distT="0" distB="0" distL="0" distR="0" wp14:anchorId="6E31BF51" wp14:editId="05856FEE">
@@ -1086,7 +1086,7 @@
                     </pic:cNvPicPr>
                   </pic:nvPicPr>
                   <pic:blipFill>
-                    <a:blip r:embed="rId9">
+                    <a:blip r:embed="rId11">
                       <a:extLst>
                         <a:ext uri="{28A0092B-C50C-407E-A947-70E740481C1C}">
                           <a14:useLocalDpi xmlns:a14="http://schemas.microsoft.com/office/drawing/2010/main" val="0"/>
@@ -1143,7 +1143,7 @@
           <w:noProof/>
           <w:sz w:val="24"/>
           <w:szCs w:val="24"/>
-          <w:lang w:val="en-US"/>
+          <w:lang w:val="en-US" w:eastAsia="ja-JP"/>
         </w:rPr>
         <w:drawing>
           <wp:anchor distT="0" distB="0" distL="114300" distR="114300" simplePos="0" relativeHeight="251687936" behindDoc="0" locked="0" layoutInCell="1" allowOverlap="1" wp14:anchorId="6B23A758" wp14:editId="51D7C96A">
@@ -1171,7 +1171,7 @@
                     </pic:cNvPicPr>
                   </pic:nvPicPr>
                   <pic:blipFill>
-                    <a:blip r:embed="rId10">
+                    <a:blip r:embed="rId12">
                       <a:extLst>
                         <a:ext uri="{28A0092B-C50C-407E-A947-70E740481C1C}">
                           <a14:useLocalDpi xmlns:a14="http://schemas.microsoft.com/office/drawing/2010/main" val="0"/>
@@ -1243,7 +1243,7 @@
           <w:noProof/>
           <w:sz w:val="24"/>
           <w:szCs w:val="24"/>
-          <w:lang w:val="en-US"/>
+          <w:lang w:val="en-US" w:eastAsia="ja-JP"/>
         </w:rPr>
         <w:lastRenderedPageBreak/>
         <w:drawing>
@@ -1272,7 +1272,7 @@
                     </pic:cNvPicPr>
                   </pic:nvPicPr>
                   <pic:blipFill>
-                    <a:blip r:embed="rId11">
+                    <a:blip r:embed="rId13">
                       <a:extLst>
                         <a:ext uri="{28A0092B-C50C-407E-A947-70E740481C1C}">
                           <a14:useLocalDpi xmlns:a14="http://schemas.microsoft.com/office/drawing/2010/main" val="0"/>
@@ -1402,7 +1402,7 @@
           <w:noProof/>
           <w:sz w:val="24"/>
           <w:szCs w:val="24"/>
-          <w:lang w:val="en-US"/>
+          <w:lang w:val="en-US" w:eastAsia="ja-JP"/>
         </w:rPr>
         <w:drawing>
           <wp:anchor distT="0" distB="0" distL="114300" distR="114300" simplePos="0" relativeHeight="251689984" behindDoc="0" locked="0" layoutInCell="1" allowOverlap="1" wp14:anchorId="16C97730" wp14:editId="49EE2F93">
@@ -1430,7 +1430,7 @@
                     </pic:cNvPicPr>
                   </pic:nvPicPr>
                   <pic:blipFill>
-                    <a:blip r:embed="rId12">
+                    <a:blip r:embed="rId14">
                       <a:extLst>
                         <a:ext uri="{28A0092B-C50C-407E-A947-70E740481C1C}">
                           <a14:useLocalDpi xmlns:a14="http://schemas.microsoft.com/office/drawing/2010/main" val="0"/>
@@ -1528,7 +1528,7 @@
           <w:noProof/>
           <w:sz w:val="24"/>
           <w:szCs w:val="24"/>
-          <w:lang w:val="en-US"/>
+          <w:lang w:val="en-US" w:eastAsia="ja-JP"/>
         </w:rPr>
         <w:drawing>
           <wp:inline distT="0" distB="0" distL="0" distR="0" wp14:anchorId="51A3EAA6" wp14:editId="186DD0C0">
@@ -1548,7 +1548,7 @@
                     </pic:cNvPicPr>
                   </pic:nvPicPr>
                   <pic:blipFill>
-                    <a:blip r:embed="rId13">
+                    <a:blip r:embed="rId15">
                       <a:extLst>
                         <a:ext uri="{28A0092B-C50C-407E-A947-70E740481C1C}">
                           <a14:useLocalDpi xmlns:a14="http://schemas.microsoft.com/office/drawing/2010/main" val="0"/>
@@ -1792,7 +1792,7 @@
           <w:noProof/>
           <w:sz w:val="24"/>
           <w:szCs w:val="24"/>
-          <w:lang w:val="en-US"/>
+          <w:lang w:val="en-US" w:eastAsia="ja-JP"/>
         </w:rPr>
         <w:drawing>
           <wp:anchor distT="0" distB="0" distL="114300" distR="114300" simplePos="0" relativeHeight="251691008" behindDoc="0" locked="0" layoutInCell="1" allowOverlap="1" wp14:anchorId="47EE258C" wp14:editId="162356DC">
@@ -1820,7 +1820,7 @@
                     </pic:cNvPicPr>
                   </pic:nvPicPr>
                   <pic:blipFill>
-                    <a:blip r:embed="rId14">
+                    <a:blip r:embed="rId16">
                       <a:extLst>
                         <a:ext uri="{28A0092B-C50C-407E-A947-70E740481C1C}">
                           <a14:useLocalDpi xmlns:a14="http://schemas.microsoft.com/office/drawing/2010/main" val="0"/>
@@ -1890,7 +1890,7 @@
           <w:noProof/>
           <w:sz w:val="24"/>
           <w:szCs w:val="24"/>
-          <w:lang w:val="en-US"/>
+          <w:lang w:val="en-US" w:eastAsia="ja-JP"/>
         </w:rPr>
         <w:drawing>
           <wp:anchor distT="0" distB="0" distL="114300" distR="114300" simplePos="0" relativeHeight="251692032" behindDoc="0" locked="0" layoutInCell="1" allowOverlap="1" wp14:anchorId="64C7F815" wp14:editId="66852660">
@@ -1918,7 +1918,7 @@
                     </pic:cNvPicPr>
                   </pic:nvPicPr>
                   <pic:blipFill>
-                    <a:blip r:embed="rId15">
+                    <a:blip r:embed="rId17">
                       <a:extLst>
                         <a:ext uri="{28A0092B-C50C-407E-A947-70E740481C1C}">
                           <a14:useLocalDpi xmlns:a14="http://schemas.microsoft.com/office/drawing/2010/main" val="0"/>
@@ -1988,7 +1988,7 @@
           <w:noProof/>
           <w:sz w:val="24"/>
           <w:szCs w:val="24"/>
-          <w:lang w:val="en-US"/>
+          <w:lang w:val="en-US" w:eastAsia="ja-JP"/>
         </w:rPr>
         <w:drawing>
           <wp:anchor distT="0" distB="0" distL="114300" distR="114300" simplePos="0" relativeHeight="251693056" behindDoc="0" locked="0" layoutInCell="1" allowOverlap="1" wp14:anchorId="1D1E2E88" wp14:editId="29EBE256">
@@ -2016,7 +2016,7 @@
                     </pic:cNvPicPr>
                   </pic:nvPicPr>
                   <pic:blipFill>
-                    <a:blip r:embed="rId16">
+                    <a:blip r:embed="rId18">
                       <a:extLst>
                         <a:ext uri="{28A0092B-C50C-407E-A947-70E740481C1C}">
                           <a14:useLocalDpi xmlns:a14="http://schemas.microsoft.com/office/drawing/2010/main" val="0"/>
@@ -2705,7 +2705,7 @@
         <w:rPr>
           <w:rFonts w:ascii="Times New Roman" w:hAnsi="Times New Roman" w:cs="Times New Roman"/>
           <w:noProof/>
-          <w:lang w:val="en-US"/>
+          <w:lang w:val="en-US" w:eastAsia="ja-JP"/>
         </w:rPr>
         <w:drawing>
           <wp:anchor distT="0" distB="0" distL="114300" distR="114300" simplePos="0" relativeHeight="251694080" behindDoc="0" locked="0" layoutInCell="1" allowOverlap="1" wp14:anchorId="5956C94B" wp14:editId="71752A18">
@@ -2733,7 +2733,7 @@
                     </pic:cNvPicPr>
                   </pic:nvPicPr>
                   <pic:blipFill>
-                    <a:blip r:embed="rId17" cstate="print">
+                    <a:blip r:embed="rId19" cstate="print">
                       <a:extLst>
                         <a:ext uri="{28A0092B-C50C-407E-A947-70E740481C1C}">
                           <a14:useLocalDpi xmlns:a14="http://schemas.microsoft.com/office/drawing/2010/main" val="0"/>
@@ -2964,7 +2964,7 @@
         </w:rPr>
         <w:t xml:space="preserve">Sumber: </w:t>
       </w:r>
-      <w:hyperlink r:id="rId18" w:history="1">
+      <w:hyperlink r:id="rId20" w:history="1">
         <w:r>
           <w:rPr>
             <w:rStyle w:val="Hyperlink"/>
@@ -3020,7 +3020,7 @@
           <w:noProof/>
           <w:sz w:val="24"/>
           <w:szCs w:val="24"/>
-          <w:lang w:val="en-US"/>
+          <w:lang w:val="en-US" w:eastAsia="ja-JP"/>
         </w:rPr>
         <w:drawing>
           <wp:anchor distT="0" distB="0" distL="114300" distR="114300" simplePos="0" relativeHeight="251695104" behindDoc="0" locked="0" layoutInCell="1" allowOverlap="1" wp14:anchorId="36DCD17B" wp14:editId="505D31C7">
@@ -3048,7 +3048,7 @@
                     </pic:cNvPicPr>
                   </pic:nvPicPr>
                   <pic:blipFill>
-                    <a:blip r:embed="rId19" cstate="print">
+                    <a:blip r:embed="rId21" cstate="print">
                       <a:extLst>
                         <a:ext uri="{28A0092B-C50C-407E-A947-70E740481C1C}">
                           <a14:useLocalDpi xmlns:a14="http://schemas.microsoft.com/office/drawing/2010/main" val="0"/>
@@ -3297,7 +3297,7 @@
         </w:rPr>
         <w:t xml:space="preserve">Sumber: </w:t>
       </w:r>
-      <w:hyperlink r:id="rId20" w:history="1">
+      <w:hyperlink r:id="rId22" w:history="1">
         <w:r>
           <w:rPr>
             <w:rStyle w:val="Hyperlink"/>
@@ -3607,7 +3607,7 @@
           <w:noProof/>
           <w:sz w:val="24"/>
           <w:szCs w:val="24"/>
-          <w:lang w:val="en-US"/>
+          <w:lang w:val="en-US" w:eastAsia="ja-JP"/>
         </w:rPr>
         <w:drawing>
           <wp:anchor distT="0" distB="0" distL="114300" distR="114300" simplePos="0" relativeHeight="251696128" behindDoc="0" locked="0" layoutInCell="1" allowOverlap="1" wp14:anchorId="224B6DD2" wp14:editId="42C0D28D">
@@ -3635,7 +3635,7 @@
                     </pic:cNvPicPr>
                   </pic:nvPicPr>
                   <pic:blipFill>
-                    <a:blip r:embed="rId21">
+                    <a:blip r:embed="rId23">
                       <a:extLst>
                         <a:ext uri="{28A0092B-C50C-407E-A947-70E740481C1C}">
                           <a14:useLocalDpi xmlns:a14="http://schemas.microsoft.com/office/drawing/2010/main" val="0"/>
@@ -3692,7 +3692,25 @@
           <w:szCs w:val="24"/>
           <w:lang w:val="en-US"/>
         </w:rPr>
-        <w:t xml:space="preserve"> merupakan hasil determinan dari sub-matrix A setelah eliminasi baris ke i dan kolom ke j dari matriks A. Matriks kofaktor adalah suatu matriks yang memuat entri kofaktor dari matriks A sesuai dengan letak elemennya. Berikut contohnya</w:t>
+        <w:t xml:space="preserve"> merupakan </w:t>
+      </w:r>
+      <w:r>
+        <w:rPr>
+          <w:rFonts w:ascii="Times New Roman" w:hAnsi="Times New Roman" w:cs="Times New Roman"/>
+          <w:sz w:val="24"/>
+          <w:szCs w:val="24"/>
+          <w:lang w:val="en-US"/>
+        </w:rPr>
+        <w:t>hasil determinan dari sub-matriks</w:t>
+      </w:r>
+      <w:r>
+        <w:rPr>
+          <w:rFonts w:ascii="Times New Roman" w:hAnsi="Times New Roman" w:cs="Times New Roman"/>
+          <w:sz w:val="24"/>
+          <w:szCs w:val="24"/>
+          <w:lang w:val="en-US"/>
+        </w:rPr>
+        <w:t xml:space="preserve"> A setelah eliminasi baris ke i dan kolom ke j dari matriks A. Matriks kofaktor adalah suatu matriks yang memuat entri kofaktor dari matriks A sesuai dengan letak elemennya. Berikut contohnya</w:t>
       </w:r>
     </w:p>
     <w:p>
@@ -4017,7 +4035,25 @@
           <w:szCs w:val="24"/>
           <w:lang w:val="en-US"/>
         </w:rPr>
-        <w:t>Menurut Anton &amp; Rorres (2013), kaidah Cramer adalah suatu aturan untuk menyelesaikan sistem persamaan linier yang dapat direpresentasikan dalam matrix Ax = b. Kaidah ini menyatakan bahwa untuk sistem persamaan linier yang dapat direpresentasikan koefisiennya kedalam suatu matriks A, terdapat solusi unik untuk setiap x yaitu x</w:t>
+        <w:t>Menurut Anton &amp; Rorres (2013), kaidah Cramer adalah suatu aturan untuk menyelesaikan sistem persamaan linier yang dapa</w:t>
+      </w:r>
+      <w:r>
+        <w:rPr>
+          <w:rFonts w:ascii="Times New Roman" w:hAnsi="Times New Roman" w:cs="Times New Roman"/>
+          <w:sz w:val="24"/>
+          <w:szCs w:val="24"/>
+          <w:lang w:val="en-US"/>
+        </w:rPr>
+        <w:t>t direpresentasikan dalam matriks</w:t>
+      </w:r>
+      <w:r>
+        <w:rPr>
+          <w:rFonts w:ascii="Times New Roman" w:hAnsi="Times New Roman" w:cs="Times New Roman"/>
+          <w:sz w:val="24"/>
+          <w:szCs w:val="24"/>
+          <w:lang w:val="en-US"/>
+        </w:rPr>
+        <w:t xml:space="preserve"> Ax = b. Kaidah ini menyatakan bahwa untuk sistem persamaan linier yang dapat direpresentasikan koefisiennya kedalam suatu matriks A, terdapat solusi unik untuk setiap x yaitu x</w:t>
       </w:r>
       <w:r>
         <w:rPr>
@@ -5378,6 +5414,7 @@
       <w:pPr>
         <w:spacing w:line="276" w:lineRule="auto"/>
         <w:ind w:left="709"/>
+        <w:jc w:val="both"/>
         <w:rPr>
           <w:rFonts w:ascii="Times New Roman" w:hAnsi="Times New Roman" w:cs="Times New Roman"/>
           <w:bCs/>
@@ -5465,6 +5502,7 @@
       <w:pPr>
         <w:spacing w:line="276" w:lineRule="auto"/>
         <w:ind w:left="709"/>
+        <w:jc w:val="both"/>
         <w:rPr>
           <w:rFonts w:ascii="Times New Roman" w:hAnsi="Times New Roman" w:cs="Times New Roman"/>
           <w:bCs/>
@@ -5488,29 +5526,51 @@
       <w:pPr>
         <w:spacing w:line="276" w:lineRule="auto"/>
         <w:ind w:left="709"/>
-        <w:rPr>
-          <w:rFonts w:ascii="Times New Roman" w:hAnsi="Times New Roman" w:cs="Times New Roman"/>
-          <w:bCs/>
-          <w:sz w:val="24"/>
-          <w:szCs w:val="24"/>
-          <w:lang w:val="en-US"/>
-        </w:rPr>
-      </w:pPr>
-      <w:r>
-        <w:rPr>
-          <w:rFonts w:ascii="Times New Roman" w:hAnsi="Times New Roman" w:cs="Times New Roman"/>
-          <w:bCs/>
-          <w:sz w:val="24"/>
-          <w:szCs w:val="24"/>
-          <w:lang w:val="en-US"/>
-        </w:rPr>
-        <w:t xml:space="preserve">Mulai dari proses ini, perlu diperiksa apakah baris terakhir memiliki masalah, yaitu jika matrix yang menampung variable memiliki determinan 0. </w:t>
+        <w:jc w:val="both"/>
+        <w:rPr>
+          <w:rFonts w:ascii="Times New Roman" w:hAnsi="Times New Roman" w:cs="Times New Roman"/>
+          <w:bCs/>
+          <w:sz w:val="24"/>
+          <w:szCs w:val="24"/>
+          <w:lang w:val="en-US"/>
+        </w:rPr>
+      </w:pPr>
+      <w:r>
+        <w:rPr>
+          <w:rFonts w:ascii="Times New Roman" w:hAnsi="Times New Roman" w:cs="Times New Roman"/>
+          <w:bCs/>
+          <w:sz w:val="24"/>
+          <w:szCs w:val="24"/>
+          <w:lang w:val="en-US"/>
+        </w:rPr>
+        <w:t>Mulai dari proses ini, perlu diperiksa apakah baris terakhir memili</w:t>
+      </w:r>
+      <w:r>
+        <w:rPr>
+          <w:rFonts w:ascii="Times New Roman" w:hAnsi="Times New Roman" w:cs="Times New Roman"/>
+          <w:bCs/>
+          <w:sz w:val="24"/>
+          <w:szCs w:val="24"/>
+          <w:lang w:val="en-US"/>
+        </w:rPr>
+        <w:t>ki masalah, yaitu jika matriks</w:t>
+      </w:r>
+      <w:r>
+        <w:rPr>
+          <w:rFonts w:ascii="Times New Roman" w:hAnsi="Times New Roman" w:cs="Times New Roman"/>
+          <w:bCs/>
+          <w:sz w:val="24"/>
+          <w:szCs w:val="24"/>
+          <w:lang w:val="en-US"/>
+        </w:rPr>
+        <w:t xml:space="preserve"> yang menampung variable memiliki determinan 0. </w:t>
       </w:r>
     </w:p>
     <w:p>
       <w:pPr>
         <w:spacing w:line="276" w:lineRule="auto"/>
         <w:ind w:left="709"/>
+        <w:jc w:val="both"/>
         <w:rPr>
           <w:rFonts w:ascii="Times New Roman" w:hAnsi="Times New Roman" w:cs="Times New Roman"/>
           <w:bCs/>
@@ -5537,7 +5597,17 @@
           <w:szCs w:val="24"/>
           <w:lang w:val="en-US"/>
         </w:rPr>
-        <w:t xml:space="preserve">etelah matrix OBE diperoleh, dilakukan </w:t>
+        <w:t>etelah matriks</w:t>
+      </w:r>
+      <w:r>
+        <w:rPr>
+          <w:rFonts w:ascii="Times New Roman" w:hAnsi="Times New Roman" w:cs="Times New Roman"/>
+          <w:bCs/>
+          <w:sz w:val="24"/>
+          <w:szCs w:val="24"/>
+          <w:lang w:val="en-US"/>
+        </w:rPr>
+        <w:t xml:space="preserve"> OBE diperoleh, dilakukan </w:t>
       </w:r>
       <w:r>
         <w:rPr>
@@ -5565,6 +5635,7 @@
       <w:pPr>
         <w:spacing w:line="276" w:lineRule="auto"/>
         <w:ind w:left="709"/>
+        <w:jc w:val="both"/>
         <w:rPr>
           <w:rFonts w:ascii="Times New Roman" w:hAnsi="Times New Roman" w:cs="Times New Roman"/>
           <w:bCs/>
@@ -5588,43 +5659,24 @@
       <w:pPr>
         <w:spacing w:line="276" w:lineRule="auto"/>
         <w:ind w:left="709"/>
-        <w:rPr>
-          <w:rFonts w:ascii="Times New Roman" w:hAnsi="Times New Roman" w:cs="Times New Roman"/>
-          <w:bCs/>
-          <w:sz w:val="24"/>
-          <w:szCs w:val="24"/>
-          <w:lang w:val="en-US"/>
-        </w:rPr>
-      </w:pPr>
-      <w:r>
-        <w:rPr>
-          <w:rFonts w:ascii="Times New Roman" w:hAnsi="Times New Roman" w:cs="Times New Roman"/>
-          <w:bCs/>
-          <w:sz w:val="24"/>
-          <w:szCs w:val="24"/>
-          <w:lang w:val="en-US"/>
-        </w:rPr>
-        <w:t xml:space="preserve">Kasus ketiga, </w:t>
-      </w:r>
-      <w:r>
-        <w:rPr>
-          <w:rFonts w:ascii="Times New Roman" w:hAnsi="Times New Roman" w:cs="Times New Roman"/>
-          <w:bCs/>
-          <w:sz w:val="24"/>
-          <w:szCs w:val="24"/>
-          <w:lang w:val="en-US"/>
-        </w:rPr>
-        <w:t>jika determinan bernilai 0 dan setelah dilakukan OBE, baris paling terakhir pada kolom yang men</w:t>
-      </w:r>
-      <w:r>
-        <w:rPr>
-          <w:rFonts w:ascii="Times New Roman" w:hAnsi="Times New Roman" w:cs="Times New Roman"/>
-          <w:bCs/>
-          <w:sz w:val="24"/>
-          <w:szCs w:val="24"/>
-          <w:lang w:val="en-US"/>
-        </w:rPr>
-        <w:t xml:space="preserve">ampung konstanta bernilai </w:t>
+        <w:jc w:val="both"/>
+        <w:rPr>
+          <w:rFonts w:ascii="Times New Roman" w:hAnsi="Times New Roman" w:cs="Times New Roman"/>
+          <w:bCs/>
+          <w:sz w:val="24"/>
+          <w:szCs w:val="24"/>
+          <w:lang w:val="en-US"/>
+        </w:rPr>
+      </w:pPr>
+      <w:r>
+        <w:rPr>
+          <w:rFonts w:ascii="Times New Roman" w:hAnsi="Times New Roman" w:cs="Times New Roman"/>
+          <w:bCs/>
+          <w:sz w:val="24"/>
+          <w:szCs w:val="24"/>
+          <w:lang w:val="en-US"/>
+        </w:rPr>
+        <w:t xml:space="preserve">Kasus ketiga, jika determinan bernilai 0 dan setelah dilakukan OBE, baris paling terakhir pada kolom yang menampung konstanta bernilai </w:t>
       </w:r>
       <w:proofErr w:type="gramStart"/>
       <w:r>
@@ -5646,17 +5698,7 @@
           <w:szCs w:val="24"/>
           <w:lang w:val="en-US"/>
         </w:rPr>
-        <w:t xml:space="preserve"> dengan 0</w:t>
-      </w:r>
-      <w:r>
-        <w:rPr>
-          <w:rFonts w:ascii="Times New Roman" w:hAnsi="Times New Roman" w:cs="Times New Roman"/>
-          <w:bCs/>
-          <w:sz w:val="24"/>
-          <w:szCs w:val="24"/>
-          <w:lang w:val="en-US"/>
-        </w:rPr>
-        <w:t xml:space="preserve">. Dari sini, </w:t>
+        <w:t xml:space="preserve"> dengan 0. Dari sini, </w:t>
       </w:r>
       <w:proofErr w:type="gramStart"/>
       <w:r>
@@ -5715,6 +5757,7 @@
       <w:pPr>
         <w:spacing w:line="276" w:lineRule="auto"/>
         <w:ind w:left="709"/>
+        <w:jc w:val="both"/>
         <w:rPr>
           <w:rFonts w:ascii="Times New Roman" w:hAnsi="Times New Roman" w:cs="Times New Roman"/>
           <w:bCs/>
@@ -5753,30 +5796,195 @@
           <w:szCs w:val="24"/>
           <w:lang w:val="en-US"/>
         </w:rPr>
-        <w:t xml:space="preserve"> dengan metode Gauss, yaitu melakukan OBE, namun dengan perbedaan matrix yang dihasilkan adalah matrix identitas untuk matrix yang menampung variable.</w:t>
+        <w:t xml:space="preserve"> dengan metode Gauss, yaitu melakukan OBE, namun dengan perbedaan matr</w:t>
+      </w:r>
+      <w:r>
+        <w:rPr>
+          <w:rFonts w:ascii="Times New Roman" w:hAnsi="Times New Roman" w:cs="Times New Roman"/>
+          <w:bCs/>
+          <w:sz w:val="24"/>
+          <w:szCs w:val="24"/>
+          <w:lang w:val="en-US"/>
+        </w:rPr>
+        <w:t>iks yang dihasilkan adalah matriks identitas untuk matriks</w:t>
+      </w:r>
+      <w:r>
+        <w:rPr>
+          <w:rFonts w:ascii="Times New Roman" w:hAnsi="Times New Roman" w:cs="Times New Roman"/>
+          <w:bCs/>
+          <w:sz w:val="24"/>
+          <w:szCs w:val="24"/>
+          <w:lang w:val="en-US"/>
+        </w:rPr>
+        <w:t xml:space="preserve"> yang menampung variable.</w:t>
       </w:r>
     </w:p>
     <w:p>
       <w:pPr>
         <w:spacing w:line="276" w:lineRule="auto"/>
         <w:ind w:left="709"/>
-        <w:rPr>
-          <w:rFonts w:ascii="Times New Roman" w:hAnsi="Times New Roman" w:cs="Times New Roman"/>
-          <w:bCs/>
-          <w:sz w:val="24"/>
-          <w:szCs w:val="24"/>
-          <w:lang w:val="en-US"/>
-        </w:rPr>
-      </w:pPr>
-      <w:r>
-        <w:rPr>
-          <w:rFonts w:ascii="Times New Roman" w:hAnsi="Times New Roman" w:cs="Times New Roman"/>
-          <w:bCs/>
-          <w:sz w:val="24"/>
-          <w:szCs w:val="24"/>
-          <w:lang w:val="en-US"/>
-        </w:rPr>
-        <w:t xml:space="preserve">Jika determinan bukan 0, maka secara berurutan, solusi dari x1, x2, x3,…,xN (N adalah jumlah variable) adalah nilai pada kolom terakhir pada baris ke 1,2,3,…,N. </w:t>
+        <w:jc w:val="both"/>
+        <w:rPr>
+          <w:rFonts w:ascii="Times New Roman" w:hAnsi="Times New Roman" w:cs="Times New Roman"/>
+          <w:bCs/>
+          <w:sz w:val="24"/>
+          <w:szCs w:val="24"/>
+          <w:lang w:val="en-US"/>
+        </w:rPr>
+      </w:pPr>
+      <w:r>
+        <w:rPr>
+          <w:rFonts w:ascii="Times New Roman" w:hAnsi="Times New Roman" w:cs="Times New Roman"/>
+          <w:bCs/>
+          <w:sz w:val="24"/>
+          <w:szCs w:val="24"/>
+          <w:lang w:val="en-US"/>
+        </w:rPr>
+        <w:t>Jika determinan bukan 0, maka secara berurutan, solusi dari x</w:t>
+      </w:r>
+      <w:r>
+        <w:rPr>
+          <w:rFonts w:ascii="Times New Roman" w:hAnsi="Times New Roman" w:cs="Times New Roman"/>
+          <w:bCs/>
+          <w:sz w:val="24"/>
+          <w:szCs w:val="24"/>
+          <w:vertAlign w:val="subscript"/>
+          <w:lang w:val="en-US"/>
+        </w:rPr>
+        <w:t>1</w:t>
+      </w:r>
+      <w:r>
+        <w:rPr>
+          <w:rFonts w:ascii="Times New Roman" w:hAnsi="Times New Roman" w:cs="Times New Roman"/>
+          <w:bCs/>
+          <w:sz w:val="24"/>
+          <w:szCs w:val="24"/>
+          <w:lang w:val="en-US"/>
+        </w:rPr>
+        <w:t>, x</w:t>
+      </w:r>
+      <w:r>
+        <w:rPr>
+          <w:rFonts w:ascii="Times New Roman" w:hAnsi="Times New Roman" w:cs="Times New Roman"/>
+          <w:bCs/>
+          <w:sz w:val="24"/>
+          <w:szCs w:val="24"/>
+          <w:vertAlign w:val="subscript"/>
+          <w:lang w:val="en-US"/>
+        </w:rPr>
+        <w:t>2</w:t>
+      </w:r>
+      <w:r>
+        <w:rPr>
+          <w:rFonts w:ascii="Times New Roman" w:hAnsi="Times New Roman" w:cs="Times New Roman"/>
+          <w:bCs/>
+          <w:sz w:val="24"/>
+          <w:szCs w:val="24"/>
+          <w:lang w:val="en-US"/>
+        </w:rPr>
+        <w:t>, x</w:t>
+      </w:r>
+      <w:r>
+        <w:rPr>
+          <w:rFonts w:ascii="Times New Roman" w:hAnsi="Times New Roman" w:cs="Times New Roman"/>
+          <w:bCs/>
+          <w:sz w:val="24"/>
+          <w:szCs w:val="24"/>
+          <w:vertAlign w:val="subscript"/>
+          <w:lang w:val="en-US"/>
+        </w:rPr>
+        <w:t>3</w:t>
+      </w:r>
+      <w:r>
+        <w:rPr>
+          <w:rFonts w:ascii="Times New Roman" w:hAnsi="Times New Roman" w:cs="Times New Roman"/>
+          <w:bCs/>
+          <w:sz w:val="24"/>
+          <w:szCs w:val="24"/>
+          <w:lang w:val="en-US"/>
+        </w:rPr>
+        <w:t>,…,x</w:t>
+      </w:r>
+      <w:r>
+        <w:rPr>
+          <w:rFonts w:ascii="Times New Roman" w:hAnsi="Times New Roman" w:cs="Times New Roman"/>
+          <w:bCs/>
+          <w:sz w:val="24"/>
+          <w:szCs w:val="24"/>
+          <w:vertAlign w:val="subscript"/>
+          <w:lang w:val="en-US"/>
+        </w:rPr>
+        <w:t>N</w:t>
+      </w:r>
+      <w:r>
+        <w:rPr>
+          <w:rFonts w:ascii="Times New Roman" w:hAnsi="Times New Roman" w:cs="Times New Roman"/>
+          <w:bCs/>
+          <w:sz w:val="24"/>
+          <w:szCs w:val="24"/>
+          <w:lang w:val="en-US"/>
+        </w:rPr>
+        <w:t xml:space="preserve"> (N adalah jumlah variable) adalah nilai pada kolom terakhir pada baris ke 1,</w:t>
+      </w:r>
+      <w:r>
+        <w:rPr>
+          <w:rFonts w:ascii="Times New Roman" w:hAnsi="Times New Roman" w:cs="Times New Roman"/>
+          <w:bCs/>
+          <w:sz w:val="24"/>
+          <w:szCs w:val="24"/>
+          <w:lang w:val="en-US"/>
+        </w:rPr>
+        <w:t xml:space="preserve"> </w:t>
+      </w:r>
+      <w:r>
+        <w:rPr>
+          <w:rFonts w:ascii="Times New Roman" w:hAnsi="Times New Roman" w:cs="Times New Roman"/>
+          <w:bCs/>
+          <w:sz w:val="24"/>
+          <w:szCs w:val="24"/>
+          <w:lang w:val="en-US"/>
+        </w:rPr>
+        <w:t>2,</w:t>
+      </w:r>
+      <w:r>
+        <w:rPr>
+          <w:rFonts w:ascii="Times New Roman" w:hAnsi="Times New Roman" w:cs="Times New Roman"/>
+          <w:bCs/>
+          <w:sz w:val="24"/>
+          <w:szCs w:val="24"/>
+          <w:lang w:val="en-US"/>
+        </w:rPr>
+        <w:t xml:space="preserve"> </w:t>
+      </w:r>
+      <w:r>
+        <w:rPr>
+          <w:rFonts w:ascii="Times New Roman" w:hAnsi="Times New Roman" w:cs="Times New Roman"/>
+          <w:bCs/>
+          <w:sz w:val="24"/>
+          <w:szCs w:val="24"/>
+          <w:lang w:val="en-US"/>
+        </w:rPr>
+        <w:t>3,…,</w:t>
+      </w:r>
+      <w:r>
+        <w:rPr>
+          <w:rFonts w:ascii="Times New Roman" w:hAnsi="Times New Roman" w:cs="Times New Roman"/>
+          <w:bCs/>
+          <w:sz w:val="24"/>
+          <w:szCs w:val="24"/>
+          <w:lang w:val="en-US"/>
+        </w:rPr>
+        <w:t xml:space="preserve"> </w:t>
+      </w:r>
+      <w:r>
+        <w:rPr>
+          <w:rFonts w:ascii="Times New Roman" w:hAnsi="Times New Roman" w:cs="Times New Roman"/>
+          <w:bCs/>
+          <w:sz w:val="24"/>
+          <w:szCs w:val="24"/>
+          <w:lang w:val="en-US"/>
+        </w:rPr>
+        <w:t xml:space="preserve">N. </w:t>
       </w:r>
     </w:p>
     <w:p>
@@ -5813,6 +6021,7 @@
       <w:pPr>
         <w:spacing w:line="276" w:lineRule="auto"/>
         <w:ind w:left="709"/>
+        <w:jc w:val="both"/>
         <w:rPr>
           <w:rFonts w:ascii="Times New Roman" w:hAnsi="Times New Roman" w:cs="Times New Roman"/>
           <w:bCs/>
@@ -5836,6 +6045,7 @@
       <w:pPr>
         <w:spacing w:line="276" w:lineRule="auto"/>
         <w:ind w:left="709"/>
+        <w:jc w:val="both"/>
         <w:rPr>
           <w:rFonts w:ascii="Times New Roman" w:hAnsi="Times New Roman" w:cs="Times New Roman"/>
           <w:bCs/>
@@ -5881,6 +6091,7 @@
       <w:pPr>
         <w:spacing w:line="276" w:lineRule="auto"/>
         <w:ind w:left="709"/>
+        <w:jc w:val="both"/>
         <w:rPr>
           <w:rFonts w:ascii="Times New Roman" w:hAnsi="Times New Roman" w:cs="Times New Roman"/>
           <w:bCs/>
@@ -5919,7 +6130,49 @@
           <w:szCs w:val="24"/>
           <w:lang w:val="en-US"/>
         </w:rPr>
-        <w:t xml:space="preserve"> melakukan iterasi dengan variable pada baris pertama </w:t>
+        <w:t xml:space="preserve"> melakukan iterasi dengan variable pada baris pertama dari kolom pertama hingga terakhir. Untuk t</w:t>
+      </w:r>
+      <w:r>
+        <w:rPr>
+          <w:rFonts w:ascii="Times New Roman" w:hAnsi="Times New Roman" w:cs="Times New Roman"/>
+          <w:bCs/>
+          <w:sz w:val="24"/>
+          <w:szCs w:val="24"/>
+          <w:lang w:val="en-US"/>
+        </w:rPr>
+        <w:t xml:space="preserve">iap iterasi, </w:t>
+      </w:r>
+      <w:proofErr w:type="gramStart"/>
+      <w:r>
+        <w:rPr>
+          <w:rFonts w:ascii="Times New Roman" w:hAnsi="Times New Roman" w:cs="Times New Roman"/>
+          <w:bCs/>
+          <w:sz w:val="24"/>
+          <w:szCs w:val="24"/>
+          <w:lang w:val="en-US"/>
+        </w:rPr>
+        <w:t>akan</w:t>
+      </w:r>
+      <w:proofErr w:type="gramEnd"/>
+      <w:r>
+        <w:rPr>
+          <w:rFonts w:ascii="Times New Roman" w:hAnsi="Times New Roman" w:cs="Times New Roman"/>
+          <w:bCs/>
+          <w:sz w:val="24"/>
+          <w:szCs w:val="24"/>
+          <w:lang w:val="en-US"/>
+        </w:rPr>
+        <w:t xml:space="preserve"> diambil matriks</w:t>
+      </w:r>
+      <w:r>
+        <w:rPr>
+          <w:rFonts w:ascii="Times New Roman" w:hAnsi="Times New Roman" w:cs="Times New Roman"/>
+          <w:bCs/>
+          <w:sz w:val="24"/>
+          <w:szCs w:val="24"/>
+          <w:lang w:val="en-US"/>
+        </w:rPr>
+        <w:t xml:space="preserve"> minornya </w:t>
       </w:r>
       <w:r>
         <w:rPr>
@@ -5930,29 +6183,67 @@
           <w:lang w:val="en-US"/>
         </w:rPr>
         <w:lastRenderedPageBreak/>
-        <w:t xml:space="preserve">dari kolom pertama hingga terakhir. Untuk tiap iterasi, </w:t>
-      </w:r>
-      <w:proofErr w:type="gramStart"/>
-      <w:r>
-        <w:rPr>
-          <w:rFonts w:ascii="Times New Roman" w:hAnsi="Times New Roman" w:cs="Times New Roman"/>
-          <w:bCs/>
-          <w:sz w:val="24"/>
-          <w:szCs w:val="24"/>
-          <w:lang w:val="en-US"/>
-        </w:rPr>
-        <w:t>akan</w:t>
-      </w:r>
-      <w:proofErr w:type="gramEnd"/>
-      <w:r>
-        <w:rPr>
-          <w:rFonts w:ascii="Times New Roman" w:hAnsi="Times New Roman" w:cs="Times New Roman"/>
-          <w:bCs/>
-          <w:sz w:val="24"/>
-          <w:szCs w:val="24"/>
-          <w:lang w:val="en-US"/>
-        </w:rPr>
-        <w:t xml:space="preserve"> diambil matrix minornya dan dihitung determinan dari matrix minor tersebut, dikali elemen ke-i, dan dikali kofaktornya (sign). Jika matrix minor tersebut berukuran lebih dari 2x2, maka untuk menghitung determinan matrix tersebut dipanggil </w:t>
+        <w:t>dan</w:t>
+      </w:r>
+      <w:r>
+        <w:rPr>
+          <w:rFonts w:ascii="Times New Roman" w:hAnsi="Times New Roman" w:cs="Times New Roman"/>
+          <w:bCs/>
+          <w:sz w:val="24"/>
+          <w:szCs w:val="24"/>
+          <w:lang w:val="en-US"/>
+        </w:rPr>
+        <w:t xml:space="preserve"> dihitung determinan dari matriks</w:t>
+      </w:r>
+      <w:r>
+        <w:rPr>
+          <w:rFonts w:ascii="Times New Roman" w:hAnsi="Times New Roman" w:cs="Times New Roman"/>
+          <w:bCs/>
+          <w:sz w:val="24"/>
+          <w:szCs w:val="24"/>
+          <w:lang w:val="en-US"/>
+        </w:rPr>
+        <w:t xml:space="preserve"> minor tersebut, dikali elemen ke-i, dan dikali</w:t>
+      </w:r>
+      <w:r>
+        <w:rPr>
+          <w:rFonts w:ascii="Times New Roman" w:hAnsi="Times New Roman" w:cs="Times New Roman"/>
+          <w:bCs/>
+          <w:sz w:val="24"/>
+          <w:szCs w:val="24"/>
+          <w:lang w:val="en-US"/>
+        </w:rPr>
+        <w:t xml:space="preserve"> kofaktornya (sign). Jika matriks</w:t>
+      </w:r>
+      <w:r>
+        <w:rPr>
+          <w:rFonts w:ascii="Times New Roman" w:hAnsi="Times New Roman" w:cs="Times New Roman"/>
+          <w:bCs/>
+          <w:sz w:val="24"/>
+          <w:szCs w:val="24"/>
+          <w:lang w:val="en-US"/>
+        </w:rPr>
+        <w:t xml:space="preserve"> minor tersebut berukuran lebih dari 2x2, maka un</w:t>
+      </w:r>
+      <w:r>
+        <w:rPr>
+          <w:rFonts w:ascii="Times New Roman" w:hAnsi="Times New Roman" w:cs="Times New Roman"/>
+          <w:bCs/>
+          <w:sz w:val="24"/>
+          <w:szCs w:val="24"/>
+          <w:lang w:val="en-US"/>
+        </w:rPr>
+        <w:t>tuk menghitung determinan matriks</w:t>
+      </w:r>
+      <w:r>
+        <w:rPr>
+          <w:rFonts w:ascii="Times New Roman" w:hAnsi="Times New Roman" w:cs="Times New Roman"/>
+          <w:bCs/>
+          <w:sz w:val="24"/>
+          <w:szCs w:val="24"/>
+          <w:lang w:val="en-US"/>
+        </w:rPr>
+        <w:t xml:space="preserve"> tersebut dipanggil </w:t>
       </w:r>
       <w:proofErr w:type="gramStart"/>
       <w:r>
@@ -5981,6 +6272,7 @@
       <w:pPr>
         <w:spacing w:line="276" w:lineRule="auto"/>
         <w:ind w:left="709"/>
+        <w:jc w:val="both"/>
         <w:rPr>
           <w:rFonts w:ascii="Times New Roman" w:hAnsi="Times New Roman" w:cs="Times New Roman"/>
           <w:bCs/>
@@ -6026,6 +6318,7 @@
       <w:pPr>
         <w:spacing w:line="276" w:lineRule="auto"/>
         <w:ind w:left="709"/>
+        <w:jc w:val="both"/>
         <w:rPr>
           <w:rFonts w:ascii="Times New Roman" w:hAnsi="Times New Roman" w:cs="Times New Roman"/>
           <w:bCs/>
@@ -6044,13 +6337,12 @@
         </w:rPr>
         <w:t>Hasil yang dikeluarkan adalah nilai dari det.</w:t>
       </w:r>
-      <w:bookmarkStart w:id="0" w:name="_GoBack"/>
-      <w:bookmarkEnd w:id="0"/>
     </w:p>
     <w:p>
       <w:pPr>
         <w:spacing w:line="276" w:lineRule="auto"/>
         <w:ind w:left="709"/>
+        <w:jc w:val="both"/>
         <w:rPr>
           <w:rFonts w:ascii="Times New Roman" w:hAnsi="Times New Roman" w:cs="Times New Roman"/>
           <w:bCs/>
@@ -6096,6 +6388,7 @@
       <w:pPr>
         <w:spacing w:line="276" w:lineRule="auto"/>
         <w:ind w:left="709"/>
+        <w:jc w:val="both"/>
         <w:rPr>
           <w:rFonts w:ascii="Times New Roman" w:hAnsi="Times New Roman" w:cs="Times New Roman"/>
           <w:bCs/>
@@ -6119,23 +6412,34 @@
       <w:pPr>
         <w:spacing w:line="276" w:lineRule="auto"/>
         <w:ind w:left="709"/>
-        <w:rPr>
-          <w:rFonts w:ascii="Times New Roman" w:hAnsi="Times New Roman" w:cs="Times New Roman"/>
-          <w:bCs/>
-          <w:sz w:val="24"/>
-          <w:szCs w:val="24"/>
-          <w:lang w:val="en-US"/>
-        </w:rPr>
-      </w:pPr>
-      <w:r>
-        <w:rPr>
-          <w:rFonts w:ascii="Times New Roman" w:hAnsi="Times New Roman" w:cs="Times New Roman"/>
-          <w:bCs/>
-          <w:sz w:val="24"/>
-          <w:szCs w:val="24"/>
-          <w:lang w:val="en-US"/>
-        </w:rPr>
-        <w:t>Matrix akan dilakukan sebuah iterasi dengan variable i. Setiap nilai i bertambah, pivot akan menangkap elemen ke (i</w:t>
+        <w:jc w:val="both"/>
+        <w:rPr>
+          <w:rFonts w:ascii="Times New Roman" w:hAnsi="Times New Roman" w:cs="Times New Roman"/>
+          <w:bCs/>
+          <w:sz w:val="24"/>
+          <w:szCs w:val="24"/>
+          <w:lang w:val="en-US"/>
+        </w:rPr>
+      </w:pPr>
+      <w:r>
+        <w:rPr>
+          <w:rFonts w:ascii="Times New Roman" w:hAnsi="Times New Roman" w:cs="Times New Roman"/>
+          <w:bCs/>
+          <w:sz w:val="24"/>
+          <w:szCs w:val="24"/>
+          <w:lang w:val="en-US"/>
+        </w:rPr>
+        <w:t>Matriks</w:t>
+      </w:r>
+      <w:r>
+        <w:rPr>
+          <w:rFonts w:ascii="Times New Roman" w:hAnsi="Times New Roman" w:cs="Times New Roman"/>
+          <w:bCs/>
+          <w:sz w:val="24"/>
+          <w:szCs w:val="24"/>
+          <w:lang w:val="en-US"/>
+        </w:rPr>
+        <w:t xml:space="preserve"> </w:t>
       </w:r>
       <w:proofErr w:type="gramStart"/>
       <w:r>
@@ -6146,7 +6450,7 @@
           <w:szCs w:val="24"/>
           <w:lang w:val="en-US"/>
         </w:rPr>
-        <w:t>,i</w:t>
+        <w:t>akan</w:t>
       </w:r>
       <w:proofErr w:type="gramEnd"/>
       <w:r>
@@ -6157,29 +6461,67 @@
           <w:szCs w:val="24"/>
           <w:lang w:val="en-US"/>
         </w:rPr>
-        <w:t>) sebagai patokan. Lalu dilakukan iterasi variable j untuk iterasi per barisnya untuk mengurangi setiap baris yang bukan baris i dengan pivot dikali baris ke-i dibagi elemen (i</w:t>
-      </w:r>
-      <w:proofErr w:type="gramStart"/>
-      <w:r>
-        <w:rPr>
-          <w:rFonts w:ascii="Times New Roman" w:hAnsi="Times New Roman" w:cs="Times New Roman"/>
-          <w:bCs/>
-          <w:sz w:val="24"/>
-          <w:szCs w:val="24"/>
-          <w:lang w:val="en-US"/>
-        </w:rPr>
-        <w:t>,j</w:t>
-      </w:r>
-      <w:proofErr w:type="gramEnd"/>
-      <w:r>
-        <w:rPr>
-          <w:rFonts w:ascii="Times New Roman" w:hAnsi="Times New Roman" w:cs="Times New Roman"/>
-          <w:bCs/>
-          <w:sz w:val="24"/>
-          <w:szCs w:val="24"/>
-          <w:lang w:val="en-US"/>
-        </w:rPr>
-        <w:t xml:space="preserve">). Operasi ini dilakukan tiap baris sehingga semua elemen dibawah diagonal matrix </w:t>
+        <w:t xml:space="preserve"> dilakukan sebuah iterasi dengan variable i. Setiap nilai i bertambah, pivot akan menangkap elemen ke (i,</w:t>
+      </w:r>
+      <w:r>
+        <w:rPr>
+          <w:rFonts w:ascii="Times New Roman" w:hAnsi="Times New Roman" w:cs="Times New Roman"/>
+          <w:bCs/>
+          <w:sz w:val="24"/>
+          <w:szCs w:val="24"/>
+          <w:lang w:val="en-US"/>
+        </w:rPr>
+        <w:t xml:space="preserve"> </w:t>
+      </w:r>
+      <w:r>
+        <w:rPr>
+          <w:rFonts w:ascii="Times New Roman" w:hAnsi="Times New Roman" w:cs="Times New Roman"/>
+          <w:bCs/>
+          <w:sz w:val="24"/>
+          <w:szCs w:val="24"/>
+          <w:lang w:val="en-US"/>
+        </w:rPr>
+        <w:t>i) sebagai patokan. Lalu dilakukan iterasi variable j untuk iterasi per barisnya untuk mengurangi setiap baris yang bukan baris i dengan pivot dikali baris ke-i dibagi elemen (i,</w:t>
+      </w:r>
+      <w:r>
+        <w:rPr>
+          <w:rFonts w:ascii="Times New Roman" w:hAnsi="Times New Roman" w:cs="Times New Roman"/>
+          <w:bCs/>
+          <w:sz w:val="24"/>
+          <w:szCs w:val="24"/>
+          <w:lang w:val="en-US"/>
+        </w:rPr>
+        <w:t xml:space="preserve"> </w:t>
+      </w:r>
+      <w:r>
+        <w:rPr>
+          <w:rFonts w:ascii="Times New Roman" w:hAnsi="Times New Roman" w:cs="Times New Roman"/>
+          <w:bCs/>
+          <w:sz w:val="24"/>
+          <w:szCs w:val="24"/>
+          <w:lang w:val="en-US"/>
+        </w:rPr>
+        <w:t>j). Operasi ini dilakukan tiap baris sehingga semua ele</w:t>
+      </w:r>
+      <w:r>
+        <w:rPr>
+          <w:rFonts w:ascii="Times New Roman" w:hAnsi="Times New Roman" w:cs="Times New Roman"/>
+          <w:bCs/>
+          <w:sz w:val="24"/>
+          <w:szCs w:val="24"/>
+          <w:lang w:val="en-US"/>
+        </w:rPr>
+        <w:t>men dibawah diagonal matriks</w:t>
+      </w:r>
+      <w:r>
+        <w:rPr>
+          <w:rFonts w:ascii="Times New Roman" w:hAnsi="Times New Roman" w:cs="Times New Roman"/>
+          <w:bCs/>
+          <w:sz w:val="24"/>
+          <w:szCs w:val="24"/>
+          <w:lang w:val="en-US"/>
+        </w:rPr>
+        <w:t xml:space="preserve"> </w:t>
       </w:r>
       <w:proofErr w:type="gramStart"/>
       <w:r>
@@ -6208,24 +6550,45 @@
       <w:pPr>
         <w:spacing w:line="276" w:lineRule="auto"/>
         <w:ind w:left="709"/>
-        <w:rPr>
-          <w:rFonts w:ascii="Times New Roman" w:hAnsi="Times New Roman" w:cs="Times New Roman"/>
-          <w:b/>
-          <w:bCs/>
-          <w:sz w:val="24"/>
-          <w:szCs w:val="24"/>
-          <w:lang w:val="en-US"/>
-        </w:rPr>
-      </w:pPr>
-      <w:r>
-        <w:rPr>
-          <w:rFonts w:ascii="Times New Roman" w:hAnsi="Times New Roman" w:cs="Times New Roman"/>
-          <w:bCs/>
-          <w:sz w:val="24"/>
-          <w:szCs w:val="24"/>
-          <w:lang w:val="en-US"/>
-        </w:rPr>
-        <w:t>Determinan adalah perkalian dari semua elemen pada diagonal matrix.</w:t>
+        <w:jc w:val="both"/>
+        <w:rPr>
+          <w:rFonts w:ascii="Times New Roman" w:hAnsi="Times New Roman" w:cs="Times New Roman"/>
+          <w:b/>
+          <w:bCs/>
+          <w:sz w:val="24"/>
+          <w:szCs w:val="24"/>
+          <w:lang w:val="en-US"/>
+        </w:rPr>
+      </w:pPr>
+      <w:r>
+        <w:rPr>
+          <w:rFonts w:ascii="Times New Roman" w:hAnsi="Times New Roman" w:cs="Times New Roman"/>
+          <w:bCs/>
+          <w:sz w:val="24"/>
+          <w:szCs w:val="24"/>
+          <w:lang w:val="en-US"/>
+        </w:rPr>
+        <w:t>Determinan adalah perkalian dari s</w:t>
+      </w:r>
+      <w:r>
+        <w:rPr>
+          <w:rFonts w:ascii="Times New Roman" w:hAnsi="Times New Roman" w:cs="Times New Roman"/>
+          <w:bCs/>
+          <w:sz w:val="24"/>
+          <w:szCs w:val="24"/>
+          <w:lang w:val="en-US"/>
+        </w:rPr>
+        <w:t>emua elemen pada diagonal matriks</w:t>
+      </w:r>
+      <w:r>
+        <w:rPr>
+          <w:rFonts w:ascii="Times New Roman" w:hAnsi="Times New Roman" w:cs="Times New Roman"/>
+          <w:bCs/>
+          <w:sz w:val="24"/>
+          <w:szCs w:val="24"/>
+          <w:lang w:val="en-US"/>
+        </w:rPr>
+        <w:t>.</w:t>
       </w:r>
     </w:p>
     <w:p>
@@ -6978,7 +7341,7 @@
           <w:szCs w:val="24"/>
           <w:lang w:val="en-US"/>
         </w:rPr>
-        <w:t xml:space="preserve"> berdasarkan besar yang sesuai dengan jumlah titik yang telah diinput sebelumnya dengan </w:t>
+        <w:t xml:space="preserve"> berdasarkan besar yang sesuai dengan jumlah titik yang telah diinput sebelumnya dengan menggunakan primitif matriks yang ada pada file Matrix.java. Isi dari matriks tersebut </w:t>
       </w:r>
       <w:r>
         <w:rPr>
@@ -6989,7 +7352,7 @@
           <w:lang w:val="en-US"/>
         </w:rPr>
         <w:lastRenderedPageBreak/>
-        <w:t xml:space="preserve">menggunakan primitif matriks yang ada pada file Matrix.java. Isi dari matriks tersebut adalah titik-titik yang secara manual dimasukkan oleh pengguna, terurut dari absis dan kemudian ordinat. </w:t>
+        <w:t xml:space="preserve">adalah titik-titik yang secara manual dimasukkan oleh pengguna, terurut dari absis dan kemudian ordinat. </w:t>
       </w:r>
     </w:p>
     <w:p>
@@ -7986,7 +8349,7 @@
           <w:szCs w:val="24"/>
           <w:lang w:val="en-US"/>
         </w:rPr>
-        <w:t xml:space="preserve">yang </w:t>
+        <w:t xml:space="preserve">yang bernama sama dengan nama file program, yaitu RegresiGanda. Dalam kelas ini juga tidak </w:t>
       </w:r>
       <w:r>
         <w:rPr>
@@ -7997,7 +8360,7 @@
           <w:lang w:val="en-US"/>
         </w:rPr>
         <w:lastRenderedPageBreak/>
-        <w:t xml:space="preserve">bernama sama dengan nama file program, yaitu RegresiGanda. Dalam kelas ini juga tidak ada </w:t>
+        <w:t xml:space="preserve">ada </w:t>
       </w:r>
       <w:r>
         <w:rPr>
@@ -8932,18 +9295,7 @@
           <w:szCs w:val="24"/>
           <w:lang w:val="en-US"/>
         </w:rPr>
-        <w:t xml:space="preserve">. </w:t>
-      </w:r>
-      <w:r>
-        <w:rPr>
-          <w:rFonts w:ascii="Times New Roman" w:hAnsi="Times New Roman" w:cs="Times New Roman"/>
-          <w:bCs/>
-          <w:sz w:val="24"/>
-          <w:szCs w:val="24"/>
-          <w:lang w:val="en-US"/>
-        </w:rPr>
-        <w:lastRenderedPageBreak/>
-        <w:t xml:space="preserve">Jika terjadi kesalahan dalam proses ini, program </w:t>
+        <w:t xml:space="preserve">. Jika terjadi kesalahan dalam proses ini, program </w:t>
       </w:r>
       <w:proofErr w:type="gramStart"/>
       <w:r>
@@ -9010,6 +9362,7 @@
           <w:szCs w:val="24"/>
           <w:lang w:val="en-US"/>
         </w:rPr>
+        <w:lastRenderedPageBreak/>
         <w:t xml:space="preserve">Method </w:t>
       </w:r>
       <w:r>
@@ -9568,7 +9921,7 @@
           <w:noProof/>
           <w:sz w:val="24"/>
           <w:szCs w:val="24"/>
-          <w:lang w:val="en-US"/>
+          <w:lang w:val="en-US" w:eastAsia="ja-JP"/>
         </w:rPr>
         <w:drawing>
           <wp:anchor distT="0" distB="0" distL="114300" distR="114300" simplePos="0" relativeHeight="251697152" behindDoc="0" locked="0" layoutInCell="1" allowOverlap="1" wp14:anchorId="7A5A4D13" wp14:editId="4519F586">
@@ -9594,7 +9947,7 @@
                     <pic:cNvPicPr/>
                   </pic:nvPicPr>
                   <pic:blipFill>
-                    <a:blip r:embed="rId22">
+                    <a:blip r:embed="rId24">
                       <a:extLst>
                         <a:ext uri="{28A0092B-C50C-407E-A947-70E740481C1C}">
                           <a14:useLocalDpi xmlns:a14="http://schemas.microsoft.com/office/drawing/2010/main" val="0"/>
@@ -9743,7 +10096,7 @@
           <w:noProof/>
           <w:sz w:val="24"/>
           <w:szCs w:val="24"/>
-          <w:lang w:val="en-US"/>
+          <w:lang w:val="en-US" w:eastAsia="ja-JP"/>
         </w:rPr>
         <w:drawing>
           <wp:anchor distT="0" distB="0" distL="114300" distR="114300" simplePos="0" relativeHeight="251698176" behindDoc="0" locked="0" layoutInCell="1" allowOverlap="1" wp14:anchorId="7A0FD8CF" wp14:editId="527CDB79">
@@ -9769,7 +10122,7 @@
                     <pic:cNvPicPr/>
                   </pic:nvPicPr>
                   <pic:blipFill>
-                    <a:blip r:embed="rId23">
+                    <a:blip r:embed="rId25">
                       <a:extLst>
                         <a:ext uri="{28A0092B-C50C-407E-A947-70E740481C1C}">
                           <a14:useLocalDpi xmlns:a14="http://schemas.microsoft.com/office/drawing/2010/main" val="0"/>
@@ -9952,7 +10305,7 @@
           <w:noProof/>
           <w:sz w:val="24"/>
           <w:szCs w:val="24"/>
-          <w:lang w:val="en-US"/>
+          <w:lang w:val="en-US" w:eastAsia="ja-JP"/>
         </w:rPr>
         <w:lastRenderedPageBreak/>
         <w:drawing>
@@ -9979,7 +10332,7 @@
                     <pic:cNvPicPr/>
                   </pic:nvPicPr>
                   <pic:blipFill>
-                    <a:blip r:embed="rId24">
+                    <a:blip r:embed="rId26">
                       <a:extLst>
                         <a:ext uri="{28A0092B-C50C-407E-A947-70E740481C1C}">
                           <a14:useLocalDpi xmlns:a14="http://schemas.microsoft.com/office/drawing/2010/main" val="0"/>
@@ -10126,7 +10479,7 @@
           <w:noProof/>
           <w:sz w:val="24"/>
           <w:szCs w:val="24"/>
-          <w:lang w:val="en-US"/>
+          <w:lang w:val="en-US" w:eastAsia="ja-JP"/>
         </w:rPr>
         <w:drawing>
           <wp:anchor distT="0" distB="0" distL="114300" distR="114300" simplePos="0" relativeHeight="251700224" behindDoc="0" locked="0" layoutInCell="1" allowOverlap="1" wp14:anchorId="01F0A8CD" wp14:editId="4BE96856">
@@ -10152,7 +10505,7 @@
                     <pic:cNvPicPr/>
                   </pic:nvPicPr>
                   <pic:blipFill>
-                    <a:blip r:embed="rId25">
+                    <a:blip r:embed="rId27">
                       <a:extLst>
                         <a:ext uri="{28A0092B-C50C-407E-A947-70E740481C1C}">
                           <a14:useLocalDpi xmlns:a14="http://schemas.microsoft.com/office/drawing/2010/main" val="0"/>
@@ -10640,7 +10993,7 @@
           <w:noProof/>
           <w:sz w:val="24"/>
           <w:szCs w:val="24"/>
-          <w:lang w:val="en-US"/>
+          <w:lang w:val="en-US" w:eastAsia="ja-JP"/>
         </w:rPr>
         <w:drawing>
           <wp:anchor distT="0" distB="0" distL="114300" distR="114300" simplePos="0" relativeHeight="251701248" behindDoc="0" locked="0" layoutInCell="1" allowOverlap="1" wp14:anchorId="76959A49" wp14:editId="644CCB55">
@@ -10666,7 +11019,7 @@
                     <pic:cNvPicPr/>
                   </pic:nvPicPr>
                   <pic:blipFill>
-                    <a:blip r:embed="rId26" cstate="print">
+                    <a:blip r:embed="rId28" cstate="print">
                       <a:extLst>
                         <a:ext uri="{28A0092B-C50C-407E-A947-70E740481C1C}">
                           <a14:useLocalDpi xmlns:a14="http://schemas.microsoft.com/office/drawing/2010/main" val="0"/>
@@ -10793,7 +11146,7 @@
           <w:noProof/>
           <w:sz w:val="24"/>
           <w:szCs w:val="24"/>
-          <w:lang w:val="en-US"/>
+          <w:lang w:val="en-US" w:eastAsia="ja-JP"/>
         </w:rPr>
         <w:drawing>
           <wp:anchor distT="0" distB="0" distL="114300" distR="114300" simplePos="0" relativeHeight="251702272" behindDoc="0" locked="0" layoutInCell="1" allowOverlap="1" wp14:anchorId="7121714A" wp14:editId="2B0415ED">
@@ -10819,7 +11172,7 @@
                     <pic:cNvPicPr/>
                   </pic:nvPicPr>
                   <pic:blipFill>
-                    <a:blip r:embed="rId27" cstate="print">
+                    <a:blip r:embed="rId29" cstate="print">
                       <a:extLst>
                         <a:ext uri="{28A0092B-C50C-407E-A947-70E740481C1C}">
                           <a14:useLocalDpi xmlns:a14="http://schemas.microsoft.com/office/drawing/2010/main" val="0"/>
@@ -10946,7 +11299,7 @@
           <w:noProof/>
           <w:sz w:val="24"/>
           <w:szCs w:val="24"/>
-          <w:lang w:val="en-US"/>
+          <w:lang w:val="en-US" w:eastAsia="ja-JP"/>
         </w:rPr>
         <w:drawing>
           <wp:anchor distT="0" distB="0" distL="114300" distR="114300" simplePos="0" relativeHeight="251703296" behindDoc="0" locked="0" layoutInCell="1" allowOverlap="1" wp14:anchorId="56C9EA41" wp14:editId="1B2CB28E">
@@ -10972,7 +11325,7 @@
                     <pic:cNvPicPr/>
                   </pic:nvPicPr>
                   <pic:blipFill>
-                    <a:blip r:embed="rId28" cstate="print">
+                    <a:blip r:embed="rId30" cstate="print">
                       <a:extLst>
                         <a:ext uri="{28A0092B-C50C-407E-A947-70E740481C1C}">
                           <a14:useLocalDpi xmlns:a14="http://schemas.microsoft.com/office/drawing/2010/main" val="0"/>
@@ -11110,7 +11463,7 @@
           <w:noProof/>
           <w:sz w:val="24"/>
           <w:szCs w:val="24"/>
-          <w:lang w:val="en-US"/>
+          <w:lang w:val="en-US" w:eastAsia="ja-JP"/>
         </w:rPr>
         <w:lastRenderedPageBreak/>
         <w:drawing>
@@ -11137,7 +11490,7 @@
                     <pic:cNvPicPr/>
                   </pic:nvPicPr>
                   <pic:blipFill>
-                    <a:blip r:embed="rId29" cstate="print">
+                    <a:blip r:embed="rId31" cstate="print">
                       <a:extLst>
                         <a:ext uri="{28A0092B-C50C-407E-A947-70E740481C1C}">
                           <a14:useLocalDpi xmlns:a14="http://schemas.microsoft.com/office/drawing/2010/main" val="0"/>
@@ -11384,7 +11737,7 @@
           <w:noProof/>
           <w:sz w:val="24"/>
           <w:szCs w:val="24"/>
-          <w:lang w:val="en-US"/>
+          <w:lang w:val="en-US" w:eastAsia="ja-JP"/>
         </w:rPr>
         <w:drawing>
           <wp:anchor distT="0" distB="0" distL="114300" distR="114300" simplePos="0" relativeHeight="251705344" behindDoc="0" locked="0" layoutInCell="1" allowOverlap="1" wp14:anchorId="4500C334" wp14:editId="494D780F">
@@ -11410,7 +11763,7 @@
                     <pic:cNvPicPr/>
                   </pic:nvPicPr>
                   <pic:blipFill>
-                    <a:blip r:embed="rId30">
+                    <a:blip r:embed="rId32">
                       <a:extLst>
                         <a:ext uri="{28A0092B-C50C-407E-A947-70E740481C1C}">
                           <a14:useLocalDpi xmlns:a14="http://schemas.microsoft.com/office/drawing/2010/main" val="0"/>
@@ -11600,7 +11953,7 @@
       <w:r>
         <w:rPr>
           <w:noProof/>
-          <w:lang w:val="en-US"/>
+          <w:lang w:val="en-US" w:eastAsia="ja-JP"/>
         </w:rPr>
         <w:lastRenderedPageBreak/>
         <w:drawing>
@@ -11627,7 +11980,7 @@
                     <pic:cNvPicPr/>
                   </pic:nvPicPr>
                   <pic:blipFill rotWithShape="1">
-                    <a:blip r:embed="rId31">
+                    <a:blip r:embed="rId33">
                       <a:extLst>
                         <a:ext uri="{28A0092B-C50C-407E-A947-70E740481C1C}">
                           <a14:useLocalDpi xmlns:a14="http://schemas.microsoft.com/office/drawing/2010/main" val="0"/>
@@ -12226,7 +12579,7 @@
           <w:noProof/>
           <w:sz w:val="24"/>
           <w:szCs w:val="24"/>
-          <w:lang w:val="en-US"/>
+          <w:lang w:val="en-US" w:eastAsia="ja-JP"/>
         </w:rPr>
         <w:drawing>
           <wp:anchor distT="0" distB="0" distL="114300" distR="114300" simplePos="0" relativeHeight="251709440" behindDoc="0" locked="0" layoutInCell="1" allowOverlap="1" wp14:anchorId="496C1E26" wp14:editId="32A9AF89">
@@ -12252,7 +12605,7 @@
                     <pic:cNvPicPr/>
                   </pic:nvPicPr>
                   <pic:blipFill>
-                    <a:blip r:embed="rId32">
+                    <a:blip r:embed="rId34">
                       <a:extLst>
                         <a:ext uri="{28A0092B-C50C-407E-A947-70E740481C1C}">
                           <a14:useLocalDpi xmlns:a14="http://schemas.microsoft.com/office/drawing/2010/main" val="0"/>
@@ -12644,7 +12997,7 @@
           <w:noProof/>
           <w:sz w:val="24"/>
           <w:szCs w:val="24"/>
-          <w:lang w:val="en-US"/>
+          <w:lang w:val="en-US" w:eastAsia="ja-JP"/>
         </w:rPr>
         <w:drawing>
           <wp:anchor distT="0" distB="0" distL="114300" distR="114300" simplePos="0" relativeHeight="251707392" behindDoc="0" locked="0" layoutInCell="1" allowOverlap="1" wp14:anchorId="597EE6A8" wp14:editId="74638FB3">
@@ -12670,7 +13023,7 @@
                     <pic:cNvPicPr/>
                   </pic:nvPicPr>
                   <pic:blipFill>
-                    <a:blip r:embed="rId33">
+                    <a:blip r:embed="rId35">
                       <a:extLst>
                         <a:ext uri="{28A0092B-C50C-407E-A947-70E740481C1C}">
                           <a14:useLocalDpi xmlns:a14="http://schemas.microsoft.com/office/drawing/2010/main" val="0"/>
@@ -12940,7 +13293,47 @@
           <w:szCs w:val="24"/>
           <w:lang w:val="en-US"/>
         </w:rPr>
-        <w:t xml:space="preserve"> dicoba sebuah input sembarang, berupa pasangan variabel independen yang akan diuji dan diestimasi nilainya dengan persamaan regresi linier yang didapatkan. Persamaan regresi yang didapat dapat dilihat dalam gambar tersebut, dan untuk siswa yang memiliki IQ 25 dan belajar hanya 25 jam (sembarang input) maka sesuai dengan persamaan regresi tersebut didapatkan nilai ujian sebesar 22.5.</w:t>
+        <w:t xml:space="preserve"> dicoba sebuah input sembarang, berupa pasangan variabel independen yang akan diuji dan diestimasi nilainya dengan persamaan regresi linier yang didapatkan. Persamaan regresi yang didapat dapat dilihat dalam gambar tersebut, dan untuk siswa yang memiliki IQ 2</w:t>
+      </w:r>
+      <w:r>
+        <w:rPr>
+          <w:rFonts w:ascii="Times New Roman" w:hAnsi="Times New Roman" w:cs="Times New Roman"/>
+          <w:bCs/>
+          <w:sz w:val="24"/>
+          <w:szCs w:val="24"/>
+          <w:lang w:val="en-US"/>
+        </w:rPr>
+        <w:t>.</w:t>
+      </w:r>
+      <w:r>
+        <w:rPr>
+          <w:rFonts w:ascii="Times New Roman" w:hAnsi="Times New Roman" w:cs="Times New Roman"/>
+          <w:bCs/>
+          <w:sz w:val="24"/>
+          <w:szCs w:val="24"/>
+          <w:lang w:val="en-US"/>
+        </w:rPr>
+        <w:t>5 dan belajar hanya 2</w:t>
+      </w:r>
+      <w:r>
+        <w:rPr>
+          <w:rFonts w:ascii="Times New Roman" w:hAnsi="Times New Roman" w:cs="Times New Roman"/>
+          <w:bCs/>
+          <w:sz w:val="24"/>
+          <w:szCs w:val="24"/>
+          <w:lang w:val="en-US"/>
+        </w:rPr>
+        <w:t>.</w:t>
+      </w:r>
+      <w:r>
+        <w:rPr>
+          <w:rFonts w:ascii="Times New Roman" w:hAnsi="Times New Roman" w:cs="Times New Roman"/>
+          <w:bCs/>
+          <w:sz w:val="24"/>
+          <w:szCs w:val="24"/>
+          <w:lang w:val="en-US"/>
+        </w:rPr>
+        <w:t>5 jam (sembarang input) maka sesuai dengan persamaan regresi tersebut didapatkan nilai ujian sebesar 22.5.</w:t>
       </w:r>
     </w:p>
     <w:p>
@@ -13091,11 +13484,12 @@
     </w:p>
     <w:p>
       <w:pPr>
-        <w:rPr>
-          <w:rFonts w:ascii="Times New Roman" w:hAnsi="Times New Roman" w:cs="Times New Roman"/>
-          <w:b/>
-          <w:bCs/>
-          <w:sz w:val="28"/>
+        <w:ind w:left="993"/>
+        <w:jc w:val="both"/>
+        <w:rPr>
+          <w:rFonts w:ascii="Times New Roman" w:hAnsi="Times New Roman" w:cs="Times New Roman"/>
+          <w:bCs/>
+          <w:sz w:val="24"/>
           <w:szCs w:val="24"/>
           <w:lang w:val="en-US"/>
         </w:rPr>
@@ -13147,31 +13541,427 @@
           <w:szCs w:val="24"/>
           <w:lang w:val="en-US"/>
         </w:rPr>
-        <w:t>KESIMPULAN, SARAN, DAN REFLEKSI</w:t>
-      </w:r>
-    </w:p>
-    <w:p>
-      <w:pPr>
-        <w:rPr>
-          <w:rFonts w:ascii="Times New Roman" w:hAnsi="Times New Roman" w:cs="Times New Roman"/>
-          <w:b/>
-          <w:bCs/>
-          <w:sz w:val="24"/>
-          <w:szCs w:val="24"/>
-          <w:lang w:val="en-US"/>
-        </w:rPr>
-      </w:pPr>
-      <w:r>
-        <w:rPr>
-          <w:rFonts w:ascii="Times New Roman" w:hAnsi="Times New Roman" w:cs="Times New Roman"/>
-          <w:b/>
-          <w:bCs/>
-          <w:sz w:val="24"/>
-          <w:szCs w:val="24"/>
-          <w:lang w:val="en-US"/>
-        </w:rPr>
-        <w:br w:type="page"/>
-      </w:r>
+        <w:t>SIMPULAN, SARAN, DAN REFLEKSI</w:t>
+      </w:r>
+    </w:p>
+    <w:p>
+      <w:pPr>
+        <w:rPr>
+          <w:rFonts w:ascii="Times New Roman" w:hAnsi="Times New Roman" w:cs="Times New Roman"/>
+          <w:b/>
+          <w:bCs/>
+          <w:sz w:val="24"/>
+          <w:szCs w:val="24"/>
+          <w:lang w:val="en-US"/>
+        </w:rPr>
+      </w:pPr>
+    </w:p>
+    <w:p>
+      <w:pPr>
+        <w:pStyle w:val="ListParagraph"/>
+        <w:numPr>
+          <w:ilvl w:val="0"/>
+          <w:numId w:val="17"/>
+        </w:numPr>
+        <w:ind w:left="567" w:hanging="567"/>
+        <w:jc w:val="both"/>
+        <w:rPr>
+          <w:rFonts w:ascii="Times New Roman" w:hAnsi="Times New Roman" w:cs="Times New Roman"/>
+          <w:b/>
+          <w:bCs/>
+          <w:sz w:val="28"/>
+          <w:szCs w:val="24"/>
+          <w:lang w:val="en-US"/>
+        </w:rPr>
+      </w:pPr>
+      <w:r>
+        <w:rPr>
+          <w:rFonts w:ascii="Times New Roman" w:hAnsi="Times New Roman" w:cs="Times New Roman"/>
+          <w:b/>
+          <w:bCs/>
+          <w:sz w:val="24"/>
+          <w:szCs w:val="24"/>
+          <w:lang w:val="en-US"/>
+        </w:rPr>
+        <w:t>Simpulan</w:t>
+      </w:r>
+    </w:p>
+    <w:p>
+      <w:pPr>
+        <w:pStyle w:val="ListParagraph"/>
+        <w:ind w:left="567"/>
+        <w:jc w:val="both"/>
+        <w:rPr>
+          <w:rFonts w:ascii="Times New Roman" w:hAnsi="Times New Roman" w:cs="Times New Roman"/>
+          <w:bCs/>
+          <w:sz w:val="24"/>
+          <w:szCs w:val="24"/>
+          <w:lang w:val="en-US"/>
+        </w:rPr>
+      </w:pPr>
+      <w:r>
+        <w:rPr>
+          <w:rFonts w:ascii="Times New Roman" w:hAnsi="Times New Roman" w:cs="Times New Roman"/>
+          <w:bCs/>
+          <w:sz w:val="24"/>
+          <w:szCs w:val="24"/>
+          <w:lang w:val="en-US"/>
+        </w:rPr>
+        <w:t>Matriks dalam aljabar linier dan geometri merupakan salah satu bentuk sistem aljabar yang cukup unik, yaitu hanya nilai dari sistem aljabar linier tersebut yang direpresentasikan di dalamnya. Pada suatu matriks bisa dilakukan banyak sekali operasi aritmatika yang kemudian bisa digunakan sebagai fundamental dalam melakukan operasi dua buah matriks</w:t>
+      </w:r>
+      <w:r>
+        <w:rPr>
+          <w:rFonts w:ascii="Times New Roman" w:hAnsi="Times New Roman" w:cs="Times New Roman"/>
+          <w:bCs/>
+          <w:sz w:val="24"/>
+          <w:szCs w:val="24"/>
+          <w:lang w:val="en-US"/>
+        </w:rPr>
+        <w:t xml:space="preserve">, misalnya determinan, </w:t>
+      </w:r>
+      <w:r>
+        <w:rPr>
+          <w:rFonts w:ascii="Times New Roman" w:hAnsi="Times New Roman" w:cs="Times New Roman"/>
+          <w:bCs/>
+          <w:sz w:val="24"/>
+          <w:szCs w:val="24"/>
+          <w:lang w:val="en-US"/>
+        </w:rPr>
+        <w:t>transpose, adjoin, kofaktor</w:t>
+      </w:r>
+      <w:r>
+        <w:rPr>
+          <w:rFonts w:ascii="Times New Roman" w:hAnsi="Times New Roman" w:cs="Times New Roman"/>
+          <w:bCs/>
+          <w:sz w:val="24"/>
+          <w:szCs w:val="24"/>
+          <w:lang w:val="en-US"/>
+        </w:rPr>
+        <w:t>, dan invers matriks</w:t>
+      </w:r>
+      <w:r>
+        <w:rPr>
+          <w:rFonts w:ascii="Times New Roman" w:hAnsi="Times New Roman" w:cs="Times New Roman"/>
+          <w:bCs/>
+          <w:sz w:val="24"/>
+          <w:szCs w:val="24"/>
+          <w:lang w:val="en-US"/>
+        </w:rPr>
+        <w:t>. Dalam hal ini, operasi dua buah matriks</w:t>
+      </w:r>
+      <w:r>
+        <w:rPr>
+          <w:rFonts w:ascii="Times New Roman" w:hAnsi="Times New Roman" w:cs="Times New Roman"/>
+          <w:bCs/>
+          <w:sz w:val="24"/>
+          <w:szCs w:val="24"/>
+          <w:lang w:val="en-US"/>
+        </w:rPr>
+        <w:t>, misalnya SPL dan perkalian matriks,</w:t>
+      </w:r>
+      <w:r>
+        <w:rPr>
+          <w:rFonts w:ascii="Times New Roman" w:hAnsi="Times New Roman" w:cs="Times New Roman"/>
+          <w:bCs/>
+          <w:sz w:val="24"/>
+          <w:szCs w:val="24"/>
+          <w:lang w:val="en-US"/>
+        </w:rPr>
+        <w:t xml:space="preserve"> juga </w:t>
+      </w:r>
+      <w:r>
+        <w:rPr>
+          <w:rFonts w:ascii="Times New Roman" w:hAnsi="Times New Roman" w:cs="Times New Roman"/>
+          <w:bCs/>
+          <w:sz w:val="24"/>
+          <w:szCs w:val="24"/>
+          <w:lang w:val="en-US"/>
+        </w:rPr>
+        <w:t xml:space="preserve">memiliki banyak metode dan kaidah yang harus dipenuhi untuk melakukan operasi tersebut. </w:t>
+      </w:r>
+      <w:r>
+        <w:rPr>
+          <w:rFonts w:ascii="Times New Roman" w:hAnsi="Times New Roman" w:cs="Times New Roman"/>
+          <w:bCs/>
+          <w:sz w:val="24"/>
+          <w:szCs w:val="24"/>
+          <w:lang w:val="en-US"/>
+        </w:rPr>
+        <w:t xml:space="preserve">Namun demikian, tentunya hasil operasi tersebut </w:t>
+      </w:r>
+      <w:proofErr w:type="gramStart"/>
+      <w:r>
+        <w:rPr>
+          <w:rFonts w:ascii="Times New Roman" w:hAnsi="Times New Roman" w:cs="Times New Roman"/>
+          <w:bCs/>
+          <w:sz w:val="24"/>
+          <w:szCs w:val="24"/>
+          <w:lang w:val="en-US"/>
+        </w:rPr>
+        <w:t>akan</w:t>
+      </w:r>
+      <w:proofErr w:type="gramEnd"/>
+      <w:r>
+        <w:rPr>
+          <w:rFonts w:ascii="Times New Roman" w:hAnsi="Times New Roman" w:cs="Times New Roman"/>
+          <w:bCs/>
+          <w:sz w:val="24"/>
+          <w:szCs w:val="24"/>
+          <w:lang w:val="en-US"/>
+        </w:rPr>
+        <w:t xml:space="preserve"> bernilai sama, apapun metode yang dipakai. Matriks ini juga memiliki peran yang besar dalam melakukan perhitungan mengenai interpolasi dan regresi linier ganda. </w:t>
+      </w:r>
+    </w:p>
+    <w:p>
+      <w:pPr>
+        <w:pStyle w:val="ListParagraph"/>
+        <w:numPr>
+          <w:ilvl w:val="0"/>
+          <w:numId w:val="17"/>
+        </w:numPr>
+        <w:ind w:left="567" w:hanging="567"/>
+        <w:jc w:val="both"/>
+        <w:rPr>
+          <w:rFonts w:ascii="Times New Roman" w:hAnsi="Times New Roman" w:cs="Times New Roman"/>
+          <w:b/>
+          <w:bCs/>
+          <w:sz w:val="28"/>
+          <w:szCs w:val="24"/>
+          <w:lang w:val="en-US"/>
+        </w:rPr>
+      </w:pPr>
+      <w:r>
+        <w:rPr>
+          <w:rFonts w:ascii="Times New Roman" w:hAnsi="Times New Roman" w:cs="Times New Roman"/>
+          <w:b/>
+          <w:bCs/>
+          <w:sz w:val="24"/>
+          <w:szCs w:val="24"/>
+          <w:lang w:val="en-US"/>
+        </w:rPr>
+        <w:t>Saran</w:t>
+      </w:r>
+      <w:r>
+        <w:rPr>
+          <w:rFonts w:ascii="Times New Roman" w:hAnsi="Times New Roman" w:cs="Times New Roman"/>
+          <w:b/>
+          <w:bCs/>
+          <w:sz w:val="24"/>
+          <w:szCs w:val="24"/>
+          <w:lang w:val="en-US"/>
+        </w:rPr>
+        <w:br/>
+      </w:r>
+      <w:r>
+        <w:rPr>
+          <w:rFonts w:ascii="Times New Roman" w:hAnsi="Times New Roman" w:cs="Times New Roman"/>
+          <w:bCs/>
+          <w:sz w:val="24"/>
+          <w:szCs w:val="24"/>
+          <w:lang w:val="en-US"/>
+        </w:rPr>
+        <w:t xml:space="preserve">Studi kasus tentang aplikasi operasi matriks mengenai Hukum Kirchoff dalam kelistrikan kurang cocok untuk diselesaikan dengan interpolasi, melainkan </w:t>
+      </w:r>
+      <w:proofErr w:type="gramStart"/>
+      <w:r>
+        <w:rPr>
+          <w:rFonts w:ascii="Times New Roman" w:hAnsi="Times New Roman" w:cs="Times New Roman"/>
+          <w:bCs/>
+          <w:sz w:val="24"/>
+          <w:szCs w:val="24"/>
+          <w:lang w:val="en-US"/>
+        </w:rPr>
+        <w:t>akan</w:t>
+      </w:r>
+      <w:proofErr w:type="gramEnd"/>
+      <w:r>
+        <w:rPr>
+          <w:rFonts w:ascii="Times New Roman" w:hAnsi="Times New Roman" w:cs="Times New Roman"/>
+          <w:bCs/>
+          <w:sz w:val="24"/>
+          <w:szCs w:val="24"/>
+          <w:lang w:val="en-US"/>
+        </w:rPr>
+        <w:t xml:space="preserve"> didapatkan penyelesaian yang lebih akurat dengan menggunakan SPL. Adapun studi kasus mengenai regresi linier ganda masih sedikit dan mungkin bisa ditambahkan sebagai pembanding program.</w:t>
+      </w:r>
+    </w:p>
+    <w:p>
+      <w:pPr>
+        <w:pStyle w:val="ListParagraph"/>
+        <w:numPr>
+          <w:ilvl w:val="0"/>
+          <w:numId w:val="17"/>
+        </w:numPr>
+        <w:ind w:left="567" w:hanging="567"/>
+        <w:jc w:val="both"/>
+        <w:rPr>
+          <w:rFonts w:ascii="Times New Roman" w:hAnsi="Times New Roman" w:cs="Times New Roman"/>
+          <w:b/>
+          <w:bCs/>
+          <w:sz w:val="28"/>
+          <w:szCs w:val="24"/>
+          <w:lang w:val="en-US"/>
+        </w:rPr>
+      </w:pPr>
+      <w:r>
+        <w:rPr>
+          <w:rFonts w:ascii="Times New Roman" w:hAnsi="Times New Roman" w:cs="Times New Roman"/>
+          <w:b/>
+          <w:bCs/>
+          <w:sz w:val="24"/>
+          <w:szCs w:val="24"/>
+          <w:lang w:val="en-US"/>
+        </w:rPr>
+        <w:t>Refleksi</w:t>
+      </w:r>
+      <w:r>
+        <w:rPr>
+          <w:rFonts w:ascii="Times New Roman" w:hAnsi="Times New Roman" w:cs="Times New Roman"/>
+          <w:b/>
+          <w:bCs/>
+          <w:sz w:val="24"/>
+          <w:szCs w:val="24"/>
+          <w:lang w:val="en-US"/>
+        </w:rPr>
+        <w:br/>
+      </w:r>
+      <w:r>
+        <w:rPr>
+          <w:rFonts w:ascii="Times New Roman" w:hAnsi="Times New Roman" w:cs="Times New Roman"/>
+          <w:bCs/>
+          <w:sz w:val="24"/>
+          <w:szCs w:val="24"/>
+          <w:lang w:val="en-US"/>
+        </w:rPr>
+        <w:t xml:space="preserve">Pada tugas besar dengan menggunakan bahasa pemrograman Java ini, digunakan paradigma pemrograman berorientasi objek yang seharusnya </w:t>
+      </w:r>
+      <w:r>
+        <w:rPr>
+          <w:rFonts w:ascii="Times New Roman" w:hAnsi="Times New Roman" w:cs="Times New Roman"/>
+          <w:bCs/>
+          <w:sz w:val="24"/>
+          <w:szCs w:val="24"/>
+          <w:lang w:val="en-US"/>
+        </w:rPr>
+        <w:t xml:space="preserve">lebih berorientasi pada prinsip penggunaan kembali </w:t>
+      </w:r>
+      <w:r>
+        <w:rPr>
+          <w:rFonts w:ascii="Times New Roman" w:hAnsi="Times New Roman" w:cs="Times New Roman"/>
+          <w:bCs/>
+          <w:i/>
+          <w:sz w:val="24"/>
+          <w:szCs w:val="24"/>
+          <w:lang w:val="en-US"/>
+        </w:rPr>
+        <w:t>code</w:t>
+      </w:r>
+      <w:r>
+        <w:rPr>
+          <w:rFonts w:ascii="Times New Roman" w:hAnsi="Times New Roman" w:cs="Times New Roman"/>
+          <w:bCs/>
+          <w:sz w:val="24"/>
+          <w:szCs w:val="24"/>
+          <w:lang w:val="en-US"/>
+        </w:rPr>
+        <w:t xml:space="preserve"> yang telah dibuat sebelumnya untuk meminimalisir program serta kesalahan yang mungkin terjadi. Hal ini masih cukup sulit dilakukan oleh penulis karena terbiasa dengan paradigma pemrograman procedural yang mengakibatkan program sejak awal didesain dengan menggunakan paradigma tersebut. Akibatnya, beberapa bagian program menjadi rumit dan mungkin sulit dibaca.</w:t>
+      </w:r>
+    </w:p>
+    <w:p>
+      <w:pPr>
+        <w:rPr>
+          <w:rFonts w:ascii="Times New Roman" w:hAnsi="Times New Roman" w:cs="Times New Roman"/>
+          <w:b/>
+          <w:bCs/>
+          <w:sz w:val="28"/>
+          <w:szCs w:val="24"/>
+          <w:lang w:val="en-US"/>
+        </w:rPr>
+      </w:pPr>
+    </w:p>
+    <w:p>
+      <w:pPr>
+        <w:rPr>
+          <w:rFonts w:ascii="Times New Roman" w:hAnsi="Times New Roman" w:cs="Times New Roman"/>
+          <w:b/>
+          <w:bCs/>
+          <w:sz w:val="28"/>
+          <w:szCs w:val="24"/>
+          <w:lang w:val="en-US"/>
+        </w:rPr>
+      </w:pPr>
+    </w:p>
+    <w:p>
+      <w:pPr>
+        <w:rPr>
+          <w:rFonts w:ascii="Times New Roman" w:hAnsi="Times New Roman" w:cs="Times New Roman"/>
+          <w:b/>
+          <w:bCs/>
+          <w:sz w:val="28"/>
+          <w:szCs w:val="24"/>
+          <w:lang w:val="en-US"/>
+        </w:rPr>
+      </w:pPr>
+    </w:p>
+    <w:p>
+      <w:pPr>
+        <w:rPr>
+          <w:rFonts w:ascii="Times New Roman" w:hAnsi="Times New Roman" w:cs="Times New Roman"/>
+          <w:b/>
+          <w:bCs/>
+          <w:sz w:val="28"/>
+          <w:szCs w:val="24"/>
+          <w:lang w:val="en-US"/>
+        </w:rPr>
+      </w:pPr>
+    </w:p>
+    <w:p>
+      <w:pPr>
+        <w:rPr>
+          <w:rFonts w:ascii="Times New Roman" w:hAnsi="Times New Roman" w:cs="Times New Roman"/>
+          <w:b/>
+          <w:bCs/>
+          <w:sz w:val="28"/>
+          <w:szCs w:val="24"/>
+          <w:lang w:val="en-US"/>
+        </w:rPr>
+      </w:pPr>
+    </w:p>
+    <w:p>
+      <w:pPr>
+        <w:rPr>
+          <w:rFonts w:ascii="Times New Roman" w:hAnsi="Times New Roman" w:cs="Times New Roman"/>
+          <w:b/>
+          <w:bCs/>
+          <w:sz w:val="28"/>
+          <w:szCs w:val="24"/>
+          <w:lang w:val="en-US"/>
+        </w:rPr>
+      </w:pPr>
+    </w:p>
+    <w:p>
+      <w:pPr>
+        <w:rPr>
+          <w:rFonts w:ascii="Times New Roman" w:hAnsi="Times New Roman" w:cs="Times New Roman"/>
+          <w:b/>
+          <w:bCs/>
+          <w:sz w:val="28"/>
+          <w:szCs w:val="24"/>
+          <w:lang w:val="en-US"/>
+        </w:rPr>
+      </w:pPr>
+    </w:p>
+    <w:p>
+      <w:pPr>
+        <w:rPr>
+          <w:rFonts w:ascii="Times New Roman" w:hAnsi="Times New Roman" w:cs="Times New Roman"/>
+          <w:b/>
+          <w:bCs/>
+          <w:sz w:val="28"/>
+          <w:szCs w:val="24"/>
+          <w:lang w:val="en-US"/>
+        </w:rPr>
+      </w:pPr>
     </w:p>
     <w:p>
       <w:pPr>
@@ -13182,28 +13972,59 @@
           <w:rFonts w:ascii="Times New Roman" w:hAnsi="Times New Roman" w:cs="Times New Roman"/>
           <w:b/>
           <w:bCs/>
-          <w:sz w:val="24"/>
-          <w:szCs w:val="24"/>
-          <w:lang w:val="en-US"/>
-        </w:rPr>
-      </w:pPr>
-      <w:r>
-        <w:rPr>
-          <w:rFonts w:ascii="Times New Roman" w:hAnsi="Times New Roman" w:cs="Times New Roman"/>
-          <w:b/>
-          <w:bCs/>
-          <w:sz w:val="24"/>
-          <w:szCs w:val="24"/>
-          <w:lang w:val="en-US"/>
-        </w:rPr>
-        <w:lastRenderedPageBreak/>
+          <w:sz w:val="28"/>
+          <w:szCs w:val="24"/>
+          <w:lang w:val="en-US"/>
+        </w:rPr>
+      </w:pPr>
+    </w:p>
+    <w:p>
+      <w:pPr>
+        <w:spacing w:line="276" w:lineRule="auto"/>
+        <w:ind w:left="360"/>
+        <w:jc w:val="center"/>
+        <w:rPr>
+          <w:rFonts w:ascii="Times New Roman" w:hAnsi="Times New Roman" w:cs="Times New Roman"/>
+          <w:b/>
+          <w:bCs/>
+          <w:sz w:val="28"/>
+          <w:szCs w:val="24"/>
+          <w:lang w:val="en-US"/>
+        </w:rPr>
+      </w:pPr>
+    </w:p>
+    <w:p>
+      <w:pPr>
+        <w:spacing w:line="276" w:lineRule="auto"/>
+        <w:ind w:left="360"/>
+        <w:jc w:val="center"/>
+        <w:rPr>
+          <w:rFonts w:ascii="Times New Roman" w:hAnsi="Times New Roman" w:cs="Times New Roman"/>
+          <w:b/>
+          <w:bCs/>
+          <w:sz w:val="24"/>
+          <w:szCs w:val="24"/>
+          <w:lang w:val="en-US"/>
+        </w:rPr>
+      </w:pPr>
+      <w:bookmarkStart w:id="0" w:name="_GoBack"/>
+      <w:bookmarkEnd w:id="0"/>
+      <w:r>
+        <w:rPr>
+          <w:rFonts w:ascii="Times New Roman" w:hAnsi="Times New Roman" w:cs="Times New Roman"/>
+          <w:b/>
+          <w:bCs/>
+          <w:sz w:val="24"/>
+          <w:szCs w:val="24"/>
+          <w:lang w:val="en-US"/>
+        </w:rPr>
         <w:t>REFERENSI</w:t>
       </w:r>
     </w:p>
     <w:p>
       <w:pPr>
         <w:spacing w:line="276" w:lineRule="auto"/>
-        <w:ind w:firstLine="270"/>
+        <w:ind w:left="709" w:hanging="709"/>
         <w:jc w:val="both"/>
         <w:rPr>
           <w:rFonts w:ascii="Times New Roman" w:hAnsi="Times New Roman" w:cs="Times New Roman"/>
@@ -13249,51 +14070,7 @@
     <w:p>
       <w:pPr>
         <w:spacing w:line="276" w:lineRule="auto"/>
-        <w:ind w:firstLine="270"/>
-        <w:rPr>
-          <w:rFonts w:ascii="Times New Roman" w:hAnsi="Times New Roman" w:cs="Times New Roman"/>
-          <w:bCs/>
-          <w:i/>
-          <w:sz w:val="24"/>
-          <w:szCs w:val="52"/>
-        </w:rPr>
-      </w:pPr>
-      <w:r>
-        <w:rPr>
-          <w:rFonts w:ascii="Times New Roman" w:hAnsi="Times New Roman" w:cs="Times New Roman"/>
-          <w:bCs/>
-          <w:i/>
-          <w:sz w:val="24"/>
-          <w:szCs w:val="52"/>
-          <w:lang w:val="en-US"/>
-        </w:rPr>
-        <w:t xml:space="preserve">Regression Coefficients </w:t>
-      </w:r>
-      <w:r>
-        <w:rPr>
-          <w:rFonts w:ascii="Times New Roman" w:hAnsi="Times New Roman" w:cs="Times New Roman"/>
-          <w:bCs/>
-          <w:sz w:val="24"/>
-          <w:szCs w:val="52"/>
-          <w:lang w:val="en-US"/>
-        </w:rPr>
-        <w:t xml:space="preserve">oleh Stat Trek dalam </w:t>
-      </w:r>
-      <w:r>
-        <w:rPr>
-          <w:rFonts w:ascii="Times New Roman" w:hAnsi="Times New Roman" w:cs="Times New Roman"/>
-          <w:bCs/>
-          <w:i/>
-          <w:sz w:val="24"/>
-          <w:szCs w:val="52"/>
-        </w:rPr>
-        <w:t>https://stattrek.com/multiple-regression/regression-coefficients.aspx?tutorial=reg.</w:t>
-      </w:r>
-    </w:p>
-    <w:p>
-      <w:pPr>
-        <w:spacing w:line="276" w:lineRule="auto"/>
-        <w:ind w:firstLine="270"/>
+        <w:ind w:left="709" w:hanging="709"/>
         <w:jc w:val="both"/>
         <w:rPr>
           <w:rFonts w:ascii="Times New Roman" w:hAnsi="Times New Roman" w:cs="Times New Roman"/>
@@ -13339,7 +14116,7 @@
     <w:p>
       <w:pPr>
         <w:spacing w:line="276" w:lineRule="auto"/>
-        <w:ind w:firstLine="270"/>
+        <w:ind w:left="709" w:hanging="709"/>
         <w:jc w:val="both"/>
         <w:rPr>
           <w:rFonts w:ascii="Times New Roman" w:hAnsi="Times New Roman" w:cs="Times New Roman"/>
@@ -13357,7 +14134,133 @@
           <w:szCs w:val="24"/>
           <w:shd w:val="clear" w:color="auto" w:fill="FFFFFF"/>
         </w:rPr>
-        <w:t>Rao, C. R., &amp; Mitra, S. K. (1972). Generalized inverse of a matrix and its applications. In </w:t>
+        <w:t xml:space="preserve">Rao, C. R., &amp; Mitra, S. K. (1972). </w:t>
+      </w:r>
+      <w:r>
+        <w:rPr>
+          <w:rFonts w:ascii="Times New Roman" w:hAnsi="Times New Roman" w:cs="Times New Roman"/>
+          <w:i/>
+          <w:color w:val="222222"/>
+          <w:sz w:val="24"/>
+          <w:szCs w:val="24"/>
+          <w:shd w:val="clear" w:color="auto" w:fill="FFFFFF"/>
+        </w:rPr>
+        <w:t xml:space="preserve">Generalized </w:t>
+      </w:r>
+      <w:r>
+        <w:rPr>
+          <w:rFonts w:ascii="Times New Roman" w:hAnsi="Times New Roman" w:cs="Times New Roman"/>
+          <w:i/>
+          <w:color w:val="222222"/>
+          <w:sz w:val="24"/>
+          <w:szCs w:val="24"/>
+          <w:shd w:val="clear" w:color="auto" w:fill="FFFFFF"/>
+          <w:lang w:val="en-US"/>
+        </w:rPr>
+        <w:t>I</w:t>
+      </w:r>
+      <w:r>
+        <w:rPr>
+          <w:rFonts w:ascii="Times New Roman" w:hAnsi="Times New Roman" w:cs="Times New Roman"/>
+          <w:i/>
+          <w:color w:val="222222"/>
+          <w:sz w:val="24"/>
+          <w:szCs w:val="24"/>
+          <w:shd w:val="clear" w:color="auto" w:fill="FFFFFF"/>
+        </w:rPr>
+        <w:t xml:space="preserve">nverse of </w:t>
+      </w:r>
+      <w:r>
+        <w:rPr>
+          <w:rFonts w:ascii="Times New Roman" w:hAnsi="Times New Roman" w:cs="Times New Roman"/>
+          <w:i/>
+          <w:color w:val="222222"/>
+          <w:sz w:val="24"/>
+          <w:szCs w:val="24"/>
+          <w:shd w:val="clear" w:color="auto" w:fill="FFFFFF"/>
+          <w:lang w:val="en-US"/>
+        </w:rPr>
+        <w:t>A</w:t>
+      </w:r>
+      <w:r>
+        <w:rPr>
+          <w:rFonts w:ascii="Times New Roman" w:hAnsi="Times New Roman" w:cs="Times New Roman"/>
+          <w:i/>
+          <w:color w:val="222222"/>
+          <w:sz w:val="24"/>
+          <w:szCs w:val="24"/>
+          <w:shd w:val="clear" w:color="auto" w:fill="FFFFFF"/>
+        </w:rPr>
+        <w:t xml:space="preserve"> </w:t>
+      </w:r>
+      <w:r>
+        <w:rPr>
+          <w:rFonts w:ascii="Times New Roman" w:hAnsi="Times New Roman" w:cs="Times New Roman"/>
+          <w:i/>
+          <w:color w:val="222222"/>
+          <w:sz w:val="24"/>
+          <w:szCs w:val="24"/>
+          <w:shd w:val="clear" w:color="auto" w:fill="FFFFFF"/>
+          <w:lang w:val="en-US"/>
+        </w:rPr>
+        <w:t>M</w:t>
+      </w:r>
+      <w:r>
+        <w:rPr>
+          <w:rFonts w:ascii="Times New Roman" w:hAnsi="Times New Roman" w:cs="Times New Roman"/>
+          <w:i/>
+          <w:color w:val="222222"/>
+          <w:sz w:val="24"/>
+          <w:szCs w:val="24"/>
+          <w:shd w:val="clear" w:color="auto" w:fill="FFFFFF"/>
+        </w:rPr>
+        <w:t xml:space="preserve">atrix and </w:t>
+      </w:r>
+      <w:r>
+        <w:rPr>
+          <w:rFonts w:ascii="Times New Roman" w:hAnsi="Times New Roman" w:cs="Times New Roman"/>
+          <w:i/>
+          <w:color w:val="222222"/>
+          <w:sz w:val="24"/>
+          <w:szCs w:val="24"/>
+          <w:shd w:val="clear" w:color="auto" w:fill="FFFFFF"/>
+          <w:lang w:val="en-US"/>
+        </w:rPr>
+        <w:t>I</w:t>
+      </w:r>
+      <w:r>
+        <w:rPr>
+          <w:rFonts w:ascii="Times New Roman" w:hAnsi="Times New Roman" w:cs="Times New Roman"/>
+          <w:i/>
+          <w:color w:val="222222"/>
+          <w:sz w:val="24"/>
+          <w:szCs w:val="24"/>
+          <w:shd w:val="clear" w:color="auto" w:fill="FFFFFF"/>
+        </w:rPr>
+        <w:t xml:space="preserve">ts </w:t>
+      </w:r>
+      <w:r>
+        <w:rPr>
+          <w:rFonts w:ascii="Times New Roman" w:hAnsi="Times New Roman" w:cs="Times New Roman"/>
+          <w:i/>
+          <w:color w:val="222222"/>
+          <w:sz w:val="24"/>
+          <w:szCs w:val="24"/>
+          <w:shd w:val="clear" w:color="auto" w:fill="FFFFFF"/>
+          <w:lang w:val="en-US"/>
+        </w:rPr>
+        <w:t>A</w:t>
+      </w:r>
+      <w:r>
+        <w:rPr>
+          <w:rFonts w:ascii="Times New Roman" w:hAnsi="Times New Roman" w:cs="Times New Roman"/>
+          <w:i/>
+          <w:color w:val="222222"/>
+          <w:sz w:val="24"/>
+          <w:szCs w:val="24"/>
+          <w:shd w:val="clear" w:color="auto" w:fill="FFFFFF"/>
+        </w:rPr>
+        <w:t>pplications. In </w:t>
       </w:r>
       <w:r>
         <w:rPr>
@@ -13385,6 +14288,51 @@
     <w:p>
       <w:pPr>
         <w:spacing w:line="276" w:lineRule="auto"/>
+        <w:ind w:left="709" w:hanging="709"/>
+        <w:jc w:val="both"/>
+        <w:rPr>
+          <w:rFonts w:ascii="Times New Roman" w:hAnsi="Times New Roman" w:cs="Times New Roman"/>
+          <w:bCs/>
+          <w:i/>
+          <w:sz w:val="24"/>
+          <w:szCs w:val="52"/>
+        </w:rPr>
+      </w:pPr>
+      <w:r>
+        <w:rPr>
+          <w:rFonts w:ascii="Times New Roman" w:hAnsi="Times New Roman" w:cs="Times New Roman"/>
+          <w:bCs/>
+          <w:i/>
+          <w:sz w:val="24"/>
+          <w:szCs w:val="52"/>
+          <w:lang w:val="en-US"/>
+        </w:rPr>
+        <w:t xml:space="preserve">Regression Coefficients </w:t>
+      </w:r>
+      <w:r>
+        <w:rPr>
+          <w:rFonts w:ascii="Times New Roman" w:hAnsi="Times New Roman" w:cs="Times New Roman"/>
+          <w:bCs/>
+          <w:sz w:val="24"/>
+          <w:szCs w:val="52"/>
+          <w:lang w:val="en-US"/>
+        </w:rPr>
+        <w:t xml:space="preserve">oleh Stat Trek dalam </w:t>
+      </w:r>
+      <w:r>
+        <w:rPr>
+          <w:rFonts w:ascii="Times New Roman" w:hAnsi="Times New Roman" w:cs="Times New Roman"/>
+          <w:bCs/>
+          <w:i/>
+          <w:sz w:val="24"/>
+          <w:szCs w:val="52"/>
+        </w:rPr>
+        <w:t>https://stattrek.com/multiple-regression/regression-coefficients.aspx?tutorial=reg.</w:t>
+      </w:r>
+    </w:p>
+    <w:p>
+      <w:pPr>
+        <w:spacing w:line="276" w:lineRule="auto"/>
         <w:jc w:val="center"/>
         <w:rPr>
           <w:rFonts w:ascii="Times New Roman" w:hAnsi="Times New Roman" w:cs="Times New Roman"/>
@@ -13396,13 +14344,146 @@
       </w:pPr>
     </w:p>
     <w:sectPr>
+      <w:footerReference w:type="default" r:id="rId36"/>
       <w:pgSz w:w="11906" w:h="16838" w:code="9"/>
       <w:pgMar w:top="1440" w:right="1440" w:bottom="1440" w:left="1440" w:header="720" w:footer="720" w:gutter="0"/>
+      <w:pgNumType w:start="0"/>
       <w:cols w:space="720"/>
+      <w:titlePg/>
       <w:docGrid w:linePitch="360"/>
     </w:sectPr>
   </w:body>
 </w:document>
+</file>
+
+<file path=word/endnotes.xml><?xml version="1.0" encoding="utf-8"?>
+<w:endnotes xmlns:wpc="http://schemas.microsoft.com/office/word/2010/wordprocessingCanvas" xmlns:mc="http://schemas.openxmlformats.org/markup-compatibility/2006" xmlns:o="urn:schemas-microsoft-com:office:office" xmlns:r="http://schemas.openxmlformats.org/officeDocument/2006/relationships" xmlns:m="http://schemas.openxmlformats.org/officeDocument/2006/math" xmlns:v="urn:schemas-microsoft-com:vml" xmlns:wp14="http://schemas.microsoft.com/office/word/2010/wordprocessingDrawing" xmlns:wp="http://schemas.openxmlformats.org/drawingml/2006/wordprocessingDrawing" xmlns:w10="urn:schemas-microsoft-com:office:word" xmlns:w="http://schemas.openxmlformats.org/wordprocessingml/2006/main" xmlns:w14="http://schemas.microsoft.com/office/word/2010/wordml" xmlns:w15="http://schemas.microsoft.com/office/word/2012/wordml" xmlns:wpg="http://schemas.microsoft.com/office/word/2010/wordprocessingGroup" xmlns:wpi="http://schemas.microsoft.com/office/word/2010/wordprocessingInk" xmlns:wne="http://schemas.microsoft.com/office/word/2006/wordml" xmlns:wps="http://schemas.microsoft.com/office/word/2010/wordprocessingShape" mc:Ignorable="w14 w15 wp14">
+  <w:endnote w:type="separator" w:id="-1">
+    <w:p>
+      <w:pPr>
+        <w:spacing w:after="0" w:line="240" w:lineRule="auto"/>
+      </w:pPr>
+      <w:r>
+        <w:separator/>
+      </w:r>
+    </w:p>
+  </w:endnote>
+  <w:endnote w:type="continuationSeparator" w:id="0">
+    <w:p>
+      <w:pPr>
+        <w:spacing w:after="0" w:line="240" w:lineRule="auto"/>
+      </w:pPr>
+      <w:r>
+        <w:continuationSeparator/>
+      </w:r>
+    </w:p>
+  </w:endnote>
+</w:endnotes>
+</file>
+
+<file path=word/footer1.xml><?xml version="1.0" encoding="utf-8"?>
+<w:ftr xmlns:wpc="http://schemas.microsoft.com/office/word/2010/wordprocessingCanvas" xmlns:mc="http://schemas.openxmlformats.org/markup-compatibility/2006" xmlns:o="urn:schemas-microsoft-com:office:office" xmlns:r="http://schemas.openxmlformats.org/officeDocument/2006/relationships" xmlns:m="http://schemas.openxmlformats.org/officeDocument/2006/math" xmlns:v="urn:schemas-microsoft-com:vml" xmlns:wp14="http://schemas.microsoft.com/office/word/2010/wordprocessingDrawing" xmlns:wp="http://schemas.openxmlformats.org/drawingml/2006/wordprocessingDrawing" xmlns:w10="urn:schemas-microsoft-com:office:word" xmlns:w="http://schemas.openxmlformats.org/wordprocessingml/2006/main" xmlns:w14="http://schemas.microsoft.com/office/word/2010/wordml" xmlns:w15="http://schemas.microsoft.com/office/word/2012/wordml" xmlns:wpg="http://schemas.microsoft.com/office/word/2010/wordprocessingGroup" xmlns:wpi="http://schemas.microsoft.com/office/word/2010/wordprocessingInk" xmlns:wne="http://schemas.microsoft.com/office/word/2006/wordml" xmlns:wps="http://schemas.microsoft.com/office/word/2010/wordprocessingShape" mc:Ignorable="w14 w15 wp14">
+  <w:sdt>
+    <w:sdtPr>
+      <w:id w:val="-1071272783"/>
+      <w:docPartObj>
+        <w:docPartGallery w:val="Page Numbers (Bottom of Page)"/>
+        <w:docPartUnique/>
+      </w:docPartObj>
+    </w:sdtPr>
+    <w:sdtEndPr>
+      <w:rPr>
+        <w:color w:val="7F7F7F" w:themeColor="background1" w:themeShade="7F"/>
+        <w:spacing w:val="60"/>
+      </w:rPr>
+    </w:sdtEndPr>
+    <w:sdtContent>
+      <w:p>
+        <w:pPr>
+          <w:pStyle w:val="Footer"/>
+          <w:pBdr>
+            <w:top w:val="single" w:sz="4" w:space="1" w:color="D9D9D9" w:themeColor="background1" w:themeShade="D9"/>
+          </w:pBdr>
+          <w:jc w:val="right"/>
+        </w:pPr>
+        <w:r>
+          <w:rPr>
+            <w:rFonts w:ascii="Times New Roman" w:hAnsi="Times New Roman" w:cs="Times New Roman"/>
+          </w:rPr>
+          <w:fldChar w:fldCharType="begin"/>
+        </w:r>
+        <w:r>
+          <w:rPr>
+            <w:rFonts w:ascii="Times New Roman" w:hAnsi="Times New Roman" w:cs="Times New Roman"/>
+          </w:rPr>
+          <w:instrText xml:space="preserve"> PAGE   \* MERGEFORMAT </w:instrText>
+        </w:r>
+        <w:r>
+          <w:rPr>
+            <w:rFonts w:ascii="Times New Roman" w:hAnsi="Times New Roman" w:cs="Times New Roman"/>
+          </w:rPr>
+          <w:fldChar w:fldCharType="separate"/>
+        </w:r>
+        <w:r>
+          <w:rPr>
+            <w:rFonts w:ascii="Times New Roman" w:hAnsi="Times New Roman" w:cs="Times New Roman"/>
+            <w:noProof/>
+          </w:rPr>
+          <w:t>23</w:t>
+        </w:r>
+        <w:r>
+          <w:rPr>
+            <w:rFonts w:ascii="Times New Roman" w:hAnsi="Times New Roman" w:cs="Times New Roman"/>
+            <w:noProof/>
+          </w:rPr>
+          <w:fldChar w:fldCharType="end"/>
+        </w:r>
+        <w:r>
+          <w:t xml:space="preserve"> | </w:t>
+        </w:r>
+        <w:r>
+          <w:rPr>
+            <w:rFonts w:ascii="Times New Roman" w:hAnsi="Times New Roman" w:cs="Times New Roman"/>
+            <w:color w:val="7F7F7F" w:themeColor="background1" w:themeShade="7F"/>
+            <w:spacing w:val="60"/>
+            <w:lang w:val="en-US"/>
+          </w:rPr>
+          <w:t>Laporan IF2123</w:t>
+        </w:r>
+      </w:p>
+    </w:sdtContent>
+  </w:sdt>
+  <w:p>
+    <w:pPr>
+      <w:pStyle w:val="Footer"/>
+    </w:pPr>
+  </w:p>
+</w:ftr>
+</file>
+
+<file path=word/footnotes.xml><?xml version="1.0" encoding="utf-8"?>
+<w:footnotes xmlns:wpc="http://schemas.microsoft.com/office/word/2010/wordprocessingCanvas" xmlns:mc="http://schemas.openxmlformats.org/markup-compatibility/2006" xmlns:o="urn:schemas-microsoft-com:office:office" xmlns:r="http://schemas.openxmlformats.org/officeDocument/2006/relationships" xmlns:m="http://schemas.openxmlformats.org/officeDocument/2006/math" xmlns:v="urn:schemas-microsoft-com:vml" xmlns:wp14="http://schemas.microsoft.com/office/word/2010/wordprocessingDrawing" xmlns:wp="http://schemas.openxmlformats.org/drawingml/2006/wordprocessingDrawing" xmlns:w10="urn:schemas-microsoft-com:office:word" xmlns:w="http://schemas.openxmlformats.org/wordprocessingml/2006/main" xmlns:w14="http://schemas.microsoft.com/office/word/2010/wordml" xmlns:w15="http://schemas.microsoft.com/office/word/2012/wordml" xmlns:wpg="http://schemas.microsoft.com/office/word/2010/wordprocessingGroup" xmlns:wpi="http://schemas.microsoft.com/office/word/2010/wordprocessingInk" xmlns:wne="http://schemas.microsoft.com/office/word/2006/wordml" xmlns:wps="http://schemas.microsoft.com/office/word/2010/wordprocessingShape" mc:Ignorable="w14 w15 wp14">
+  <w:footnote w:type="separator" w:id="-1">
+    <w:p>
+      <w:pPr>
+        <w:spacing w:after="0" w:line="240" w:lineRule="auto"/>
+      </w:pPr>
+      <w:r>
+        <w:separator/>
+      </w:r>
+    </w:p>
+  </w:footnote>
+  <w:footnote w:type="continuationSeparator" w:id="0">
+    <w:p>
+      <w:pPr>
+        <w:spacing w:after="0" w:line="240" w:lineRule="auto"/>
+      </w:pPr>
+      <w:r>
+        <w:continuationSeparator/>
+      </w:r>
+    </w:p>
+  </w:footnote>
+</w:footnotes>
 </file>
 
 <file path=word/numbering.xml><?xml version="1.0" encoding="utf-8"?>
@@ -13675,6 +14756,95 @@
     </w:lvl>
   </w:abstractNum>
   <w:abstractNum w:abstractNumId="3">
+    <w:nsid w:val="2D595B33"/>
+    <w:multiLevelType w:val="hybridMultilevel"/>
+    <w:tmpl w:val="EE04B950"/>
+    <w:lvl w:ilvl="0" w:tplc="7EE0FF1C">
+      <w:start w:val="1"/>
+      <w:numFmt w:val="decimal"/>
+      <w:lvlText w:val="4.%1"/>
+      <w:lvlJc w:val="left"/>
+      <w:pPr>
+        <w:ind w:left="3600" w:hanging="360"/>
+      </w:pPr>
+      <w:rPr>
+        <w:rFonts w:hint="default"/>
+      </w:rPr>
+    </w:lvl>
+    <w:lvl w:ilvl="1" w:tplc="04090019" w:tentative="1">
+      <w:start w:val="1"/>
+      <w:numFmt w:val="lowerLetter"/>
+      <w:lvlText w:val="%2."/>
+      <w:lvlJc w:val="left"/>
+      <w:pPr>
+        <w:ind w:left="4320" w:hanging="360"/>
+      </w:pPr>
+    </w:lvl>
+    <w:lvl w:ilvl="2" w:tplc="0409001B" w:tentative="1">
+      <w:start w:val="1"/>
+      <w:numFmt w:val="lowerRoman"/>
+      <w:lvlText w:val="%3."/>
+      <w:lvlJc w:val="right"/>
+      <w:pPr>
+        <w:ind w:left="5040" w:hanging="180"/>
+      </w:pPr>
+    </w:lvl>
+    <w:lvl w:ilvl="3" w:tplc="0409000F" w:tentative="1">
+      <w:start w:val="1"/>
+      <w:numFmt w:val="decimal"/>
+      <w:lvlText w:val="%4."/>
+      <w:lvlJc w:val="left"/>
+      <w:pPr>
+        <w:ind w:left="5760" w:hanging="360"/>
+      </w:pPr>
+    </w:lvl>
+    <w:lvl w:ilvl="4" w:tplc="04090019" w:tentative="1">
+      <w:start w:val="1"/>
+      <w:numFmt w:val="lowerLetter"/>
+      <w:lvlText w:val="%5."/>
+      <w:lvlJc w:val="left"/>
+      <w:pPr>
+        <w:ind w:left="6480" w:hanging="360"/>
+      </w:pPr>
+    </w:lvl>
+    <w:lvl w:ilvl="5" w:tplc="0409001B" w:tentative="1">
+      <w:start w:val="1"/>
+      <w:numFmt w:val="lowerRoman"/>
+      <w:lvlText w:val="%6."/>
+      <w:lvlJc w:val="right"/>
+      <w:pPr>
+        <w:ind w:left="7200" w:hanging="180"/>
+      </w:pPr>
+    </w:lvl>
+    <w:lvl w:ilvl="6" w:tplc="0409000F" w:tentative="1">
+      <w:start w:val="1"/>
+      <w:numFmt w:val="decimal"/>
+      <w:lvlText w:val="%7."/>
+      <w:lvlJc w:val="left"/>
+      <w:pPr>
+        <w:ind w:left="7920" w:hanging="360"/>
+      </w:pPr>
+    </w:lvl>
+    <w:lvl w:ilvl="7" w:tplc="04090019" w:tentative="1">
+      <w:start w:val="1"/>
+      <w:numFmt w:val="lowerLetter"/>
+      <w:lvlText w:val="%8."/>
+      <w:lvlJc w:val="left"/>
+      <w:pPr>
+        <w:ind w:left="8640" w:hanging="360"/>
+      </w:pPr>
+    </w:lvl>
+    <w:lvl w:ilvl="8" w:tplc="0409001B" w:tentative="1">
+      <w:start w:val="1"/>
+      <w:numFmt w:val="lowerRoman"/>
+      <w:lvlText w:val="%9."/>
+      <w:lvlJc w:val="right"/>
+      <w:pPr>
+        <w:ind w:left="9360" w:hanging="180"/>
+      </w:pPr>
+    </w:lvl>
+  </w:abstractNum>
+  <w:abstractNum w:abstractNumId="4">
     <w:nsid w:val="333A07DD"/>
     <w:multiLevelType w:val="hybridMultilevel"/>
     <w:tmpl w:val="D7D47E10"/>
@@ -13763,7 +14933,453 @@
       </w:pPr>
     </w:lvl>
   </w:abstractNum>
-  <w:abstractNum w:abstractNumId="4">
+  <w:abstractNum w:abstractNumId="5">
+    <w:nsid w:val="3A1C0110"/>
+    <w:multiLevelType w:val="hybridMultilevel"/>
+    <w:tmpl w:val="EB4ECB86"/>
+    <w:lvl w:ilvl="0" w:tplc="1F58E3FC">
+      <w:start w:val="1"/>
+      <w:numFmt w:val="decimal"/>
+      <w:lvlText w:val="5.%1"/>
+      <w:lvlJc w:val="left"/>
+      <w:pPr>
+        <w:ind w:left="720" w:hanging="360"/>
+      </w:pPr>
+      <w:rPr>
+        <w:rFonts w:hint="default"/>
+        <w:sz w:val="24"/>
+      </w:rPr>
+    </w:lvl>
+    <w:lvl w:ilvl="1" w:tplc="04090019" w:tentative="1">
+      <w:start w:val="1"/>
+      <w:numFmt w:val="lowerLetter"/>
+      <w:lvlText w:val="%2."/>
+      <w:lvlJc w:val="left"/>
+      <w:pPr>
+        <w:ind w:left="1440" w:hanging="360"/>
+      </w:pPr>
+    </w:lvl>
+    <w:lvl w:ilvl="2" w:tplc="0409001B" w:tentative="1">
+      <w:start w:val="1"/>
+      <w:numFmt w:val="lowerRoman"/>
+      <w:lvlText w:val="%3."/>
+      <w:lvlJc w:val="right"/>
+      <w:pPr>
+        <w:ind w:left="2160" w:hanging="180"/>
+      </w:pPr>
+    </w:lvl>
+    <w:lvl w:ilvl="3" w:tplc="0409000F" w:tentative="1">
+      <w:start w:val="1"/>
+      <w:numFmt w:val="decimal"/>
+      <w:lvlText w:val="%4."/>
+      <w:lvlJc w:val="left"/>
+      <w:pPr>
+        <w:ind w:left="2880" w:hanging="360"/>
+      </w:pPr>
+    </w:lvl>
+    <w:lvl w:ilvl="4" w:tplc="04090019" w:tentative="1">
+      <w:start w:val="1"/>
+      <w:numFmt w:val="lowerLetter"/>
+      <w:lvlText w:val="%5."/>
+      <w:lvlJc w:val="left"/>
+      <w:pPr>
+        <w:ind w:left="3600" w:hanging="360"/>
+      </w:pPr>
+    </w:lvl>
+    <w:lvl w:ilvl="5" w:tplc="0409001B" w:tentative="1">
+      <w:start w:val="1"/>
+      <w:numFmt w:val="lowerRoman"/>
+      <w:lvlText w:val="%6."/>
+      <w:lvlJc w:val="right"/>
+      <w:pPr>
+        <w:ind w:left="4320" w:hanging="180"/>
+      </w:pPr>
+    </w:lvl>
+    <w:lvl w:ilvl="6" w:tplc="0409000F" w:tentative="1">
+      <w:start w:val="1"/>
+      <w:numFmt w:val="decimal"/>
+      <w:lvlText w:val="%7."/>
+      <w:lvlJc w:val="left"/>
+      <w:pPr>
+        <w:ind w:left="5040" w:hanging="360"/>
+      </w:pPr>
+    </w:lvl>
+    <w:lvl w:ilvl="7" w:tplc="04090019" w:tentative="1">
+      <w:start w:val="1"/>
+      <w:numFmt w:val="lowerLetter"/>
+      <w:lvlText w:val="%8."/>
+      <w:lvlJc w:val="left"/>
+      <w:pPr>
+        <w:ind w:left="5760" w:hanging="360"/>
+      </w:pPr>
+    </w:lvl>
+    <w:lvl w:ilvl="8" w:tplc="0409001B" w:tentative="1">
+      <w:start w:val="1"/>
+      <w:numFmt w:val="lowerRoman"/>
+      <w:lvlText w:val="%9."/>
+      <w:lvlJc w:val="right"/>
+      <w:pPr>
+        <w:ind w:left="6480" w:hanging="180"/>
+      </w:pPr>
+    </w:lvl>
+  </w:abstractNum>
+  <w:abstractNum w:abstractNumId="6">
+    <w:nsid w:val="45841FA7"/>
+    <w:multiLevelType w:val="hybridMultilevel"/>
+    <w:tmpl w:val="FDC2B13E"/>
+    <w:lvl w:ilvl="0" w:tplc="91444FDA">
+      <w:start w:val="1"/>
+      <w:numFmt w:val="decimal"/>
+      <w:lvlText w:val="5.%1"/>
+      <w:lvlJc w:val="left"/>
+      <w:pPr>
+        <w:ind w:left="1287" w:hanging="360"/>
+      </w:pPr>
+      <w:rPr>
+        <w:rFonts w:hint="default"/>
+      </w:rPr>
+    </w:lvl>
+    <w:lvl w:ilvl="1" w:tplc="04090019" w:tentative="1">
+      <w:start w:val="1"/>
+      <w:numFmt w:val="lowerLetter"/>
+      <w:lvlText w:val="%2."/>
+      <w:lvlJc w:val="left"/>
+      <w:pPr>
+        <w:ind w:left="2007" w:hanging="360"/>
+      </w:pPr>
+    </w:lvl>
+    <w:lvl w:ilvl="2" w:tplc="0409001B" w:tentative="1">
+      <w:start w:val="1"/>
+      <w:numFmt w:val="lowerRoman"/>
+      <w:lvlText w:val="%3."/>
+      <w:lvlJc w:val="right"/>
+      <w:pPr>
+        <w:ind w:left="2727" w:hanging="180"/>
+      </w:pPr>
+    </w:lvl>
+    <w:lvl w:ilvl="3" w:tplc="0409000F" w:tentative="1">
+      <w:start w:val="1"/>
+      <w:numFmt w:val="decimal"/>
+      <w:lvlText w:val="%4."/>
+      <w:lvlJc w:val="left"/>
+      <w:pPr>
+        <w:ind w:left="3447" w:hanging="360"/>
+      </w:pPr>
+    </w:lvl>
+    <w:lvl w:ilvl="4" w:tplc="04090019" w:tentative="1">
+      <w:start w:val="1"/>
+      <w:numFmt w:val="lowerLetter"/>
+      <w:lvlText w:val="%5."/>
+      <w:lvlJc w:val="left"/>
+      <w:pPr>
+        <w:ind w:left="4167" w:hanging="360"/>
+      </w:pPr>
+    </w:lvl>
+    <w:lvl w:ilvl="5" w:tplc="0409001B" w:tentative="1">
+      <w:start w:val="1"/>
+      <w:numFmt w:val="lowerRoman"/>
+      <w:lvlText w:val="%6."/>
+      <w:lvlJc w:val="right"/>
+      <w:pPr>
+        <w:ind w:left="4887" w:hanging="180"/>
+      </w:pPr>
+    </w:lvl>
+    <w:lvl w:ilvl="6" w:tplc="0409000F" w:tentative="1">
+      <w:start w:val="1"/>
+      <w:numFmt w:val="decimal"/>
+      <w:lvlText w:val="%7."/>
+      <w:lvlJc w:val="left"/>
+      <w:pPr>
+        <w:ind w:left="5607" w:hanging="360"/>
+      </w:pPr>
+    </w:lvl>
+    <w:lvl w:ilvl="7" w:tplc="04090019" w:tentative="1">
+      <w:start w:val="1"/>
+      <w:numFmt w:val="lowerLetter"/>
+      <w:lvlText w:val="%8."/>
+      <w:lvlJc w:val="left"/>
+      <w:pPr>
+        <w:ind w:left="6327" w:hanging="360"/>
+      </w:pPr>
+    </w:lvl>
+    <w:lvl w:ilvl="8" w:tplc="0409001B" w:tentative="1">
+      <w:start w:val="1"/>
+      <w:numFmt w:val="lowerRoman"/>
+      <w:lvlText w:val="%9."/>
+      <w:lvlJc w:val="right"/>
+      <w:pPr>
+        <w:ind w:left="7047" w:hanging="180"/>
+      </w:pPr>
+    </w:lvl>
+  </w:abstractNum>
+  <w:abstractNum w:abstractNumId="7">
+    <w:nsid w:val="4D3D7544"/>
+    <w:multiLevelType w:val="hybridMultilevel"/>
+    <w:tmpl w:val="02002638"/>
+    <w:lvl w:ilvl="0" w:tplc="91444FDA">
+      <w:start w:val="1"/>
+      <w:numFmt w:val="decimal"/>
+      <w:lvlText w:val="5.%1"/>
+      <w:lvlJc w:val="left"/>
+      <w:pPr>
+        <w:ind w:left="720" w:hanging="360"/>
+      </w:pPr>
+      <w:rPr>
+        <w:rFonts w:hint="default"/>
+      </w:rPr>
+    </w:lvl>
+    <w:lvl w:ilvl="1" w:tplc="04090019" w:tentative="1">
+      <w:start w:val="1"/>
+      <w:numFmt w:val="lowerLetter"/>
+      <w:lvlText w:val="%2."/>
+      <w:lvlJc w:val="left"/>
+      <w:pPr>
+        <w:ind w:left="1440" w:hanging="360"/>
+      </w:pPr>
+    </w:lvl>
+    <w:lvl w:ilvl="2" w:tplc="0409001B" w:tentative="1">
+      <w:start w:val="1"/>
+      <w:numFmt w:val="lowerRoman"/>
+      <w:lvlText w:val="%3."/>
+      <w:lvlJc w:val="right"/>
+      <w:pPr>
+        <w:ind w:left="2160" w:hanging="180"/>
+      </w:pPr>
+    </w:lvl>
+    <w:lvl w:ilvl="3" w:tplc="0409000F" w:tentative="1">
+      <w:start w:val="1"/>
+      <w:numFmt w:val="decimal"/>
+      <w:lvlText w:val="%4."/>
+      <w:lvlJc w:val="left"/>
+      <w:pPr>
+        <w:ind w:left="2880" w:hanging="360"/>
+      </w:pPr>
+    </w:lvl>
+    <w:lvl w:ilvl="4" w:tplc="04090019" w:tentative="1">
+      <w:start w:val="1"/>
+      <w:numFmt w:val="lowerLetter"/>
+      <w:lvlText w:val="%5."/>
+      <w:lvlJc w:val="left"/>
+      <w:pPr>
+        <w:ind w:left="3600" w:hanging="360"/>
+      </w:pPr>
+    </w:lvl>
+    <w:lvl w:ilvl="5" w:tplc="0409001B" w:tentative="1">
+      <w:start w:val="1"/>
+      <w:numFmt w:val="lowerRoman"/>
+      <w:lvlText w:val="%6."/>
+      <w:lvlJc w:val="right"/>
+      <w:pPr>
+        <w:ind w:left="4320" w:hanging="180"/>
+      </w:pPr>
+    </w:lvl>
+    <w:lvl w:ilvl="6" w:tplc="0409000F" w:tentative="1">
+      <w:start w:val="1"/>
+      <w:numFmt w:val="decimal"/>
+      <w:lvlText w:val="%7."/>
+      <w:lvlJc w:val="left"/>
+      <w:pPr>
+        <w:ind w:left="5040" w:hanging="360"/>
+      </w:pPr>
+    </w:lvl>
+    <w:lvl w:ilvl="7" w:tplc="04090019" w:tentative="1">
+      <w:start w:val="1"/>
+      <w:numFmt w:val="lowerLetter"/>
+      <w:lvlText w:val="%8."/>
+      <w:lvlJc w:val="left"/>
+      <w:pPr>
+        <w:ind w:left="5760" w:hanging="360"/>
+      </w:pPr>
+    </w:lvl>
+    <w:lvl w:ilvl="8" w:tplc="0409001B" w:tentative="1">
+      <w:start w:val="1"/>
+      <w:numFmt w:val="lowerRoman"/>
+      <w:lvlText w:val="%9."/>
+      <w:lvlJc w:val="right"/>
+      <w:pPr>
+        <w:ind w:left="6480" w:hanging="180"/>
+      </w:pPr>
+    </w:lvl>
+  </w:abstractNum>
+  <w:abstractNum w:abstractNumId="8">
+    <w:nsid w:val="4E317276"/>
+    <w:multiLevelType w:val="hybridMultilevel"/>
+    <w:tmpl w:val="DE26DC7A"/>
+    <w:lvl w:ilvl="0" w:tplc="91444FDA">
+      <w:start w:val="1"/>
+      <w:numFmt w:val="decimal"/>
+      <w:lvlText w:val="5.%1"/>
+      <w:lvlJc w:val="left"/>
+      <w:pPr>
+        <w:ind w:left="720" w:hanging="360"/>
+      </w:pPr>
+      <w:rPr>
+        <w:rFonts w:hint="default"/>
+      </w:rPr>
+    </w:lvl>
+    <w:lvl w:ilvl="1" w:tplc="04090019" w:tentative="1">
+      <w:start w:val="1"/>
+      <w:numFmt w:val="lowerLetter"/>
+      <w:lvlText w:val="%2."/>
+      <w:lvlJc w:val="left"/>
+      <w:pPr>
+        <w:ind w:left="1440" w:hanging="360"/>
+      </w:pPr>
+    </w:lvl>
+    <w:lvl w:ilvl="2" w:tplc="0409001B" w:tentative="1">
+      <w:start w:val="1"/>
+      <w:numFmt w:val="lowerRoman"/>
+      <w:lvlText w:val="%3."/>
+      <w:lvlJc w:val="right"/>
+      <w:pPr>
+        <w:ind w:left="2160" w:hanging="180"/>
+      </w:pPr>
+    </w:lvl>
+    <w:lvl w:ilvl="3" w:tplc="0409000F" w:tentative="1">
+      <w:start w:val="1"/>
+      <w:numFmt w:val="decimal"/>
+      <w:lvlText w:val="%4."/>
+      <w:lvlJc w:val="left"/>
+      <w:pPr>
+        <w:ind w:left="2880" w:hanging="360"/>
+      </w:pPr>
+    </w:lvl>
+    <w:lvl w:ilvl="4" w:tplc="04090019" w:tentative="1">
+      <w:start w:val="1"/>
+      <w:numFmt w:val="lowerLetter"/>
+      <w:lvlText w:val="%5."/>
+      <w:lvlJc w:val="left"/>
+      <w:pPr>
+        <w:ind w:left="3600" w:hanging="360"/>
+      </w:pPr>
+    </w:lvl>
+    <w:lvl w:ilvl="5" w:tplc="0409001B" w:tentative="1">
+      <w:start w:val="1"/>
+      <w:numFmt w:val="lowerRoman"/>
+      <w:lvlText w:val="%6."/>
+      <w:lvlJc w:val="right"/>
+      <w:pPr>
+        <w:ind w:left="4320" w:hanging="180"/>
+      </w:pPr>
+    </w:lvl>
+    <w:lvl w:ilvl="6" w:tplc="0409000F" w:tentative="1">
+      <w:start w:val="1"/>
+      <w:numFmt w:val="decimal"/>
+      <w:lvlText w:val="%7."/>
+      <w:lvlJc w:val="left"/>
+      <w:pPr>
+        <w:ind w:left="5040" w:hanging="360"/>
+      </w:pPr>
+    </w:lvl>
+    <w:lvl w:ilvl="7" w:tplc="04090019" w:tentative="1">
+      <w:start w:val="1"/>
+      <w:numFmt w:val="lowerLetter"/>
+      <w:lvlText w:val="%8."/>
+      <w:lvlJc w:val="left"/>
+      <w:pPr>
+        <w:ind w:left="5760" w:hanging="360"/>
+      </w:pPr>
+    </w:lvl>
+    <w:lvl w:ilvl="8" w:tplc="0409001B" w:tentative="1">
+      <w:start w:val="1"/>
+      <w:numFmt w:val="lowerRoman"/>
+      <w:lvlText w:val="%9."/>
+      <w:lvlJc w:val="right"/>
+      <w:pPr>
+        <w:ind w:left="6480" w:hanging="180"/>
+      </w:pPr>
+    </w:lvl>
+  </w:abstractNum>
+  <w:abstractNum w:abstractNumId="9">
+    <w:nsid w:val="531809D7"/>
+    <w:multiLevelType w:val="hybridMultilevel"/>
+    <w:tmpl w:val="3CA60636"/>
+    <w:lvl w:ilvl="0" w:tplc="91444FDA">
+      <w:start w:val="1"/>
+      <w:numFmt w:val="decimal"/>
+      <w:lvlText w:val="5.%1"/>
+      <w:lvlJc w:val="left"/>
+      <w:pPr>
+        <w:ind w:left="3600" w:hanging="360"/>
+      </w:pPr>
+      <w:rPr>
+        <w:rFonts w:hint="default"/>
+      </w:rPr>
+    </w:lvl>
+    <w:lvl w:ilvl="1" w:tplc="04090019" w:tentative="1">
+      <w:start w:val="1"/>
+      <w:numFmt w:val="lowerLetter"/>
+      <w:lvlText w:val="%2."/>
+      <w:lvlJc w:val="left"/>
+      <w:pPr>
+        <w:ind w:left="4320" w:hanging="360"/>
+      </w:pPr>
+    </w:lvl>
+    <w:lvl w:ilvl="2" w:tplc="0409001B" w:tentative="1">
+      <w:start w:val="1"/>
+      <w:numFmt w:val="lowerRoman"/>
+      <w:lvlText w:val="%3."/>
+      <w:lvlJc w:val="right"/>
+      <w:pPr>
+        <w:ind w:left="5040" w:hanging="180"/>
+      </w:pPr>
+    </w:lvl>
+    <w:lvl w:ilvl="3" w:tplc="0409000F" w:tentative="1">
+      <w:start w:val="1"/>
+      <w:numFmt w:val="decimal"/>
+      <w:lvlText w:val="%4."/>
+      <w:lvlJc w:val="left"/>
+      <w:pPr>
+        <w:ind w:left="5760" w:hanging="360"/>
+      </w:pPr>
+    </w:lvl>
+    <w:lvl w:ilvl="4" w:tplc="04090019" w:tentative="1">
+      <w:start w:val="1"/>
+      <w:numFmt w:val="lowerLetter"/>
+      <w:lvlText w:val="%5."/>
+      <w:lvlJc w:val="left"/>
+      <w:pPr>
+        <w:ind w:left="6480" w:hanging="360"/>
+      </w:pPr>
+    </w:lvl>
+    <w:lvl w:ilvl="5" w:tplc="0409001B" w:tentative="1">
+      <w:start w:val="1"/>
+      <w:numFmt w:val="lowerRoman"/>
+      <w:lvlText w:val="%6."/>
+      <w:lvlJc w:val="right"/>
+      <w:pPr>
+        <w:ind w:left="7200" w:hanging="180"/>
+      </w:pPr>
+    </w:lvl>
+    <w:lvl w:ilvl="6" w:tplc="0409000F" w:tentative="1">
+      <w:start w:val="1"/>
+      <w:numFmt w:val="decimal"/>
+      <w:lvlText w:val="%7."/>
+      <w:lvlJc w:val="left"/>
+      <w:pPr>
+        <w:ind w:left="7920" w:hanging="360"/>
+      </w:pPr>
+    </w:lvl>
+    <w:lvl w:ilvl="7" w:tplc="04090019" w:tentative="1">
+      <w:start w:val="1"/>
+      <w:numFmt w:val="lowerLetter"/>
+      <w:lvlText w:val="%8."/>
+      <w:lvlJc w:val="left"/>
+      <w:pPr>
+        <w:ind w:left="8640" w:hanging="360"/>
+      </w:pPr>
+    </w:lvl>
+    <w:lvl w:ilvl="8" w:tplc="0409001B" w:tentative="1">
+      <w:start w:val="1"/>
+      <w:numFmt w:val="lowerRoman"/>
+      <w:lvlText w:val="%9."/>
+      <w:lvlJc w:val="right"/>
+      <w:pPr>
+        <w:ind w:left="9360" w:hanging="180"/>
+      </w:pPr>
+    </w:lvl>
+  </w:abstractNum>
+  <w:abstractNum w:abstractNumId="10">
     <w:nsid w:val="5BEC3E84"/>
     <w:multiLevelType w:val="hybridMultilevel"/>
     <w:tmpl w:val="C9100B46"/>
@@ -13849,7 +15465,7 @@
       </w:pPr>
     </w:lvl>
   </w:abstractNum>
-  <w:abstractNum w:abstractNumId="5">
+  <w:abstractNum w:abstractNumId="11">
     <w:nsid w:val="626A359A"/>
     <w:multiLevelType w:val="multilevel"/>
     <w:tmpl w:val="2324932E"/>
@@ -13962,17 +15578,17 @@
       </w:rPr>
     </w:lvl>
   </w:abstractNum>
-  <w:abstractNum w:abstractNumId="6">
-    <w:nsid w:val="62EE1DF3"/>
+  <w:abstractNum w:abstractNumId="12">
+    <w:nsid w:val="62C9000B"/>
     <w:multiLevelType w:val="hybridMultilevel"/>
-    <w:tmpl w:val="9586AA52"/>
-    <w:lvl w:ilvl="0" w:tplc="BC221406">
+    <w:tmpl w:val="9266F9AC"/>
+    <w:lvl w:ilvl="0" w:tplc="91444FDA">
       <w:start w:val="1"/>
       <w:numFmt w:val="decimal"/>
-      <w:lvlText w:val="3.%1"/>
+      <w:lvlText w:val="5.%1"/>
       <w:lvlJc w:val="left"/>
       <w:pPr>
-        <w:ind w:left="720" w:hanging="360"/>
+        <w:ind w:left="1287" w:hanging="360"/>
       </w:pPr>
       <w:rPr>
         <w:rFonts w:hint="default"/>
@@ -13984,7 +15600,7 @@
       <w:lvlText w:val="%2."/>
       <w:lvlJc w:val="left"/>
       <w:pPr>
-        <w:ind w:left="1440" w:hanging="360"/>
+        <w:ind w:left="2007" w:hanging="360"/>
       </w:pPr>
     </w:lvl>
     <w:lvl w:ilvl="2" w:tplc="0409001B" w:tentative="1">
@@ -13993,7 +15609,7 @@
       <w:lvlText w:val="%3."/>
       <w:lvlJc w:val="right"/>
       <w:pPr>
-        <w:ind w:left="2160" w:hanging="180"/>
+        <w:ind w:left="2727" w:hanging="180"/>
       </w:pPr>
     </w:lvl>
     <w:lvl w:ilvl="3" w:tplc="0409000F" w:tentative="1">
@@ -14002,7 +15618,7 @@
       <w:lvlText w:val="%4."/>
       <w:lvlJc w:val="left"/>
       <w:pPr>
-        <w:ind w:left="2880" w:hanging="360"/>
+        <w:ind w:left="3447" w:hanging="360"/>
       </w:pPr>
     </w:lvl>
     <w:lvl w:ilvl="4" w:tplc="04090019" w:tentative="1">
@@ -14011,7 +15627,7 @@
       <w:lvlText w:val="%5."/>
       <w:lvlJc w:val="left"/>
       <w:pPr>
-        <w:ind w:left="3600" w:hanging="360"/>
+        <w:ind w:left="4167" w:hanging="360"/>
       </w:pPr>
     </w:lvl>
     <w:lvl w:ilvl="5" w:tplc="0409001B" w:tentative="1">
@@ -14020,7 +15636,7 @@
       <w:lvlText w:val="%6."/>
       <w:lvlJc w:val="right"/>
       <w:pPr>
-        <w:ind w:left="4320" w:hanging="180"/>
+        <w:ind w:left="4887" w:hanging="180"/>
       </w:pPr>
     </w:lvl>
     <w:lvl w:ilvl="6" w:tplc="0409000F" w:tentative="1">
@@ -14029,7 +15645,7 @@
       <w:lvlText w:val="%7."/>
       <w:lvlJc w:val="left"/>
       <w:pPr>
-        <w:ind w:left="5040" w:hanging="360"/>
+        <w:ind w:left="5607" w:hanging="360"/>
       </w:pPr>
     </w:lvl>
     <w:lvl w:ilvl="7" w:tplc="04090019" w:tentative="1">
@@ -14038,7 +15654,7 @@
       <w:lvlText w:val="%8."/>
       <w:lvlJc w:val="left"/>
       <w:pPr>
-        <w:ind w:left="5760" w:hanging="360"/>
+        <w:ind w:left="6327" w:hanging="360"/>
       </w:pPr>
     </w:lvl>
     <w:lvl w:ilvl="8" w:tplc="0409001B" w:tentative="1">
@@ -14047,18 +15663,18 @@
       <w:lvlText w:val="%9."/>
       <w:lvlJc w:val="right"/>
       <w:pPr>
-        <w:ind w:left="6480" w:hanging="180"/>
+        <w:ind w:left="7047" w:hanging="180"/>
       </w:pPr>
     </w:lvl>
   </w:abstractNum>
-  <w:abstractNum w:abstractNumId="7">
-    <w:nsid w:val="62F6366A"/>
+  <w:abstractNum w:abstractNumId="13">
+    <w:nsid w:val="62EE1DF3"/>
     <w:multiLevelType w:val="hybridMultilevel"/>
-    <w:tmpl w:val="1A4E6CE0"/>
-    <w:lvl w:ilvl="0" w:tplc="C4B4D03A">
+    <w:tmpl w:val="9586AA52"/>
+    <w:lvl w:ilvl="0" w:tplc="BC221406">
       <w:start w:val="1"/>
       <w:numFmt w:val="decimal"/>
-      <w:lvlText w:val="%1."/>
+      <w:lvlText w:val="3.%1"/>
       <w:lvlJc w:val="left"/>
       <w:pPr>
         <w:ind w:left="720" w:hanging="360"/>
@@ -14140,7 +15756,96 @@
       </w:pPr>
     </w:lvl>
   </w:abstractNum>
-  <w:abstractNum w:abstractNumId="8">
+  <w:abstractNum w:abstractNumId="14">
+    <w:nsid w:val="62F6366A"/>
+    <w:multiLevelType w:val="hybridMultilevel"/>
+    <w:tmpl w:val="302EBBF2"/>
+    <w:lvl w:ilvl="0" w:tplc="C4B4D03A">
+      <w:start w:val="1"/>
+      <w:numFmt w:val="decimal"/>
+      <w:lvlText w:val="%1."/>
+      <w:lvlJc w:val="left"/>
+      <w:pPr>
+        <w:ind w:left="720" w:hanging="360"/>
+      </w:pPr>
+      <w:rPr>
+        <w:rFonts w:hint="default"/>
+      </w:rPr>
+    </w:lvl>
+    <w:lvl w:ilvl="1" w:tplc="04090019" w:tentative="1">
+      <w:start w:val="1"/>
+      <w:numFmt w:val="lowerLetter"/>
+      <w:lvlText w:val="%2."/>
+      <w:lvlJc w:val="left"/>
+      <w:pPr>
+        <w:ind w:left="1440" w:hanging="360"/>
+      </w:pPr>
+    </w:lvl>
+    <w:lvl w:ilvl="2" w:tplc="0409001B" w:tentative="1">
+      <w:start w:val="1"/>
+      <w:numFmt w:val="lowerRoman"/>
+      <w:lvlText w:val="%3."/>
+      <w:lvlJc w:val="right"/>
+      <w:pPr>
+        <w:ind w:left="2160" w:hanging="180"/>
+      </w:pPr>
+    </w:lvl>
+    <w:lvl w:ilvl="3" w:tplc="0409000F" w:tentative="1">
+      <w:start w:val="1"/>
+      <w:numFmt w:val="decimal"/>
+      <w:lvlText w:val="%4."/>
+      <w:lvlJc w:val="left"/>
+      <w:pPr>
+        <w:ind w:left="2880" w:hanging="360"/>
+      </w:pPr>
+    </w:lvl>
+    <w:lvl w:ilvl="4" w:tplc="04090019" w:tentative="1">
+      <w:start w:val="1"/>
+      <w:numFmt w:val="lowerLetter"/>
+      <w:lvlText w:val="%5."/>
+      <w:lvlJc w:val="left"/>
+      <w:pPr>
+        <w:ind w:left="3600" w:hanging="360"/>
+      </w:pPr>
+    </w:lvl>
+    <w:lvl w:ilvl="5" w:tplc="0409001B" w:tentative="1">
+      <w:start w:val="1"/>
+      <w:numFmt w:val="lowerRoman"/>
+      <w:lvlText w:val="%6."/>
+      <w:lvlJc w:val="right"/>
+      <w:pPr>
+        <w:ind w:left="4320" w:hanging="180"/>
+      </w:pPr>
+    </w:lvl>
+    <w:lvl w:ilvl="6" w:tplc="0409000F" w:tentative="1">
+      <w:start w:val="1"/>
+      <w:numFmt w:val="decimal"/>
+      <w:lvlText w:val="%7."/>
+      <w:lvlJc w:val="left"/>
+      <w:pPr>
+        <w:ind w:left="5040" w:hanging="360"/>
+      </w:pPr>
+    </w:lvl>
+    <w:lvl w:ilvl="7" w:tplc="04090019" w:tentative="1">
+      <w:start w:val="1"/>
+      <w:numFmt w:val="lowerLetter"/>
+      <w:lvlText w:val="%8."/>
+      <w:lvlJc w:val="left"/>
+      <w:pPr>
+        <w:ind w:left="5760" w:hanging="360"/>
+      </w:pPr>
+    </w:lvl>
+    <w:lvl w:ilvl="8" w:tplc="0409001B" w:tentative="1">
+      <w:start w:val="1"/>
+      <w:numFmt w:val="lowerRoman"/>
+      <w:lvlText w:val="%9."/>
+      <w:lvlJc w:val="right"/>
+      <w:pPr>
+        <w:ind w:left="6480" w:hanging="180"/>
+      </w:pPr>
+    </w:lvl>
+  </w:abstractNum>
+  <w:abstractNum w:abstractNumId="15">
     <w:nsid w:val="6EE80BB6"/>
     <w:multiLevelType w:val="hybridMultilevel"/>
     <w:tmpl w:val="3C722CEC"/>
@@ -14230,7 +15935,7 @@
       </w:pPr>
     </w:lvl>
   </w:abstractNum>
-  <w:abstractNum w:abstractNumId="9">
+  <w:abstractNum w:abstractNumId="16">
     <w:nsid w:val="712A36D4"/>
     <w:multiLevelType w:val="hybridMultilevel"/>
     <w:tmpl w:val="DE922FEC"/>
@@ -14320,16 +16025,16 @@
     </w:lvl>
   </w:abstractNum>
   <w:num w:numId="1">
-    <w:abstractNumId w:val="5"/>
+    <w:abstractNumId w:val="11"/>
   </w:num>
   <w:num w:numId="2">
-    <w:abstractNumId w:val="3"/>
+    <w:abstractNumId w:val="4"/>
   </w:num>
   <w:num w:numId="3">
-    <w:abstractNumId w:val="8"/>
+    <w:abstractNumId w:val="15"/>
   </w:num>
   <w:num w:numId="4">
-    <w:abstractNumId w:val="9"/>
+    <w:abstractNumId w:val="16"/>
   </w:num>
   <w:num w:numId="5">
     <w:abstractNumId w:val="2"/>
@@ -14338,16 +16043,37 @@
     <w:abstractNumId w:val="0"/>
   </w:num>
   <w:num w:numId="7">
-    <w:abstractNumId w:val="6"/>
+    <w:abstractNumId w:val="13"/>
   </w:num>
   <w:num w:numId="8">
     <w:abstractNumId w:val="1"/>
   </w:num>
   <w:num w:numId="9">
-    <w:abstractNumId w:val="4"/>
+    <w:abstractNumId w:val="10"/>
   </w:num>
   <w:num w:numId="10">
+    <w:abstractNumId w:val="14"/>
+  </w:num>
+  <w:num w:numId="11">
+    <w:abstractNumId w:val="3"/>
+  </w:num>
+  <w:num w:numId="12">
+    <w:abstractNumId w:val="9"/>
+  </w:num>
+  <w:num w:numId="13">
+    <w:abstractNumId w:val="12"/>
+  </w:num>
+  <w:num w:numId="14">
+    <w:abstractNumId w:val="6"/>
+  </w:num>
+  <w:num w:numId="15">
+    <w:abstractNumId w:val="8"/>
+  </w:num>
+  <w:num w:numId="16">
     <w:abstractNumId w:val="7"/>
+  </w:num>
+  <w:num w:numId="17">
+    <w:abstractNumId w:val="5"/>
   </w:num>
 </w:numbering>
 </file>
@@ -14805,6 +16531,50 @@
       <w:color w:val="808080"/>
     </w:rPr>
   </w:style>
+  <w:style w:type="paragraph" w:styleId="Header">
+    <w:name w:val="header"/>
+    <w:basedOn w:val="Normal"/>
+    <w:link w:val="HeaderChar"/>
+    <w:uiPriority w:val="99"/>
+    <w:unhideWhenUsed/>
+    <w:rsid w:val="006E0874"/>
+    <w:pPr>
+      <w:tabs>
+        <w:tab w:val="center" w:pos="4680"/>
+        <w:tab w:val="right" w:pos="9360"/>
+      </w:tabs>
+      <w:spacing w:after="0" w:line="240" w:lineRule="auto"/>
+    </w:pPr>
+  </w:style>
+  <w:style w:type="character" w:customStyle="1" w:styleId="HeaderChar">
+    <w:name w:val="Header Char"/>
+    <w:basedOn w:val="DefaultParagraphFont"/>
+    <w:link w:val="Header"/>
+    <w:uiPriority w:val="99"/>
+    <w:rsid w:val="006E0874"/>
+  </w:style>
+  <w:style w:type="paragraph" w:styleId="Footer">
+    <w:name w:val="footer"/>
+    <w:basedOn w:val="Normal"/>
+    <w:link w:val="FooterChar"/>
+    <w:uiPriority w:val="99"/>
+    <w:unhideWhenUsed/>
+    <w:rsid w:val="006E0874"/>
+    <w:pPr>
+      <w:tabs>
+        <w:tab w:val="center" w:pos="4680"/>
+        <w:tab w:val="right" w:pos="9360"/>
+      </w:tabs>
+      <w:spacing w:after="0" w:line="240" w:lineRule="auto"/>
+    </w:pPr>
+  </w:style>
+  <w:style w:type="character" w:customStyle="1" w:styleId="FooterChar">
+    <w:name w:val="Footer Char"/>
+    <w:basedOn w:val="DefaultParagraphFont"/>
+    <w:link w:val="Footer"/>
+    <w:uiPriority w:val="99"/>
+    <w:rsid w:val="006E0874"/>
+  </w:style>
 </w:styles>
 </file>
 

</xml_diff>

<commit_message>
Fixed error at docs, deleting wrong file, reupdate bins
</commit_message>
<xml_diff>
--- a/doc/Laporan_TubesAlgeo01-19087_Kel50.docx
+++ b/doc/Laporan_TubesAlgeo01-19087_Kel50.docx
@@ -132,7 +132,7 @@
           <w:noProof/>
           <w:sz w:val="28"/>
           <w:szCs w:val="28"/>
-          <w:lang w:val="en-US"/>
+          <w:lang w:val="en-US" w:eastAsia="ja-JP"/>
         </w:rPr>
         <w:drawing>
           <wp:anchor distT="0" distB="0" distL="114300" distR="114300" simplePos="0" relativeHeight="251685888" behindDoc="0" locked="0" layoutInCell="1" allowOverlap="1" wp14:anchorId="5B81887B" wp14:editId="3C7DFC82">
@@ -600,7 +600,7 @@
           <w:noProof/>
           <w:sz w:val="24"/>
           <w:szCs w:val="24"/>
-          <w:lang w:val="en-US"/>
+          <w:lang w:val="en-US" w:eastAsia="ja-JP"/>
         </w:rPr>
         <w:drawing>
           <wp:inline distT="0" distB="0" distL="0" distR="0" wp14:anchorId="711D9881" wp14:editId="17706EB9">
@@ -743,7 +743,7 @@
           <w:noProof/>
           <w:sz w:val="24"/>
           <w:szCs w:val="24"/>
-          <w:lang w:val="en-US"/>
+          <w:lang w:val="en-US" w:eastAsia="ja-JP"/>
         </w:rPr>
         <w:drawing>
           <wp:inline distT="0" distB="0" distL="0" distR="0" wp14:anchorId="4F546B60" wp14:editId="74A8163E">
@@ -842,7 +842,7 @@
           <w:noProof/>
           <w:sz w:val="24"/>
           <w:szCs w:val="24"/>
-          <w:lang w:val="en-US"/>
+          <w:lang w:val="en-US" w:eastAsia="ja-JP"/>
         </w:rPr>
         <w:drawing>
           <wp:inline distT="0" distB="0" distL="0" distR="0" wp14:anchorId="6F6A3697" wp14:editId="58BD389D">
@@ -1066,7 +1066,7 @@
           <w:noProof/>
           <w:sz w:val="24"/>
           <w:szCs w:val="24"/>
-          <w:lang w:val="en-US"/>
+          <w:lang w:val="en-US" w:eastAsia="ja-JP"/>
         </w:rPr>
         <w:drawing>
           <wp:inline distT="0" distB="0" distL="0" distR="0" wp14:anchorId="6E31BF51" wp14:editId="05856FEE">
@@ -1143,7 +1143,7 @@
           <w:noProof/>
           <w:sz w:val="24"/>
           <w:szCs w:val="24"/>
-          <w:lang w:val="en-US"/>
+          <w:lang w:val="en-US" w:eastAsia="ja-JP"/>
         </w:rPr>
         <w:drawing>
           <wp:anchor distT="0" distB="0" distL="114300" distR="114300" simplePos="0" relativeHeight="251687936" behindDoc="0" locked="0" layoutInCell="1" allowOverlap="1" wp14:anchorId="6B23A758" wp14:editId="51D7C96A">
@@ -1243,7 +1243,7 @@
           <w:noProof/>
           <w:sz w:val="24"/>
           <w:szCs w:val="24"/>
-          <w:lang w:val="en-US"/>
+          <w:lang w:val="en-US" w:eastAsia="ja-JP"/>
         </w:rPr>
         <w:lastRenderedPageBreak/>
         <w:drawing>
@@ -1402,7 +1402,7 @@
           <w:noProof/>
           <w:sz w:val="24"/>
           <w:szCs w:val="24"/>
-          <w:lang w:val="en-US"/>
+          <w:lang w:val="en-US" w:eastAsia="ja-JP"/>
         </w:rPr>
         <w:drawing>
           <wp:anchor distT="0" distB="0" distL="114300" distR="114300" simplePos="0" relativeHeight="251689984" behindDoc="0" locked="0" layoutInCell="1" allowOverlap="1" wp14:anchorId="16C97730" wp14:editId="49EE2F93">
@@ -1528,7 +1528,7 @@
           <w:noProof/>
           <w:sz w:val="24"/>
           <w:szCs w:val="24"/>
-          <w:lang w:val="en-US"/>
+          <w:lang w:val="en-US" w:eastAsia="ja-JP"/>
         </w:rPr>
         <w:drawing>
           <wp:inline distT="0" distB="0" distL="0" distR="0" wp14:anchorId="51A3EAA6" wp14:editId="186DD0C0">
@@ -1792,7 +1792,7 @@
           <w:noProof/>
           <w:sz w:val="24"/>
           <w:szCs w:val="24"/>
-          <w:lang w:val="en-US"/>
+          <w:lang w:val="en-US" w:eastAsia="ja-JP"/>
         </w:rPr>
         <w:drawing>
           <wp:anchor distT="0" distB="0" distL="114300" distR="114300" simplePos="0" relativeHeight="251691008" behindDoc="0" locked="0" layoutInCell="1" allowOverlap="1" wp14:anchorId="47EE258C" wp14:editId="162356DC">
@@ -1890,7 +1890,7 @@
           <w:noProof/>
           <w:sz w:val="24"/>
           <w:szCs w:val="24"/>
-          <w:lang w:val="en-US"/>
+          <w:lang w:val="en-US" w:eastAsia="ja-JP"/>
         </w:rPr>
         <w:drawing>
           <wp:anchor distT="0" distB="0" distL="114300" distR="114300" simplePos="0" relativeHeight="251692032" behindDoc="0" locked="0" layoutInCell="1" allowOverlap="1" wp14:anchorId="64C7F815" wp14:editId="66852660">
@@ -1988,7 +1988,7 @@
           <w:noProof/>
           <w:sz w:val="24"/>
           <w:szCs w:val="24"/>
-          <w:lang w:val="en-US"/>
+          <w:lang w:val="en-US" w:eastAsia="ja-JP"/>
         </w:rPr>
         <w:drawing>
           <wp:anchor distT="0" distB="0" distL="114300" distR="114300" simplePos="0" relativeHeight="251693056" behindDoc="0" locked="0" layoutInCell="1" allowOverlap="1" wp14:anchorId="1D1E2E88" wp14:editId="29EBE256">
@@ -2705,7 +2705,7 @@
         <w:rPr>
           <w:rFonts w:ascii="Times New Roman" w:hAnsi="Times New Roman" w:cs="Times New Roman"/>
           <w:noProof/>
-          <w:lang w:val="en-US"/>
+          <w:lang w:val="en-US" w:eastAsia="ja-JP"/>
         </w:rPr>
         <w:drawing>
           <wp:anchor distT="0" distB="0" distL="114300" distR="114300" simplePos="0" relativeHeight="251694080" behindDoc="0" locked="0" layoutInCell="1" allowOverlap="1" wp14:anchorId="5956C94B" wp14:editId="71752A18">
@@ -3020,7 +3020,7 @@
           <w:noProof/>
           <w:sz w:val="24"/>
           <w:szCs w:val="24"/>
-          <w:lang w:val="en-US"/>
+          <w:lang w:val="en-US" w:eastAsia="ja-JP"/>
         </w:rPr>
         <w:drawing>
           <wp:anchor distT="0" distB="0" distL="114300" distR="114300" simplePos="0" relativeHeight="251695104" behindDoc="0" locked="0" layoutInCell="1" allowOverlap="1" wp14:anchorId="36DCD17B" wp14:editId="505D31C7">
@@ -3607,7 +3607,7 @@
           <w:noProof/>
           <w:sz w:val="24"/>
           <w:szCs w:val="24"/>
-          <w:lang w:val="en-US"/>
+          <w:lang w:val="en-US" w:eastAsia="ja-JP"/>
         </w:rPr>
         <w:drawing>
           <wp:anchor distT="0" distB="0" distL="114300" distR="114300" simplePos="0" relativeHeight="251696128" behindDoc="0" locked="0" layoutInCell="1" allowOverlap="1" wp14:anchorId="224B6DD2" wp14:editId="42C0D28D">
@@ -10433,7 +10433,7 @@
           <w:noProof/>
           <w:sz w:val="24"/>
           <w:szCs w:val="24"/>
-          <w:lang w:val="en-US"/>
+          <w:lang w:val="en-US" w:eastAsia="ja-JP"/>
         </w:rPr>
         <w:lastRenderedPageBreak/>
         <w:drawing>
@@ -10485,7 +10485,7 @@
           <w:noProof/>
           <w:sz w:val="24"/>
           <w:szCs w:val="24"/>
-          <w:lang w:val="en-US"/>
+          <w:lang w:val="en-US" w:eastAsia="ja-JP"/>
         </w:rPr>
         <w:drawing>
           <wp:inline distT="0" distB="0" distL="0" distR="0" wp14:anchorId="4335E8EF" wp14:editId="1208B936">
@@ -10536,7 +10536,7 @@
           <w:noProof/>
           <w:sz w:val="24"/>
           <w:szCs w:val="24"/>
-          <w:lang w:val="en-US"/>
+          <w:lang w:val="en-US" w:eastAsia="ja-JP"/>
         </w:rPr>
         <w:drawing>
           <wp:inline distT="0" distB="0" distL="0" distR="0" wp14:anchorId="78C70BBE" wp14:editId="6E04AC92">
@@ -10702,8 +10702,6 @@
           <w:lang w:val="en-US"/>
         </w:rPr>
       </w:pPr>
-      <w:bookmarkStart w:id="0" w:name="_GoBack"/>
-      <w:bookmarkEnd w:id="0"/>
     </w:p>
     <w:p>
       <w:pPr>
@@ -10817,7 +10815,7 @@
           <w:noProof/>
           <w:sz w:val="24"/>
           <w:szCs w:val="24"/>
-          <w:lang w:val="en-US"/>
+          <w:lang w:val="en-US" w:eastAsia="ja-JP"/>
         </w:rPr>
         <w:drawing>
           <wp:anchor distT="0" distB="0" distL="114300" distR="114300" simplePos="0" relativeHeight="251697152" behindDoc="0" locked="0" layoutInCell="1" allowOverlap="1" wp14:anchorId="7A5A4D13" wp14:editId="4519F586">
@@ -10992,7 +10990,7 @@
           <w:noProof/>
           <w:sz w:val="24"/>
           <w:szCs w:val="24"/>
-          <w:lang w:val="en-US"/>
+          <w:lang w:val="en-US" w:eastAsia="ja-JP"/>
         </w:rPr>
         <w:drawing>
           <wp:anchor distT="0" distB="0" distL="114300" distR="114300" simplePos="0" relativeHeight="251698176" behindDoc="0" locked="0" layoutInCell="1" allowOverlap="1" wp14:anchorId="7A0FD8CF" wp14:editId="527CDB79">
@@ -11201,7 +11199,7 @@
           <w:noProof/>
           <w:sz w:val="24"/>
           <w:szCs w:val="24"/>
-          <w:lang w:val="en-US"/>
+          <w:lang w:val="en-US" w:eastAsia="ja-JP"/>
         </w:rPr>
         <w:lastRenderedPageBreak/>
         <w:drawing>
@@ -11375,7 +11373,7 @@
           <w:noProof/>
           <w:sz w:val="24"/>
           <w:szCs w:val="24"/>
-          <w:lang w:val="en-US"/>
+          <w:lang w:val="en-US" w:eastAsia="ja-JP"/>
         </w:rPr>
         <w:drawing>
           <wp:anchor distT="0" distB="0" distL="114300" distR="114300" simplePos="0" relativeHeight="251700224" behindDoc="0" locked="0" layoutInCell="1" allowOverlap="1" wp14:anchorId="01F0A8CD" wp14:editId="4BE96856">
@@ -11838,6 +11836,13 @@
         </w:rPr>
         <w:t xml:space="preserve"> berisi persamaan dan nilai hasill estimasi titik dengan polinom interpolasi yang telah didapatkan sebelumnya. Data yang ditampilkan dalam matriks tersebut mengindikasikan bahwa semakin besar data absisnya, maka semakin besar pula data pada ordinat atau hasilnya, meskipun pada kedua data terakhir peningkatan nilainya paling kecil dibandingkan peningkatan nilai data-data sebelumnya.</w:t>
       </w:r>
+      <w:r>
+        <w:rPr>
+          <w:noProof/>
+          <w:lang w:val="en-US" w:eastAsia="ja-JP"/>
+        </w:rPr>
+        <w:t xml:space="preserve"> </w:t>
+      </w:r>
     </w:p>
     <w:p>
       <w:pPr>
@@ -11884,26 +11889,22 @@
       </w:pPr>
       <w:r>
         <w:rPr>
-          <w:rFonts w:ascii="Times New Roman" w:hAnsi="Times New Roman" w:cs="Times New Roman"/>
-          <w:bCs/>
           <w:noProof/>
-          <w:sz w:val="24"/>
-          <w:szCs w:val="24"/>
-          <w:lang w:val="en-US"/>
+          <w:lang w:val="en-US" w:eastAsia="ja-JP"/>
         </w:rPr>
         <w:drawing>
-          <wp:anchor distT="0" distB="0" distL="114300" distR="114300" simplePos="0" relativeHeight="251701248" behindDoc="0" locked="0" layoutInCell="1" allowOverlap="1" wp14:anchorId="76959A49" wp14:editId="644CCB55">
+          <wp:anchor distT="0" distB="0" distL="114300" distR="114300" simplePos="0" relativeHeight="251710464" behindDoc="0" locked="0" layoutInCell="1" allowOverlap="1" wp14:anchorId="5C2A723A" wp14:editId="63EDFBAA">
             <wp:simplePos x="0" y="0"/>
             <wp:positionH relativeFrom="margin">
-              <wp:align>right</wp:align>
+              <wp:align>left</wp:align>
             </wp:positionH>
             <wp:positionV relativeFrom="paragraph">
-              <wp:posOffset>179705</wp:posOffset>
+              <wp:posOffset>46355</wp:posOffset>
             </wp:positionV>
-            <wp:extent cx="5731510" cy="2202180"/>
-            <wp:effectExtent l="0" t="0" r="2540" b="7620"/>
+            <wp:extent cx="5731510" cy="2331720"/>
+            <wp:effectExtent l="0" t="0" r="2540" b="0"/>
             <wp:wrapNone/>
-            <wp:docPr id="19" name="Picture 19"/>
+            <wp:docPr id="30" name="Picture 30"/>
             <wp:cNvGraphicFramePr>
               <a:graphicFrameLocks xmlns:a="http://schemas.openxmlformats.org/drawingml/2006/main" noChangeAspect="1"/>
             </wp:cNvGraphicFramePr>
@@ -11911,7 +11912,7 @@
               <a:graphicData uri="http://schemas.openxmlformats.org/drawingml/2006/picture">
                 <pic:pic xmlns:pic="http://schemas.openxmlformats.org/drawingml/2006/picture">
                   <pic:nvPicPr>
-                    <pic:cNvPr id="19" name="5.PNG"/>
+                    <pic:cNvPr id="1" name=""/>
                     <pic:cNvPicPr/>
                   </pic:nvPicPr>
                   <pic:blipFill>
@@ -11929,7 +11930,7 @@
                   <pic:spPr>
                     <a:xfrm>
                       <a:off x="0" y="0"/>
-                      <a:ext cx="5731510" cy="2202180"/>
+                      <a:ext cx="5731510" cy="2331720"/>
                     </a:xfrm>
                     <a:prstGeom prst="rect">
                       <a:avLst/>
@@ -12037,26 +12038,22 @@
       </w:pPr>
       <w:r>
         <w:rPr>
-          <w:rFonts w:ascii="Times New Roman" w:hAnsi="Times New Roman" w:cs="Times New Roman"/>
-          <w:bCs/>
           <w:noProof/>
-          <w:sz w:val="24"/>
-          <w:szCs w:val="24"/>
-          <w:lang w:val="en-US"/>
+          <w:lang w:val="en-US" w:eastAsia="ja-JP"/>
         </w:rPr>
         <w:drawing>
-          <wp:anchor distT="0" distB="0" distL="114300" distR="114300" simplePos="0" relativeHeight="251702272" behindDoc="0" locked="0" layoutInCell="1" allowOverlap="1" wp14:anchorId="7121714A" wp14:editId="2B0415ED">
+          <wp:anchor distT="0" distB="0" distL="114300" distR="114300" simplePos="0" relativeHeight="251711488" behindDoc="0" locked="0" layoutInCell="1" allowOverlap="1" wp14:anchorId="1A6FE08D" wp14:editId="6D34403D">
             <wp:simplePos x="0" y="0"/>
             <wp:positionH relativeFrom="margin">
-              <wp:align>right</wp:align>
+              <wp:align>left</wp:align>
             </wp:positionH>
             <wp:positionV relativeFrom="paragraph">
-              <wp:posOffset>55880</wp:posOffset>
+              <wp:posOffset>52705</wp:posOffset>
             </wp:positionV>
             <wp:extent cx="5731510" cy="2362200"/>
             <wp:effectExtent l="0" t="0" r="2540" b="0"/>
             <wp:wrapNone/>
-            <wp:docPr id="20" name="Picture 20"/>
+            <wp:docPr id="31" name="Picture 31"/>
             <wp:cNvGraphicFramePr>
               <a:graphicFrameLocks xmlns:a="http://schemas.openxmlformats.org/drawingml/2006/main" noChangeAspect="1"/>
             </wp:cNvGraphicFramePr>
@@ -12064,7 +12061,7 @@
               <a:graphicData uri="http://schemas.openxmlformats.org/drawingml/2006/picture">
                 <pic:pic xmlns:pic="http://schemas.openxmlformats.org/drawingml/2006/picture">
                   <pic:nvPicPr>
-                    <pic:cNvPr id="20" name="6.PNG"/>
+                    <pic:cNvPr id="1" name=""/>
                     <pic:cNvPicPr/>
                   </pic:nvPicPr>
                   <pic:blipFill>
@@ -12190,26 +12187,22 @@
       </w:pPr>
       <w:r>
         <w:rPr>
-          <w:rFonts w:ascii="Times New Roman" w:hAnsi="Times New Roman" w:cs="Times New Roman"/>
-          <w:bCs/>
           <w:noProof/>
-          <w:sz w:val="24"/>
-          <w:szCs w:val="24"/>
-          <w:lang w:val="en-US"/>
+          <w:lang w:val="en-US" w:eastAsia="ja-JP"/>
         </w:rPr>
         <w:drawing>
-          <wp:anchor distT="0" distB="0" distL="114300" distR="114300" simplePos="0" relativeHeight="251703296" behindDoc="0" locked="0" layoutInCell="1" allowOverlap="1" wp14:anchorId="56C9EA41" wp14:editId="1B2CB28E">
+          <wp:anchor distT="0" distB="0" distL="114300" distR="114300" simplePos="0" relativeHeight="251712512" behindDoc="0" locked="0" layoutInCell="1" allowOverlap="1" wp14:anchorId="50D81C68" wp14:editId="6B84EA8B">
             <wp:simplePos x="0" y="0"/>
             <wp:positionH relativeFrom="margin">
               <wp:align>left</wp:align>
             </wp:positionH>
             <wp:positionV relativeFrom="paragraph">
-              <wp:posOffset>92710</wp:posOffset>
+              <wp:posOffset>88900</wp:posOffset>
             </wp:positionV>
-            <wp:extent cx="5731510" cy="1943100"/>
-            <wp:effectExtent l="0" t="0" r="2540" b="0"/>
+            <wp:extent cx="5731510" cy="2491740"/>
+            <wp:effectExtent l="0" t="0" r="2540" b="3810"/>
             <wp:wrapNone/>
-            <wp:docPr id="21" name="Picture 21"/>
+            <wp:docPr id="32" name="Picture 32"/>
             <wp:cNvGraphicFramePr>
               <a:graphicFrameLocks xmlns:a="http://schemas.openxmlformats.org/drawingml/2006/main" noChangeAspect="1"/>
             </wp:cNvGraphicFramePr>
@@ -12217,7 +12210,7 @@
               <a:graphicData uri="http://schemas.openxmlformats.org/drawingml/2006/picture">
                 <pic:pic xmlns:pic="http://schemas.openxmlformats.org/drawingml/2006/picture">
                   <pic:nvPicPr>
-                    <pic:cNvPr id="21" name="7.PNG"/>
+                    <pic:cNvPr id="1" name=""/>
                     <pic:cNvPicPr/>
                   </pic:nvPicPr>
                   <pic:blipFill>
@@ -12235,7 +12228,7 @@
                   <pic:spPr>
                     <a:xfrm>
                       <a:off x="0" y="0"/>
-                      <a:ext cx="5731510" cy="1943100"/>
+                      <a:ext cx="5731510" cy="2491740"/>
                     </a:xfrm>
                     <a:prstGeom prst="rect">
                       <a:avLst/>
@@ -12264,117 +12257,115 @@
           <w:lang w:val="en-US"/>
         </w:rPr>
       </w:pPr>
-    </w:p>
-    <w:p>
-      <w:pPr>
-        <w:rPr>
-          <w:rFonts w:ascii="Times New Roman" w:hAnsi="Times New Roman" w:cs="Times New Roman"/>
-          <w:bCs/>
-          <w:sz w:val="24"/>
-          <w:szCs w:val="24"/>
-          <w:lang w:val="en-US"/>
-        </w:rPr>
-      </w:pPr>
-    </w:p>
-    <w:p>
-      <w:pPr>
-        <w:rPr>
-          <w:rFonts w:ascii="Times New Roman" w:hAnsi="Times New Roman" w:cs="Times New Roman"/>
-          <w:bCs/>
-          <w:sz w:val="24"/>
-          <w:szCs w:val="24"/>
-          <w:lang w:val="en-US"/>
-        </w:rPr>
-      </w:pPr>
-    </w:p>
-    <w:p>
-      <w:pPr>
-        <w:rPr>
-          <w:rFonts w:ascii="Times New Roman" w:hAnsi="Times New Roman" w:cs="Times New Roman"/>
-          <w:bCs/>
-          <w:sz w:val="24"/>
-          <w:szCs w:val="24"/>
-          <w:lang w:val="en-US"/>
-        </w:rPr>
-      </w:pPr>
-    </w:p>
-    <w:p>
-      <w:pPr>
-        <w:rPr>
-          <w:rFonts w:ascii="Times New Roman" w:hAnsi="Times New Roman" w:cs="Times New Roman"/>
-          <w:bCs/>
-          <w:sz w:val="24"/>
-          <w:szCs w:val="24"/>
-          <w:lang w:val="en-US"/>
-        </w:rPr>
-      </w:pPr>
-    </w:p>
-    <w:p>
-      <w:pPr>
-        <w:rPr>
-          <w:rFonts w:ascii="Times New Roman" w:hAnsi="Times New Roman" w:cs="Times New Roman"/>
-          <w:bCs/>
-          <w:sz w:val="24"/>
-          <w:szCs w:val="24"/>
-          <w:lang w:val="en-US"/>
-        </w:rPr>
-      </w:pPr>
-    </w:p>
-    <w:p>
-      <w:pPr>
-        <w:rPr>
-          <w:rFonts w:ascii="Times New Roman" w:hAnsi="Times New Roman" w:cs="Times New Roman"/>
-          <w:bCs/>
-          <w:sz w:val="24"/>
-          <w:szCs w:val="24"/>
-          <w:lang w:val="en-US"/>
-        </w:rPr>
-      </w:pPr>
-    </w:p>
-    <w:p>
-      <w:pPr>
-        <w:rPr>
-          <w:rFonts w:ascii="Times New Roman" w:hAnsi="Times New Roman" w:cs="Times New Roman"/>
-          <w:bCs/>
-          <w:sz w:val="24"/>
-          <w:szCs w:val="24"/>
-          <w:lang w:val="en-US"/>
-        </w:rPr>
-      </w:pPr>
-    </w:p>
-    <w:p>
-      <w:pPr>
-        <w:rPr>
-          <w:rFonts w:ascii="Times New Roman" w:hAnsi="Times New Roman" w:cs="Times New Roman"/>
-          <w:bCs/>
-          <w:sz w:val="24"/>
-          <w:szCs w:val="24"/>
-          <w:lang w:val="en-US"/>
-        </w:rPr>
-      </w:pPr>
-      <w:r>
-        <w:rPr>
-          <w:rFonts w:ascii="Times New Roman" w:hAnsi="Times New Roman" w:cs="Times New Roman"/>
-          <w:bCs/>
+      <w:bookmarkStart w:id="0" w:name="_GoBack"/>
+      <w:bookmarkEnd w:id="0"/>
+    </w:p>
+    <w:p>
+      <w:pPr>
+        <w:rPr>
+          <w:rFonts w:ascii="Times New Roman" w:hAnsi="Times New Roman" w:cs="Times New Roman"/>
+          <w:bCs/>
+          <w:sz w:val="24"/>
+          <w:szCs w:val="24"/>
+          <w:lang w:val="en-US"/>
+        </w:rPr>
+      </w:pPr>
+    </w:p>
+    <w:p>
+      <w:pPr>
+        <w:rPr>
+          <w:rFonts w:ascii="Times New Roman" w:hAnsi="Times New Roman" w:cs="Times New Roman"/>
+          <w:bCs/>
+          <w:sz w:val="24"/>
+          <w:szCs w:val="24"/>
+          <w:lang w:val="en-US"/>
+        </w:rPr>
+      </w:pPr>
+    </w:p>
+    <w:p>
+      <w:pPr>
+        <w:rPr>
+          <w:rFonts w:ascii="Times New Roman" w:hAnsi="Times New Roman" w:cs="Times New Roman"/>
+          <w:bCs/>
+          <w:sz w:val="24"/>
+          <w:szCs w:val="24"/>
+          <w:lang w:val="en-US"/>
+        </w:rPr>
+      </w:pPr>
+    </w:p>
+    <w:p>
+      <w:pPr>
+        <w:rPr>
+          <w:rFonts w:ascii="Times New Roman" w:hAnsi="Times New Roman" w:cs="Times New Roman"/>
+          <w:bCs/>
+          <w:sz w:val="24"/>
+          <w:szCs w:val="24"/>
+          <w:lang w:val="en-US"/>
+        </w:rPr>
+      </w:pPr>
+    </w:p>
+    <w:p>
+      <w:pPr>
+        <w:rPr>
+          <w:rFonts w:ascii="Times New Roman" w:hAnsi="Times New Roman" w:cs="Times New Roman"/>
+          <w:bCs/>
+          <w:sz w:val="24"/>
+          <w:szCs w:val="24"/>
+          <w:lang w:val="en-US"/>
+        </w:rPr>
+      </w:pPr>
+    </w:p>
+    <w:p>
+      <w:pPr>
+        <w:rPr>
+          <w:rFonts w:ascii="Times New Roman" w:hAnsi="Times New Roman" w:cs="Times New Roman"/>
+          <w:bCs/>
+          <w:sz w:val="24"/>
+          <w:szCs w:val="24"/>
+          <w:lang w:val="en-US"/>
+        </w:rPr>
+      </w:pPr>
+    </w:p>
+    <w:p>
+      <w:pPr>
+        <w:rPr>
+          <w:rFonts w:ascii="Times New Roman" w:hAnsi="Times New Roman" w:cs="Times New Roman"/>
+          <w:bCs/>
+          <w:sz w:val="24"/>
+          <w:szCs w:val="24"/>
+          <w:lang w:val="en-US"/>
+        </w:rPr>
+      </w:pPr>
+    </w:p>
+    <w:p>
+      <w:pPr>
+        <w:rPr>
+          <w:rFonts w:ascii="Times New Roman" w:hAnsi="Times New Roman" w:cs="Times New Roman"/>
+          <w:bCs/>
+          <w:sz w:val="24"/>
+          <w:szCs w:val="24"/>
+          <w:lang w:val="en-US"/>
+        </w:rPr>
+      </w:pPr>
+      <w:r>
+        <w:rPr>
           <w:noProof/>
-          <w:sz w:val="24"/>
-          <w:szCs w:val="24"/>
-          <w:lang w:val="en-US"/>
+          <w:lang w:val="en-US" w:eastAsia="ja-JP"/>
         </w:rPr>
         <w:lastRenderedPageBreak/>
         <w:drawing>
-          <wp:anchor distT="0" distB="0" distL="114300" distR="114300" simplePos="0" relativeHeight="251704320" behindDoc="0" locked="0" layoutInCell="1" allowOverlap="1" wp14:anchorId="7167CECA" wp14:editId="2FF862B2">
+          <wp:anchor distT="0" distB="0" distL="114300" distR="114300" simplePos="0" relativeHeight="251713536" behindDoc="0" locked="0" layoutInCell="1" allowOverlap="1" wp14:anchorId="651A1C37" wp14:editId="68CF5E6B">
             <wp:simplePos x="0" y="0"/>
             <wp:positionH relativeFrom="margin">
-              <wp:align>right</wp:align>
+              <wp:align>left</wp:align>
             </wp:positionH>
             <wp:positionV relativeFrom="paragraph">
-              <wp:posOffset>8255</wp:posOffset>
+              <wp:posOffset>0</wp:posOffset>
             </wp:positionV>
-            <wp:extent cx="5731510" cy="1737360"/>
-            <wp:effectExtent l="0" t="0" r="2540" b="0"/>
+            <wp:extent cx="5731510" cy="1958340"/>
+            <wp:effectExtent l="0" t="0" r="2540" b="3810"/>
             <wp:wrapNone/>
-            <wp:docPr id="22" name="Picture 22"/>
+            <wp:docPr id="34" name="Picture 34"/>
             <wp:cNvGraphicFramePr>
               <a:graphicFrameLocks xmlns:a="http://schemas.openxmlformats.org/drawingml/2006/main" noChangeAspect="1"/>
             </wp:cNvGraphicFramePr>
@@ -12382,7 +12373,7 @@
               <a:graphicData uri="http://schemas.openxmlformats.org/drawingml/2006/picture">
                 <pic:pic xmlns:pic="http://schemas.openxmlformats.org/drawingml/2006/picture">
                   <pic:nvPicPr>
-                    <pic:cNvPr id="22" name="8.PNG"/>
+                    <pic:cNvPr id="1" name=""/>
                     <pic:cNvPicPr/>
                   </pic:nvPicPr>
                   <pic:blipFill>
@@ -12400,7 +12391,7 @@
                   <pic:spPr>
                     <a:xfrm>
                       <a:off x="0" y="0"/>
-                      <a:ext cx="5731510" cy="1737360"/>
+                      <a:ext cx="5731510" cy="1958340"/>
                     </a:xfrm>
                     <a:prstGeom prst="rect">
                       <a:avLst/>
@@ -12582,7 +12573,77 @@
           <w:szCs w:val="24"/>
           <w:lang w:val="en-US"/>
         </w:rPr>
-        <w:t xml:space="preserve"> sesuai dengan format yang ada dalam studi kasus. Contohnya, pada pengujian terakhir, data tersebut didapat dari tanggal 10/10/20. Pada dua pengujian terakhir, kedua data hasil interpolasi bernilai negatif dan bersifat eksponensial. Padahal, pada gambar kedua dengan data 9.5000, hasil interpolasi tersebut masih bernilai positif. Hal ini diakibatkan adanya perubahan pada data matriks yang dimasukkan, yaitu pada dua data terakhir, hasil nilainya menurun dengan cukup besar. Padahal, sebelumnya data tersebut juga meningkat secara drastis. Hal ini menandakan bahwa pada data tersebut ada sebuah titik balik yang membuat hasil interpolasi menjadi bernilai negatif.</w:t>
+        <w:t>, yaitu dari data pertama sampai ketiga adalah tanggal 25/05/20, 30/08/20, dan 15/09/20</w:t>
+      </w:r>
+      <w:r>
+        <w:rPr>
+          <w:rFonts w:ascii="Times New Roman" w:hAnsi="Times New Roman" w:cs="Times New Roman"/>
+          <w:bCs/>
+          <w:sz w:val="24"/>
+          <w:szCs w:val="24"/>
+          <w:lang w:val="en-US"/>
+        </w:rPr>
+        <w:t xml:space="preserve">. </w:t>
+      </w:r>
+      <w:r>
+        <w:rPr>
+          <w:rFonts w:ascii="Times New Roman" w:hAnsi="Times New Roman" w:cs="Times New Roman"/>
+          <w:bCs/>
+          <w:sz w:val="24"/>
+          <w:szCs w:val="24"/>
+          <w:lang w:val="en-US"/>
+        </w:rPr>
+        <w:t>Adapun pada</w:t>
+      </w:r>
+      <w:r>
+        <w:rPr>
+          <w:rFonts w:ascii="Times New Roman" w:hAnsi="Times New Roman" w:cs="Times New Roman"/>
+          <w:bCs/>
+          <w:sz w:val="24"/>
+          <w:szCs w:val="24"/>
+          <w:lang w:val="en-US"/>
+        </w:rPr>
+        <w:t xml:space="preserve"> pengujian terakhir, data tersebut didapat dari tanggal 10/10/20. Pada </w:t>
+      </w:r>
+      <w:r>
+        <w:rPr>
+          <w:rFonts w:ascii="Times New Roman" w:hAnsi="Times New Roman" w:cs="Times New Roman"/>
+          <w:bCs/>
+          <w:sz w:val="24"/>
+          <w:szCs w:val="24"/>
+          <w:lang w:val="en-US"/>
+        </w:rPr>
+        <w:t>pengujian terakhir,</w:t>
+      </w:r>
+      <w:r>
+        <w:rPr>
+          <w:rFonts w:ascii="Times New Roman" w:hAnsi="Times New Roman" w:cs="Times New Roman"/>
+          <w:bCs/>
+          <w:sz w:val="24"/>
+          <w:szCs w:val="24"/>
+          <w:lang w:val="en-US"/>
+        </w:rPr>
+        <w:t xml:space="preserve"> data hasil interpolasi bernilai negatif dan bersifat eksponensial. Padahal, pada gambar ke</w:t>
+      </w:r>
+      <w:r>
+        <w:rPr>
+          <w:rFonts w:ascii="Times New Roman" w:hAnsi="Times New Roman" w:cs="Times New Roman"/>
+          <w:bCs/>
+          <w:sz w:val="24"/>
+          <w:szCs w:val="24"/>
+          <w:lang w:val="en-US"/>
+        </w:rPr>
+        <w:t>tiga</w:t>
+      </w:r>
+      <w:r>
+        <w:rPr>
+          <w:rFonts w:ascii="Times New Roman" w:hAnsi="Times New Roman" w:cs="Times New Roman"/>
+          <w:bCs/>
+          <w:sz w:val="24"/>
+          <w:szCs w:val="24"/>
+          <w:lang w:val="en-US"/>
+        </w:rPr>
+        <w:t xml:space="preserve"> dengan data 9.5000, hasil interpolasi tersebut masih bernilai positif. Hal ini diakibatkan adanya perubahan pada data matriks yang dimasukkan, yaitu pada dua data terakhir, hasil nilainya menurun dengan cukup besar. Padahal, sebelumnya data tersebut juga meningkat secara drastis. Hal ini menandakan bahwa pada data tersebut ada sebuah titik balik yang membuat hasil interpolasi menjadi bernilai negatif.</w:t>
       </w:r>
     </w:p>
     <w:p>
@@ -12633,7 +12694,7 @@
           <w:noProof/>
           <w:sz w:val="24"/>
           <w:szCs w:val="24"/>
-          <w:lang w:val="en-US"/>
+          <w:lang w:val="en-US" w:eastAsia="ja-JP"/>
         </w:rPr>
         <w:drawing>
           <wp:anchor distT="0" distB="0" distL="114300" distR="114300" simplePos="0" relativeHeight="251705344" behindDoc="0" locked="0" layoutInCell="1" allowOverlap="1" wp14:anchorId="4500C334" wp14:editId="494D780F">
@@ -12849,7 +12910,7 @@
       <w:r>
         <w:rPr>
           <w:noProof/>
-          <w:lang w:val="en-US"/>
+          <w:lang w:val="en-US" w:eastAsia="ja-JP"/>
         </w:rPr>
         <w:lastRenderedPageBreak/>
         <w:drawing>
@@ -13475,7 +13536,7 @@
           <w:noProof/>
           <w:sz w:val="24"/>
           <w:szCs w:val="24"/>
-          <w:lang w:val="en-US"/>
+          <w:lang w:val="en-US" w:eastAsia="ja-JP"/>
         </w:rPr>
         <w:drawing>
           <wp:anchor distT="0" distB="0" distL="114300" distR="114300" simplePos="0" relativeHeight="251709440" behindDoc="0" locked="0" layoutInCell="1" allowOverlap="1" wp14:anchorId="496C1E26" wp14:editId="32A9AF89">
@@ -13893,7 +13954,7 @@
           <w:noProof/>
           <w:sz w:val="24"/>
           <w:szCs w:val="24"/>
-          <w:lang w:val="en-US"/>
+          <w:lang w:val="en-US" w:eastAsia="ja-JP"/>
         </w:rPr>
         <w:drawing>
           <wp:anchor distT="0" distB="0" distL="114300" distR="114300" simplePos="0" relativeHeight="251707392" behindDoc="0" locked="0" layoutInCell="1" allowOverlap="1" wp14:anchorId="597EE6A8" wp14:editId="74638FB3">
@@ -15323,7 +15384,7 @@
             <w:rFonts w:ascii="Times New Roman" w:hAnsi="Times New Roman" w:cs="Times New Roman"/>
             <w:noProof/>
           </w:rPr>
-          <w:t>24</w:t>
+          <w:t>25</w:t>
         </w:r>
         <w:r>
           <w:rPr>

</xml_diff>

<commit_message>
Reupdate bins, edited docs, converted to pdf
</commit_message>
<xml_diff>
--- a/doc/Laporan_TubesAlgeo01-19087_Kel50.docx
+++ b/doc/Laporan_TubesAlgeo01-19087_Kel50.docx
@@ -132,7 +132,7 @@
           <w:noProof/>
           <w:sz w:val="28"/>
           <w:szCs w:val="28"/>
-          <w:lang w:val="en-US"/>
+          <w:lang w:val="en-US" w:eastAsia="ja-JP"/>
         </w:rPr>
         <w:drawing>
           <wp:anchor distT="0" distB="0" distL="114300" distR="114300" simplePos="0" relativeHeight="251685888" behindDoc="0" locked="0" layoutInCell="1" allowOverlap="1" wp14:anchorId="5B81887B" wp14:editId="3C7DFC82">
@@ -600,7 +600,7 @@
           <w:noProof/>
           <w:sz w:val="24"/>
           <w:szCs w:val="24"/>
-          <w:lang w:val="en-US"/>
+          <w:lang w:val="en-US" w:eastAsia="ja-JP"/>
         </w:rPr>
         <w:drawing>
           <wp:inline distT="0" distB="0" distL="0" distR="0" wp14:anchorId="711D9881" wp14:editId="17706EB9">
@@ -743,7 +743,7 @@
           <w:noProof/>
           <w:sz w:val="24"/>
           <w:szCs w:val="24"/>
-          <w:lang w:val="en-US"/>
+          <w:lang w:val="en-US" w:eastAsia="ja-JP"/>
         </w:rPr>
         <w:drawing>
           <wp:inline distT="0" distB="0" distL="0" distR="0" wp14:anchorId="4F546B60" wp14:editId="74A8163E">
@@ -842,7 +842,7 @@
           <w:noProof/>
           <w:sz w:val="24"/>
           <w:szCs w:val="24"/>
-          <w:lang w:val="en-US"/>
+          <w:lang w:val="en-US" w:eastAsia="ja-JP"/>
         </w:rPr>
         <w:drawing>
           <wp:inline distT="0" distB="0" distL="0" distR="0" wp14:anchorId="6F6A3697" wp14:editId="58BD389D">
@@ -1066,7 +1066,7 @@
           <w:noProof/>
           <w:sz w:val="24"/>
           <w:szCs w:val="24"/>
-          <w:lang w:val="en-US"/>
+          <w:lang w:val="en-US" w:eastAsia="ja-JP"/>
         </w:rPr>
         <w:drawing>
           <wp:inline distT="0" distB="0" distL="0" distR="0" wp14:anchorId="6E31BF51" wp14:editId="05856FEE">
@@ -1143,7 +1143,7 @@
           <w:noProof/>
           <w:sz w:val="24"/>
           <w:szCs w:val="24"/>
-          <w:lang w:val="en-US"/>
+          <w:lang w:val="en-US" w:eastAsia="ja-JP"/>
         </w:rPr>
         <w:drawing>
           <wp:anchor distT="0" distB="0" distL="114300" distR="114300" simplePos="0" relativeHeight="251687936" behindDoc="0" locked="0" layoutInCell="1" allowOverlap="1" wp14:anchorId="6B23A758" wp14:editId="51D7C96A">
@@ -1243,7 +1243,7 @@
           <w:noProof/>
           <w:sz w:val="24"/>
           <w:szCs w:val="24"/>
-          <w:lang w:val="en-US"/>
+          <w:lang w:val="en-US" w:eastAsia="ja-JP"/>
         </w:rPr>
         <w:lastRenderedPageBreak/>
         <w:drawing>
@@ -1402,7 +1402,7 @@
           <w:noProof/>
           <w:sz w:val="24"/>
           <w:szCs w:val="24"/>
-          <w:lang w:val="en-US"/>
+          <w:lang w:val="en-US" w:eastAsia="ja-JP"/>
         </w:rPr>
         <w:drawing>
           <wp:anchor distT="0" distB="0" distL="114300" distR="114300" simplePos="0" relativeHeight="251689984" behindDoc="0" locked="0" layoutInCell="1" allowOverlap="1" wp14:anchorId="16C97730" wp14:editId="49EE2F93">
@@ -1528,7 +1528,7 @@
           <w:noProof/>
           <w:sz w:val="24"/>
           <w:szCs w:val="24"/>
-          <w:lang w:val="en-US"/>
+          <w:lang w:val="en-US" w:eastAsia="ja-JP"/>
         </w:rPr>
         <w:drawing>
           <wp:inline distT="0" distB="0" distL="0" distR="0" wp14:anchorId="51A3EAA6" wp14:editId="186DD0C0">
@@ -1792,7 +1792,7 @@
           <w:noProof/>
           <w:sz w:val="24"/>
           <w:szCs w:val="24"/>
-          <w:lang w:val="en-US"/>
+          <w:lang w:val="en-US" w:eastAsia="ja-JP"/>
         </w:rPr>
         <w:drawing>
           <wp:anchor distT="0" distB="0" distL="114300" distR="114300" simplePos="0" relativeHeight="251691008" behindDoc="0" locked="0" layoutInCell="1" allowOverlap="1" wp14:anchorId="47EE258C" wp14:editId="162356DC">
@@ -1890,7 +1890,7 @@
           <w:noProof/>
           <w:sz w:val="24"/>
           <w:szCs w:val="24"/>
-          <w:lang w:val="en-US"/>
+          <w:lang w:val="en-US" w:eastAsia="ja-JP"/>
         </w:rPr>
         <w:drawing>
           <wp:anchor distT="0" distB="0" distL="114300" distR="114300" simplePos="0" relativeHeight="251692032" behindDoc="0" locked="0" layoutInCell="1" allowOverlap="1" wp14:anchorId="64C7F815" wp14:editId="66852660">
@@ -1988,7 +1988,7 @@
           <w:noProof/>
           <w:sz w:val="24"/>
           <w:szCs w:val="24"/>
-          <w:lang w:val="en-US"/>
+          <w:lang w:val="en-US" w:eastAsia="ja-JP"/>
         </w:rPr>
         <w:drawing>
           <wp:anchor distT="0" distB="0" distL="114300" distR="114300" simplePos="0" relativeHeight="251693056" behindDoc="0" locked="0" layoutInCell="1" allowOverlap="1" wp14:anchorId="1D1E2E88" wp14:editId="29EBE256">
@@ -2705,7 +2705,7 @@
         <w:rPr>
           <w:rFonts w:ascii="Times New Roman" w:hAnsi="Times New Roman" w:cs="Times New Roman"/>
           <w:noProof/>
-          <w:lang w:val="en-US"/>
+          <w:lang w:val="en-US" w:eastAsia="ja-JP"/>
         </w:rPr>
         <w:drawing>
           <wp:anchor distT="0" distB="0" distL="114300" distR="114300" simplePos="0" relativeHeight="251694080" behindDoc="0" locked="0" layoutInCell="1" allowOverlap="1" wp14:anchorId="5956C94B" wp14:editId="71752A18">
@@ -2980,7 +2980,7 @@
           <w:noProof/>
           <w:sz w:val="24"/>
           <w:szCs w:val="24"/>
-          <w:lang w:val="en-US"/>
+          <w:lang w:val="en-US" w:eastAsia="ja-JP"/>
         </w:rPr>
         <w:drawing>
           <wp:anchor distT="0" distB="0" distL="114300" distR="114300" simplePos="0" relativeHeight="251695104" behindDoc="0" locked="0" layoutInCell="1" allowOverlap="1" wp14:anchorId="36DCD17B" wp14:editId="505D31C7">
@@ -3507,7 +3507,7 @@
           <w:noProof/>
           <w:sz w:val="24"/>
           <w:szCs w:val="24"/>
-          <w:lang w:val="en-US"/>
+          <w:lang w:val="en-US" w:eastAsia="ja-JP"/>
         </w:rPr>
         <w:drawing>
           <wp:anchor distT="0" distB="0" distL="114300" distR="114300" simplePos="0" relativeHeight="251696128" behindDoc="0" locked="0" layoutInCell="1" allowOverlap="1" wp14:anchorId="224B6DD2" wp14:editId="42C0D28D">
@@ -5689,51 +5689,7 @@
           <w:szCs w:val="24"/>
           <w:lang w:val="en-US"/>
         </w:rPr>
-        <w:t xml:space="preserve">Kasus ketiga, jika determinan bernilai 0 dan setelah dilakukan OBE, baris paling terakhir pada kolom yang menampung konstanta bernilai </w:t>
-      </w:r>
-      <w:proofErr w:type="gramStart"/>
-      <w:r>
-        <w:rPr>
-          <w:rFonts w:ascii="Times New Roman" w:hAnsi="Times New Roman" w:cs="Times New Roman"/>
-          <w:bCs/>
-          <w:sz w:val="24"/>
-          <w:szCs w:val="24"/>
-          <w:lang w:val="en-US"/>
-        </w:rPr>
-        <w:t>sama</w:t>
-      </w:r>
-      <w:proofErr w:type="gramEnd"/>
-      <w:r>
-        <w:rPr>
-          <w:rFonts w:ascii="Times New Roman" w:hAnsi="Times New Roman" w:cs="Times New Roman"/>
-          <w:bCs/>
-          <w:sz w:val="24"/>
-          <w:szCs w:val="24"/>
-          <w:lang w:val="en-US"/>
-        </w:rPr>
-        <w:t xml:space="preserve"> dengan 0. Dari sini, </w:t>
-      </w:r>
-      <w:proofErr w:type="gramStart"/>
-      <w:r>
-        <w:rPr>
-          <w:rFonts w:ascii="Times New Roman" w:hAnsi="Times New Roman" w:cs="Times New Roman"/>
-          <w:bCs/>
-          <w:sz w:val="24"/>
-          <w:szCs w:val="24"/>
-          <w:lang w:val="en-US"/>
-        </w:rPr>
-        <w:t>akan</w:t>
-      </w:r>
-      <w:proofErr w:type="gramEnd"/>
-      <w:r>
-        <w:rPr>
-          <w:rFonts w:ascii="Times New Roman" w:hAnsi="Times New Roman" w:cs="Times New Roman"/>
-          <w:bCs/>
-          <w:sz w:val="24"/>
-          <w:szCs w:val="24"/>
-          <w:lang w:val="en-US"/>
-        </w:rPr>
-        <w:t xml:space="preserve"> diperoleh banyak solusi sehingga akan digunakan parameter sebagai solusi.</w:t>
+        <w:t>Kasus ketiga, jika determinan bernilai 0 dan setelah dilakukan OBE, baris paling terakhir pada kolom yang menampung konstanta bernilai sama dengan 0. Dari sini, akan diperoleh banyak solusi sehingga akan digunakan parameter sebagai solusi.</w:t>
       </w:r>
     </w:p>
     <w:p>
@@ -5757,29 +5713,7 @@
           <w:szCs w:val="24"/>
           <w:lang w:val="en-US"/>
         </w:rPr>
-        <w:t xml:space="preserve">Untuk program ini, jika matriks tidak memiliki solusi atau solusinya banyak, </w:t>
-      </w:r>
-      <w:proofErr w:type="gramStart"/>
-      <w:r>
-        <w:rPr>
-          <w:rFonts w:ascii="Times New Roman" w:hAnsi="Times New Roman" w:cs="Times New Roman"/>
-          <w:bCs/>
-          <w:sz w:val="24"/>
-          <w:szCs w:val="24"/>
-          <w:lang w:val="en-US"/>
-        </w:rPr>
-        <w:t>akan</w:t>
-      </w:r>
-      <w:proofErr w:type="gramEnd"/>
-      <w:r>
-        <w:rPr>
-          <w:rFonts w:ascii="Times New Roman" w:hAnsi="Times New Roman" w:cs="Times New Roman"/>
-          <w:bCs/>
-          <w:sz w:val="24"/>
-          <w:szCs w:val="24"/>
-          <w:lang w:val="en-US"/>
-        </w:rPr>
-        <w:t xml:space="preserve"> dibuat sebuah array of double </w:t>
+        <w:t xml:space="preserve">Untuk program ini, jika matriks tidak memiliki solusi atau solusinya banyak, akan dibuat sebuah array of double </w:t>
       </w:r>
       <w:r>
         <w:rPr>
@@ -6131,29 +6065,7 @@
           <w:szCs w:val="24"/>
           <w:lang w:val="en-US"/>
         </w:rPr>
-        <w:t xml:space="preserve">Metode ekspansi kofaktor menggunakan sebuah method lain yaitu </w:t>
-      </w:r>
-      <w:proofErr w:type="gramStart"/>
-      <w:r>
-        <w:rPr>
-          <w:rFonts w:ascii="Times New Roman" w:hAnsi="Times New Roman" w:cs="Times New Roman"/>
-          <w:bCs/>
-          <w:sz w:val="24"/>
-          <w:szCs w:val="24"/>
-          <w:lang w:val="en-US"/>
-        </w:rPr>
-        <w:t>minor(</w:t>
-      </w:r>
-      <w:proofErr w:type="gramEnd"/>
-      <w:r>
-        <w:rPr>
-          <w:rFonts w:ascii="Times New Roman" w:hAnsi="Times New Roman" w:cs="Times New Roman"/>
-          <w:bCs/>
-          <w:sz w:val="24"/>
-          <w:szCs w:val="24"/>
-          <w:lang w:val="en-US"/>
-        </w:rPr>
-        <w:t xml:space="preserve">) untuk mencari matriks minor dari suatu elemen. </w:t>
+        <w:t xml:space="preserve">Metode ekspansi kofaktor menggunakan sebuah method lain yaitu minor() untuk mencari matriks minor dari suatu elemen. </w:t>
       </w:r>
     </w:p>
     <w:p>
@@ -6257,29 +6169,7 @@
           <w:szCs w:val="24"/>
           <w:lang w:val="en-US"/>
         </w:rPr>
-        <w:t xml:space="preserve"> tersebut dipanggil </w:t>
-      </w:r>
-      <w:proofErr w:type="gramStart"/>
-      <w:r>
-        <w:rPr>
-          <w:rFonts w:ascii="Times New Roman" w:hAnsi="Times New Roman" w:cs="Times New Roman"/>
-          <w:bCs/>
-          <w:sz w:val="24"/>
-          <w:szCs w:val="24"/>
-          <w:lang w:val="en-US"/>
-        </w:rPr>
-        <w:t>hitungDeterminanEK(</w:t>
-      </w:r>
-      <w:proofErr w:type="gramEnd"/>
-      <w:r>
-        <w:rPr>
-          <w:rFonts w:ascii="Times New Roman" w:hAnsi="Times New Roman" w:cs="Times New Roman"/>
-          <w:bCs/>
-          <w:sz w:val="24"/>
-          <w:szCs w:val="24"/>
-          <w:lang w:val="en-US"/>
-        </w:rPr>
-        <w:t xml:space="preserve">), yang berarti method hitungDeterminanEK() adalah method yang rekursif.  </w:t>
+        <w:t xml:space="preserve"> tersebut dipanggil hitungDeterminanEK(), yang berarti method hitungDeterminanEK() adalah method yang rekursif.  </w:t>
       </w:r>
     </w:p>
     <w:p>
@@ -6351,29 +6241,7 @@
           <w:szCs w:val="24"/>
           <w:lang w:val="en-US"/>
         </w:rPr>
-        <w:t xml:space="preserve">Untuk metode reduksi baris, digunakan </w:t>
-      </w:r>
-      <w:proofErr w:type="gramStart"/>
-      <w:r>
-        <w:rPr>
-          <w:rFonts w:ascii="Times New Roman" w:hAnsi="Times New Roman" w:cs="Times New Roman"/>
-          <w:bCs/>
-          <w:sz w:val="24"/>
-          <w:szCs w:val="24"/>
-          <w:lang w:val="en-US"/>
-        </w:rPr>
-        <w:t>hitungDeterminanRB(</w:t>
-      </w:r>
-      <w:proofErr w:type="gramEnd"/>
-      <w:r>
-        <w:rPr>
-          <w:rFonts w:ascii="Times New Roman" w:hAnsi="Times New Roman" w:cs="Times New Roman"/>
-          <w:bCs/>
-          <w:sz w:val="24"/>
-          <w:szCs w:val="24"/>
-          <w:lang w:val="en-US"/>
-        </w:rPr>
-        <w:t>) yang memanfaatkan method BarBar() untuk melakukan operasi satu baris dengan baris lainnya. Misalnya kita dapat mengurangi baris 1 dengan 2 kali baris 2.</w:t>
+        <w:t>Untuk metode reduksi baris, digunakan hitungDeterminanRB() yang memanfaatkan method BarBar() untuk melakukan operasi satu baris dengan baris lainnya. Misalnya kita dapat mengurangi baris 1 dengan 2 kali baris 2.</w:t>
       </w:r>
     </w:p>
     <w:p>
@@ -9018,12 +8886,12 @@
           <w:noProof/>
           <w:sz w:val="24"/>
           <w:szCs w:val="24"/>
-          <w:lang w:val="en-US"/>
+          <w:lang w:val="en-US" w:eastAsia="ja-JP"/>
         </w:rPr>
         <w:drawing>
-          <wp:inline distT="0" distB="0" distL="0" distR="0" wp14:anchorId="3AC1C060" wp14:editId="74115865">
-            <wp:extent cx="4248150" cy="2447925"/>
-            <wp:effectExtent l="0" t="0" r="0" b="9525"/>
+          <wp:inline distT="0" distB="0" distL="0" distR="0" wp14:anchorId="3AC1C060" wp14:editId="1EAA2E06">
+            <wp:extent cx="5120640" cy="2447925"/>
+            <wp:effectExtent l="0" t="0" r="3810" b="9525"/>
             <wp:docPr id="44" name="Picture 44"/>
             <wp:cNvGraphicFramePr>
               <a:graphicFrameLocks xmlns:a="http://schemas.openxmlformats.org/drawingml/2006/main" noChangeAspect="1"/>
@@ -9053,7 +8921,7 @@
                   <pic:spPr bwMode="auto">
                     <a:xfrm>
                       <a:off x="0" y="0"/>
-                      <a:ext cx="4248150" cy="2447925"/>
+                      <a:ext cx="5120640" cy="2447925"/>
                     </a:xfrm>
                     <a:prstGeom prst="rect">
                       <a:avLst/>
@@ -9075,12 +8943,12 @@
           <w:noProof/>
           <w:sz w:val="24"/>
           <w:szCs w:val="24"/>
-          <w:lang w:val="en-US"/>
+          <w:lang w:val="en-US" w:eastAsia="ja-JP"/>
         </w:rPr>
         <w:drawing>
-          <wp:inline distT="0" distB="0" distL="0" distR="0" wp14:anchorId="35FE0029" wp14:editId="3B21CCBF">
-            <wp:extent cx="4257675" cy="2619375"/>
-            <wp:effectExtent l="0" t="0" r="9525" b="9525"/>
+          <wp:inline distT="0" distB="0" distL="0" distR="0" wp14:anchorId="35FE0029" wp14:editId="04B8AE2C">
+            <wp:extent cx="5120640" cy="2619375"/>
+            <wp:effectExtent l="0" t="0" r="3810" b="9525"/>
             <wp:docPr id="43" name="Picture 43"/>
             <wp:cNvGraphicFramePr>
               <a:graphicFrameLocks xmlns:a="http://schemas.openxmlformats.org/drawingml/2006/main" noChangeAspect="1"/>
@@ -9110,7 +8978,7 @@
                   <pic:spPr bwMode="auto">
                     <a:xfrm>
                       <a:off x="0" y="0"/>
-                      <a:ext cx="4257675" cy="2619375"/>
+                      <a:ext cx="5120640" cy="2619375"/>
                     </a:xfrm>
                     <a:prstGeom prst="rect">
                       <a:avLst/>
@@ -9132,12 +9000,12 @@
           <w:noProof/>
           <w:sz w:val="24"/>
           <w:szCs w:val="24"/>
-          <w:lang w:val="en-US"/>
+          <w:lang w:val="en-US" w:eastAsia="ja-JP"/>
         </w:rPr>
         <w:drawing>
-          <wp:inline distT="0" distB="0" distL="0" distR="0" wp14:anchorId="6C590433" wp14:editId="4D5C3D3B">
-            <wp:extent cx="3857625" cy="1962150"/>
-            <wp:effectExtent l="0" t="0" r="9525" b="0"/>
+          <wp:inline distT="0" distB="0" distL="0" distR="0" wp14:anchorId="6C590433" wp14:editId="29934124">
+            <wp:extent cx="5113020" cy="1962150"/>
+            <wp:effectExtent l="0" t="0" r="0" b="0"/>
             <wp:docPr id="42" name="Picture 42"/>
             <wp:cNvGraphicFramePr>
               <a:graphicFrameLocks xmlns:a="http://schemas.openxmlformats.org/drawingml/2006/main" noChangeAspect="1"/>
@@ -9167,7 +9035,7 @@
                   <pic:spPr bwMode="auto">
                     <a:xfrm>
                       <a:off x="0" y="0"/>
-                      <a:ext cx="3857625" cy="1962150"/>
+                      <a:ext cx="5113020" cy="1962150"/>
                     </a:xfrm>
                     <a:prstGeom prst="rect">
                       <a:avLst/>
@@ -9188,6 +9056,7 @@
       <w:pPr>
         <w:pStyle w:val="ListParagraph"/>
         <w:ind w:left="927"/>
+        <w:jc w:val="both"/>
         <w:rPr>
           <w:rFonts w:ascii="Times New Roman" w:hAnsi="Times New Roman" w:cs="Times New Roman"/>
           <w:bCs/>
@@ -9222,6 +9091,7 @@
       <w:pPr>
         <w:pStyle w:val="ListParagraph"/>
         <w:ind w:left="927"/>
+        <w:jc w:val="both"/>
         <w:rPr>
           <w:rFonts w:ascii="Times New Roman" w:hAnsi="Times New Roman" w:cs="Times New Roman"/>
           <w:bCs/>
@@ -9235,6 +9105,7 @@
       <w:pPr>
         <w:pStyle w:val="ListParagraph"/>
         <w:ind w:left="927"/>
+        <w:jc w:val="both"/>
         <w:rPr>
           <w:rFonts w:ascii="Times New Roman" w:hAnsi="Times New Roman" w:cs="Times New Roman"/>
           <w:bCs/>
@@ -9330,12 +9201,12 @@
           <w:noProof/>
           <w:sz w:val="24"/>
           <w:szCs w:val="24"/>
-          <w:lang w:val="en-US"/>
+          <w:lang w:val="en-US" w:eastAsia="ja-JP"/>
         </w:rPr>
         <w:drawing>
-          <wp:inline distT="0" distB="0" distL="0" distR="0" wp14:anchorId="2E031A88" wp14:editId="46BF9AE4">
-            <wp:extent cx="4010025" cy="3286125"/>
-            <wp:effectExtent l="0" t="0" r="9525" b="9525"/>
+          <wp:inline distT="0" distB="0" distL="0" distR="0" wp14:anchorId="2E031A88" wp14:editId="490EEF75">
+            <wp:extent cx="5113020" cy="3286125"/>
+            <wp:effectExtent l="0" t="0" r="0" b="9525"/>
             <wp:docPr id="41" name="Picture 41"/>
             <wp:cNvGraphicFramePr>
               <a:graphicFrameLocks xmlns:a="http://schemas.openxmlformats.org/drawingml/2006/main" noChangeAspect="1"/>
@@ -9365,7 +9236,7 @@
                   <pic:spPr bwMode="auto">
                     <a:xfrm>
                       <a:off x="0" y="0"/>
-                      <a:ext cx="4010025" cy="3286125"/>
+                      <a:ext cx="5113020" cy="3286125"/>
                     </a:xfrm>
                     <a:prstGeom prst="rect">
                       <a:avLst/>
@@ -9387,11 +9258,11 @@
           <w:noProof/>
           <w:sz w:val="24"/>
           <w:szCs w:val="24"/>
-          <w:lang w:val="en-US"/>
+          <w:lang w:val="en-US" w:eastAsia="ja-JP"/>
         </w:rPr>
         <w:drawing>
-          <wp:inline distT="0" distB="0" distL="0" distR="0" wp14:anchorId="481D8C94" wp14:editId="2DD8CBD1">
-            <wp:extent cx="2190750" cy="4076700"/>
+          <wp:inline distT="0" distB="0" distL="0" distR="0" wp14:anchorId="481D8C94" wp14:editId="3DE99D68">
+            <wp:extent cx="2705100" cy="4076700"/>
             <wp:effectExtent l="0" t="0" r="0" b="0"/>
             <wp:docPr id="40" name="Picture 40"/>
             <wp:cNvGraphicFramePr>
@@ -9422,7 +9293,7 @@
                   <pic:spPr bwMode="auto">
                     <a:xfrm>
                       <a:off x="0" y="0"/>
-                      <a:ext cx="2190750" cy="4076700"/>
+                      <a:ext cx="2705100" cy="4076700"/>
                     </a:xfrm>
                     <a:prstGeom prst="rect">
                       <a:avLst/>
@@ -9443,6 +9314,7 @@
       <w:pPr>
         <w:pStyle w:val="ListParagraph"/>
         <w:ind w:left="927"/>
+        <w:jc w:val="both"/>
         <w:rPr>
           <w:rFonts w:ascii="Times New Roman" w:hAnsi="Times New Roman" w:cs="Times New Roman"/>
           <w:bCs/>
@@ -9467,6 +9339,7 @@
       <w:pPr>
         <w:pStyle w:val="ListParagraph"/>
         <w:ind w:left="927"/>
+        <w:jc w:val="both"/>
         <w:rPr>
           <w:rFonts w:ascii="Times New Roman" w:hAnsi="Times New Roman" w:cs="Times New Roman"/>
           <w:bCs/>
@@ -9480,6 +9353,7 @@
       <w:pPr>
         <w:pStyle w:val="ListParagraph"/>
         <w:ind w:left="927"/>
+        <w:jc w:val="both"/>
         <w:rPr>
           <w:rFonts w:ascii="Times New Roman" w:hAnsi="Times New Roman" w:cs="Times New Roman"/>
           <w:bCs/>
@@ -9554,12 +9428,12 @@
           <w:noProof/>
           <w:sz w:val="24"/>
           <w:szCs w:val="24"/>
-          <w:lang w:val="en-US"/>
+          <w:lang w:val="en-US" w:eastAsia="ja-JP"/>
         </w:rPr>
         <w:drawing>
-          <wp:inline distT="0" distB="0" distL="0" distR="0" wp14:anchorId="30A6D3F2" wp14:editId="2702DEFB">
-            <wp:extent cx="5724525" cy="4086225"/>
-            <wp:effectExtent l="0" t="0" r="9525" b="9525"/>
+          <wp:inline distT="0" distB="0" distL="0" distR="0" wp14:anchorId="30A6D3F2" wp14:editId="0A61CF3D">
+            <wp:extent cx="5097780" cy="4086225"/>
+            <wp:effectExtent l="0" t="0" r="7620" b="9525"/>
             <wp:docPr id="39" name="Picture 39"/>
             <wp:cNvGraphicFramePr>
               <a:graphicFrameLocks xmlns:a="http://schemas.openxmlformats.org/drawingml/2006/main" noChangeAspect="1"/>
@@ -9589,7 +9463,7 @@
                   <pic:spPr bwMode="auto">
                     <a:xfrm>
                       <a:off x="0" y="0"/>
-                      <a:ext cx="5724525" cy="4086225"/>
+                      <a:ext cx="5097780" cy="4086225"/>
                     </a:xfrm>
                     <a:prstGeom prst="rect">
                       <a:avLst/>
@@ -9611,11 +9485,11 @@
           <w:noProof/>
           <w:sz w:val="24"/>
           <w:szCs w:val="24"/>
-          <w:lang w:val="en-US"/>
+          <w:lang w:val="en-US" w:eastAsia="ja-JP"/>
         </w:rPr>
         <w:drawing>
-          <wp:inline distT="0" distB="0" distL="0" distR="0" wp14:anchorId="0B1DBE03" wp14:editId="7E768BA0">
-            <wp:extent cx="4438650" cy="2743200"/>
+          <wp:inline distT="0" distB="0" distL="0" distR="0" wp14:anchorId="0B1DBE03" wp14:editId="3CF41C13">
+            <wp:extent cx="5090160" cy="2743200"/>
             <wp:effectExtent l="0" t="0" r="0" b="0"/>
             <wp:docPr id="38" name="Picture 38"/>
             <wp:cNvGraphicFramePr>
@@ -9646,7 +9520,7 @@
                   <pic:spPr bwMode="auto">
                     <a:xfrm>
                       <a:off x="0" y="0"/>
-                      <a:ext cx="4438650" cy="2743200"/>
+                      <a:ext cx="5090160" cy="2743200"/>
                     </a:xfrm>
                     <a:prstGeom prst="rect">
                       <a:avLst/>
@@ -9667,6 +9541,7 @@
       <w:pPr>
         <w:pStyle w:val="ListParagraph"/>
         <w:ind w:left="927"/>
+        <w:jc w:val="both"/>
         <w:rPr>
           <w:rFonts w:ascii="Times New Roman" w:hAnsi="Times New Roman" w:cs="Times New Roman"/>
           <w:bCs/>
@@ -9691,6 +9566,7 @@
       <w:pPr>
         <w:pStyle w:val="ListParagraph"/>
         <w:ind w:left="927"/>
+        <w:jc w:val="both"/>
         <w:rPr>
           <w:rFonts w:ascii="Times New Roman" w:hAnsi="Times New Roman" w:cs="Times New Roman"/>
           <w:bCs/>
@@ -9704,6 +9580,7 @@
       <w:pPr>
         <w:pStyle w:val="ListParagraph"/>
         <w:ind w:left="927"/>
+        <w:jc w:val="both"/>
         <w:rPr>
           <w:rFonts w:ascii="Times New Roman" w:hAnsi="Times New Roman" w:cs="Times New Roman"/>
           <w:bCs/>
@@ -9778,6 +9655,7 @@
         <w:pStyle w:val="ListParagraph"/>
         <w:spacing w:line="256" w:lineRule="auto"/>
         <w:ind w:left="927"/>
+        <w:jc w:val="both"/>
         <w:rPr>
           <w:rFonts w:ascii="Times New Roman" w:hAnsi="Times New Roman" w:cs="Times New Roman"/>
           <w:bCs/>
@@ -9825,12 +9703,12 @@
       <w:r>
         <w:rPr>
           <w:noProof/>
-          <w:lang w:val="en-US"/>
+          <w:lang w:val="en-US" w:eastAsia="ja-JP"/>
         </w:rPr>
         <w:drawing>
-          <wp:inline distT="0" distB="0" distL="0" distR="0" wp14:anchorId="0F0F3D6E" wp14:editId="72C3C607">
-            <wp:extent cx="3400425" cy="3867150"/>
-            <wp:effectExtent l="0" t="0" r="9525" b="0"/>
+          <wp:inline distT="0" distB="0" distL="0" distR="0" wp14:anchorId="0F0F3D6E" wp14:editId="629D8F62">
+            <wp:extent cx="5113020" cy="3867150"/>
+            <wp:effectExtent l="0" t="0" r="0" b="0"/>
             <wp:docPr id="37" name="Picture 37"/>
             <wp:cNvGraphicFramePr>
               <a:graphicFrameLocks xmlns:a="http://schemas.openxmlformats.org/drawingml/2006/main" noChangeAspect="1"/>
@@ -9860,7 +9738,7 @@
                   <pic:spPr bwMode="auto">
                     <a:xfrm>
                       <a:off x="0" y="0"/>
-                      <a:ext cx="3400425" cy="3867150"/>
+                      <a:ext cx="5113020" cy="3867150"/>
                     </a:xfrm>
                     <a:prstGeom prst="rect">
                       <a:avLst/>
@@ -9881,6 +9759,7 @@
       <w:pPr>
         <w:pStyle w:val="ListParagraph"/>
         <w:ind w:left="927"/>
+        <w:jc w:val="both"/>
         <w:rPr>
           <w:noProof/>
           <w:lang w:val="en-US"/>
@@ -9916,12 +9795,12 @@
       <w:r>
         <w:rPr>
           <w:noProof/>
-          <w:lang w:val="en-US"/>
+          <w:lang w:val="en-US" w:eastAsia="ja-JP"/>
         </w:rPr>
         <w:lastRenderedPageBreak/>
         <w:drawing>
-          <wp:inline distT="0" distB="0" distL="0" distR="0" wp14:anchorId="56B44B40" wp14:editId="29885446">
-            <wp:extent cx="5734050" cy="2638425"/>
+          <wp:inline distT="0" distB="0" distL="0" distR="0" wp14:anchorId="56B44B40" wp14:editId="742C41D7">
+            <wp:extent cx="5151120" cy="2638425"/>
             <wp:effectExtent l="0" t="0" r="0" b="9525"/>
             <wp:docPr id="36" name="Picture 36"/>
             <wp:cNvGraphicFramePr>
@@ -9952,7 +9831,7 @@
                   <pic:spPr bwMode="auto">
                     <a:xfrm>
                       <a:off x="0" y="0"/>
-                      <a:ext cx="5734050" cy="2638425"/>
+                      <a:ext cx="5151120" cy="2638425"/>
                     </a:xfrm>
                     <a:prstGeom prst="rect">
                       <a:avLst/>
@@ -9971,12 +9850,12 @@
       <w:r>
         <w:rPr>
           <w:noProof/>
-          <w:lang w:val="en-US"/>
+          <w:lang w:val="en-US" w:eastAsia="ja-JP"/>
         </w:rPr>
         <w:drawing>
-          <wp:inline distT="0" distB="0" distL="0" distR="0" wp14:anchorId="5DB7A91F" wp14:editId="21931694">
-            <wp:extent cx="5734050" cy="2286000"/>
-            <wp:effectExtent l="0" t="0" r="0" b="0"/>
+          <wp:inline distT="0" distB="0" distL="0" distR="0" wp14:anchorId="5DB7A91F" wp14:editId="6015D042">
+            <wp:extent cx="5196840" cy="2286000"/>
+            <wp:effectExtent l="0" t="0" r="3810" b="0"/>
             <wp:docPr id="35" name="Picture 35"/>
             <wp:cNvGraphicFramePr>
               <a:graphicFrameLocks xmlns:a="http://schemas.openxmlformats.org/drawingml/2006/main" noChangeAspect="1"/>
@@ -10006,7 +9885,7 @@
                   <pic:spPr bwMode="auto">
                     <a:xfrm>
                       <a:off x="0" y="0"/>
-                      <a:ext cx="5734050" cy="2286000"/>
+                      <a:ext cx="5196840" cy="2286000"/>
                     </a:xfrm>
                     <a:prstGeom prst="rect">
                       <a:avLst/>
@@ -10025,12 +9904,12 @@
       <w:r>
         <w:rPr>
           <w:noProof/>
-          <w:lang w:val="en-US"/>
+          <w:lang w:val="en-US" w:eastAsia="ja-JP"/>
         </w:rPr>
         <w:drawing>
-          <wp:inline distT="0" distB="0" distL="0" distR="0" wp14:anchorId="69DFE00D" wp14:editId="5460C073">
-            <wp:extent cx="3514725" cy="1733550"/>
-            <wp:effectExtent l="0" t="0" r="9525" b="0"/>
+          <wp:inline distT="0" distB="0" distL="0" distR="0" wp14:anchorId="69DFE00D" wp14:editId="57EED414">
+            <wp:extent cx="3802380" cy="1733550"/>
+            <wp:effectExtent l="0" t="0" r="7620" b="0"/>
             <wp:docPr id="22" name="Picture 22"/>
             <wp:cNvGraphicFramePr>
               <a:graphicFrameLocks xmlns:a="http://schemas.openxmlformats.org/drawingml/2006/main" noChangeAspect="1"/>
@@ -10060,7 +9939,7 @@
                   <pic:spPr bwMode="auto">
                     <a:xfrm>
                       <a:off x="0" y="0"/>
-                      <a:ext cx="3514725" cy="1733550"/>
+                      <a:ext cx="3802380" cy="1733550"/>
                     </a:xfrm>
                     <a:prstGeom prst="rect">
                       <a:avLst/>
@@ -10080,6 +9959,116 @@
     <w:p>
       <w:pPr>
         <w:pStyle w:val="ListParagraph"/>
+        <w:ind w:left="927"/>
+        <w:rPr>
+          <w:noProof/>
+          <w:lang w:val="en-US"/>
+        </w:rPr>
+      </w:pPr>
+    </w:p>
+    <w:p>
+      <w:pPr>
+        <w:pStyle w:val="ListParagraph"/>
+        <w:ind w:left="927"/>
+        <w:rPr>
+          <w:noProof/>
+          <w:lang w:val="en-US"/>
+        </w:rPr>
+      </w:pPr>
+    </w:p>
+    <w:p>
+      <w:pPr>
+        <w:pStyle w:val="ListParagraph"/>
+        <w:ind w:left="927"/>
+        <w:rPr>
+          <w:noProof/>
+          <w:lang w:val="en-US"/>
+        </w:rPr>
+      </w:pPr>
+    </w:p>
+    <w:p>
+      <w:pPr>
+        <w:pStyle w:val="ListParagraph"/>
+        <w:ind w:left="927"/>
+        <w:rPr>
+          <w:noProof/>
+          <w:lang w:val="en-US"/>
+        </w:rPr>
+      </w:pPr>
+    </w:p>
+    <w:p>
+      <w:pPr>
+        <w:pStyle w:val="ListParagraph"/>
+        <w:ind w:left="927"/>
+        <w:rPr>
+          <w:noProof/>
+          <w:lang w:val="en-US"/>
+        </w:rPr>
+      </w:pPr>
+    </w:p>
+    <w:p>
+      <w:pPr>
+        <w:pStyle w:val="ListParagraph"/>
+        <w:ind w:left="927"/>
+        <w:rPr>
+          <w:noProof/>
+          <w:lang w:val="en-US"/>
+        </w:rPr>
+      </w:pPr>
+    </w:p>
+    <w:p>
+      <w:pPr>
+        <w:pStyle w:val="ListParagraph"/>
+        <w:ind w:left="927"/>
+        <w:rPr>
+          <w:noProof/>
+          <w:lang w:val="en-US"/>
+        </w:rPr>
+      </w:pPr>
+    </w:p>
+    <w:p>
+      <w:pPr>
+        <w:pStyle w:val="ListParagraph"/>
+        <w:ind w:left="927"/>
+        <w:rPr>
+          <w:noProof/>
+          <w:lang w:val="en-US"/>
+        </w:rPr>
+      </w:pPr>
+    </w:p>
+    <w:p>
+      <w:pPr>
+        <w:pStyle w:val="ListParagraph"/>
+        <w:ind w:left="927"/>
+        <w:rPr>
+          <w:noProof/>
+          <w:lang w:val="en-US"/>
+        </w:rPr>
+      </w:pPr>
+    </w:p>
+    <w:p>
+      <w:pPr>
+        <w:pStyle w:val="ListParagraph"/>
+        <w:ind w:left="927"/>
+        <w:rPr>
+          <w:noProof/>
+          <w:lang w:val="en-US"/>
+        </w:rPr>
+      </w:pPr>
+    </w:p>
+    <w:p>
+      <w:pPr>
+        <w:pStyle w:val="ListParagraph"/>
+        <w:ind w:left="927"/>
+        <w:rPr>
+          <w:noProof/>
+          <w:lang w:val="en-US"/>
+        </w:rPr>
+      </w:pPr>
+    </w:p>
+    <w:p>
+      <w:pPr>
+        <w:pStyle w:val="ListParagraph"/>
         <w:numPr>
           <w:ilvl w:val="0"/>
           <w:numId w:val="20"/>
@@ -10104,6 +10093,7 @@
           <w:szCs w:val="24"/>
           <w:lang w:val="en-US"/>
         </w:rPr>
+        <w:lastRenderedPageBreak/>
         <w:t>Studi Kasus 2A</w:t>
       </w:r>
     </w:p>
@@ -10126,13 +10116,12 @@
           <w:noProof/>
           <w:sz w:val="24"/>
           <w:szCs w:val="24"/>
-          <w:lang w:val="en-US"/>
-        </w:rPr>
-        <w:lastRenderedPageBreak/>
+          <w:lang w:val="en-US" w:eastAsia="ja-JP"/>
+        </w:rPr>
         <w:drawing>
-          <wp:inline distT="0" distB="0" distL="0" distR="0" wp14:anchorId="6EA756DD" wp14:editId="6EA5963E">
-            <wp:extent cx="5731510" cy="3412490"/>
-            <wp:effectExtent l="0" t="0" r="2540" b="0"/>
+          <wp:inline distT="0" distB="0" distL="0" distR="0" wp14:anchorId="6EA756DD" wp14:editId="2E18EBAD">
+            <wp:extent cx="5151120" cy="3412490"/>
+            <wp:effectExtent l="0" t="0" r="0" b="0"/>
             <wp:docPr id="48" name="Picture 48"/>
             <wp:cNvGraphicFramePr>
               <a:graphicFrameLocks xmlns:a="http://schemas.openxmlformats.org/drawingml/2006/main" noChangeAspect="1"/>
@@ -10159,7 +10148,7 @@
                   <pic:spPr>
                     <a:xfrm>
                       <a:off x="0" y="0"/>
-                      <a:ext cx="5731510" cy="3412490"/>
+                      <a:ext cx="5151120" cy="3412490"/>
                     </a:xfrm>
                     <a:prstGeom prst="rect">
                       <a:avLst/>
@@ -10178,12 +10167,12 @@
           <w:noProof/>
           <w:sz w:val="24"/>
           <w:szCs w:val="24"/>
-          <w:lang w:val="en-US"/>
+          <w:lang w:val="en-US" w:eastAsia="ja-JP"/>
         </w:rPr>
         <w:drawing>
-          <wp:inline distT="0" distB="0" distL="0" distR="0" wp14:anchorId="6F701F17" wp14:editId="547A8F5D">
-            <wp:extent cx="3277057" cy="2152950"/>
-            <wp:effectExtent l="0" t="0" r="0" b="0"/>
+          <wp:inline distT="0" distB="0" distL="0" distR="0" wp14:anchorId="6F701F17" wp14:editId="25956EEA">
+            <wp:extent cx="3535680" cy="2152650"/>
+            <wp:effectExtent l="0" t="0" r="7620" b="0"/>
             <wp:docPr id="49" name="Picture 49"/>
             <wp:cNvGraphicFramePr>
               <a:graphicFrameLocks xmlns:a="http://schemas.openxmlformats.org/drawingml/2006/main" noChangeAspect="1"/>
@@ -10210,7 +10199,7 @@
                   <pic:spPr>
                     <a:xfrm>
                       <a:off x="0" y="0"/>
-                      <a:ext cx="3277057" cy="2152950"/>
+                      <a:ext cx="3536174" cy="2152951"/>
                     </a:xfrm>
                     <a:prstGeom prst="rect">
                       <a:avLst/>
@@ -10226,6 +10215,7 @@
     <w:p>
       <w:pPr>
         <w:ind w:left="927"/>
+        <w:jc w:val="both"/>
         <w:rPr>
           <w:rFonts w:ascii="Times New Roman" w:hAnsi="Times New Roman" w:cs="Times New Roman"/>
           <w:bCs/>
@@ -10246,8 +10236,84 @@
         </w:rPr>
         <w:t>Untuk studi kasus 2A, diberikan matriks dalam bentuk augmented berbentuk 4x5 dengan elemen yang terdapat pada gambar kedua. Metode yang digunakan adalah kaidah cramer dan hasil yang diperoleh dari SPL tersebut adalah ada banyak solusi yang bisa didapatkan dari SPL tersebut.</w:t>
       </w:r>
-      <w:bookmarkStart w:id="0" w:name="_GoBack"/>
-      <w:bookmarkEnd w:id="0"/>
+    </w:p>
+    <w:p>
+      <w:pPr>
+        <w:ind w:left="927"/>
+        <w:rPr>
+          <w:rFonts w:ascii="Times New Roman" w:hAnsi="Times New Roman" w:cs="Times New Roman"/>
+          <w:bCs/>
+          <w:noProof/>
+          <w:sz w:val="24"/>
+          <w:szCs w:val="24"/>
+          <w:lang w:val="en-US"/>
+        </w:rPr>
+      </w:pPr>
+    </w:p>
+    <w:p>
+      <w:pPr>
+        <w:ind w:left="927"/>
+        <w:rPr>
+          <w:rFonts w:ascii="Times New Roman" w:hAnsi="Times New Roman" w:cs="Times New Roman"/>
+          <w:bCs/>
+          <w:noProof/>
+          <w:sz w:val="24"/>
+          <w:szCs w:val="24"/>
+          <w:lang w:val="en-US"/>
+        </w:rPr>
+      </w:pPr>
+    </w:p>
+    <w:p>
+      <w:pPr>
+        <w:ind w:left="927"/>
+        <w:rPr>
+          <w:rFonts w:ascii="Times New Roman" w:hAnsi="Times New Roman" w:cs="Times New Roman"/>
+          <w:bCs/>
+          <w:noProof/>
+          <w:sz w:val="24"/>
+          <w:szCs w:val="24"/>
+          <w:lang w:val="en-US"/>
+        </w:rPr>
+      </w:pPr>
+    </w:p>
+    <w:p>
+      <w:pPr>
+        <w:ind w:left="927"/>
+        <w:rPr>
+          <w:rFonts w:ascii="Times New Roman" w:hAnsi="Times New Roman" w:cs="Times New Roman"/>
+          <w:bCs/>
+          <w:noProof/>
+          <w:sz w:val="24"/>
+          <w:szCs w:val="24"/>
+          <w:lang w:val="en-US"/>
+        </w:rPr>
+      </w:pPr>
+    </w:p>
+    <w:p>
+      <w:pPr>
+        <w:ind w:left="927"/>
+        <w:rPr>
+          <w:rFonts w:ascii="Times New Roman" w:hAnsi="Times New Roman" w:cs="Times New Roman"/>
+          <w:bCs/>
+          <w:noProof/>
+          <w:sz w:val="24"/>
+          <w:szCs w:val="24"/>
+          <w:lang w:val="en-US"/>
+        </w:rPr>
+      </w:pPr>
+    </w:p>
+    <w:p>
+      <w:pPr>
+        <w:ind w:left="927"/>
+        <w:rPr>
+          <w:rFonts w:ascii="Times New Roman" w:hAnsi="Times New Roman" w:cs="Times New Roman"/>
+          <w:bCs/>
+          <w:noProof/>
+          <w:sz w:val="24"/>
+          <w:szCs w:val="24"/>
+          <w:lang w:val="en-US"/>
+        </w:rPr>
+      </w:pPr>
     </w:p>
     <w:p>
       <w:pPr>
@@ -10289,6 +10355,7 @@
           <w:szCs w:val="24"/>
           <w:lang w:val="en-US"/>
         </w:rPr>
+        <w:lastRenderedPageBreak/>
         <w:t>Studi Kasus 2B</w:t>
       </w:r>
     </w:p>
@@ -10313,13 +10380,12 @@
           <w:noProof/>
           <w:sz w:val="24"/>
           <w:szCs w:val="24"/>
-          <w:lang w:val="en-US"/>
-        </w:rPr>
-        <w:lastRenderedPageBreak/>
+          <w:lang w:val="en-US" w:eastAsia="ja-JP"/>
+        </w:rPr>
         <w:drawing>
-          <wp:inline distT="0" distB="0" distL="0" distR="0" wp14:anchorId="30A47B47" wp14:editId="5F5ED686">
-            <wp:extent cx="5731510" cy="3551555"/>
-            <wp:effectExtent l="0" t="0" r="2540" b="0"/>
+          <wp:inline distT="0" distB="0" distL="0" distR="0" wp14:anchorId="30A47B47" wp14:editId="55DCAB2C">
+            <wp:extent cx="5379720" cy="3551555"/>
+            <wp:effectExtent l="0" t="0" r="0" b="0"/>
             <wp:docPr id="54" name="Picture 54"/>
             <wp:cNvGraphicFramePr>
               <a:graphicFrameLocks xmlns:a="http://schemas.openxmlformats.org/drawingml/2006/main" noChangeAspect="1"/>
@@ -10346,7 +10412,7 @@
                   <pic:spPr>
                     <a:xfrm>
                       <a:off x="0" y="0"/>
-                      <a:ext cx="5731510" cy="3551555"/>
+                      <a:ext cx="5379720" cy="3551555"/>
                     </a:xfrm>
                     <a:prstGeom prst="rect">
                       <a:avLst/>
@@ -10366,7 +10432,7 @@
           <w:noProof/>
           <w:sz w:val="24"/>
           <w:szCs w:val="24"/>
-          <w:lang w:val="en-US"/>
+          <w:lang w:val="en-US" w:eastAsia="ja-JP"/>
         </w:rPr>
         <w:drawing>
           <wp:inline distT="0" distB="0" distL="0" distR="0" wp14:anchorId="25DD4B2C" wp14:editId="6AB25BB7">
@@ -10461,6 +10527,19 @@
     </w:p>
     <w:p>
       <w:pPr>
+        <w:ind w:left="567"/>
+        <w:rPr>
+          <w:rFonts w:ascii="Times New Roman" w:hAnsi="Times New Roman" w:cs="Times New Roman"/>
+          <w:bCs/>
+          <w:noProof/>
+          <w:sz w:val="24"/>
+          <w:szCs w:val="24"/>
+          <w:lang w:val="en-US"/>
+        </w:rPr>
+      </w:pPr>
+    </w:p>
+    <w:p>
+      <w:pPr>
         <w:pStyle w:val="ListParagraph"/>
         <w:numPr>
           <w:ilvl w:val="0"/>
@@ -10486,6 +10565,7 @@
           <w:szCs w:val="24"/>
           <w:lang w:val="en-US"/>
         </w:rPr>
+        <w:lastRenderedPageBreak/>
         <w:t>Studi Kasus 3A</w:t>
       </w:r>
     </w:p>
@@ -10527,9 +10607,8 @@
           <w:noProof/>
           <w:sz w:val="24"/>
           <w:szCs w:val="24"/>
-          <w:lang w:val="en-US"/>
-        </w:rPr>
-        <w:lastRenderedPageBreak/>
+          <w:lang w:val="en-US" w:eastAsia="ja-JP"/>
+        </w:rPr>
         <w:drawing>
           <wp:anchor distT="0" distB="0" distL="114300" distR="114300" simplePos="0" relativeHeight="251715584" behindDoc="0" locked="0" layoutInCell="1" allowOverlap="1" wp14:anchorId="710CDA51" wp14:editId="152047C5">
             <wp:simplePos x="0" y="0"/>
@@ -10607,7 +10686,7 @@
           <w:noProof/>
           <w:sz w:val="24"/>
           <w:szCs w:val="24"/>
-          <w:lang w:val="en-US"/>
+          <w:lang w:val="en-US" w:eastAsia="ja-JP"/>
         </w:rPr>
         <w:drawing>
           <wp:anchor distT="0" distB="0" distL="114300" distR="114300" simplePos="0" relativeHeight="251716608" behindDoc="0" locked="0" layoutInCell="1" allowOverlap="1" wp14:anchorId="126E0B3D" wp14:editId="22B1DF41">
@@ -10693,7 +10772,7 @@
           <w:noProof/>
           <w:sz w:val="24"/>
           <w:szCs w:val="24"/>
-          <w:lang w:val="en-US"/>
+          <w:lang w:val="en-US" w:eastAsia="ja-JP"/>
         </w:rPr>
         <w:drawing>
           <wp:anchor distT="0" distB="0" distL="114300" distR="114300" simplePos="0" relativeHeight="251717632" behindDoc="0" locked="0" layoutInCell="1" allowOverlap="1" wp14:anchorId="1CCE8E04" wp14:editId="3B2AFB48">
@@ -10745,25 +10824,14 @@
           </wp:anchor>
         </w:drawing>
       </w:r>
-      <w:proofErr w:type="gramStart"/>
-      <w:r>
-        <w:rPr>
-          <w:rFonts w:ascii="Times New Roman" w:hAnsi="Times New Roman" w:cs="Times New Roman"/>
-          <w:sz w:val="24"/>
-          <w:szCs w:val="24"/>
-          <w:lang w:val="en-US"/>
-        </w:rPr>
-        <w:t>catatan</w:t>
-      </w:r>
-      <w:proofErr w:type="gramEnd"/>
-      <w:r>
-        <w:rPr>
-          <w:rFonts w:ascii="Times New Roman" w:hAnsi="Times New Roman" w:cs="Times New Roman"/>
-          <w:sz w:val="24"/>
-          <w:szCs w:val="24"/>
-          <w:lang w:val="en-US"/>
-        </w:rPr>
-        <w:t>: a=x1,x=x2,y=x3,z=x4</w:t>
+      <w:r>
+        <w:rPr>
+          <w:rFonts w:ascii="Times New Roman" w:hAnsi="Times New Roman" w:cs="Times New Roman"/>
+          <w:sz w:val="24"/>
+          <w:szCs w:val="24"/>
+          <w:lang w:val="en-US"/>
+        </w:rPr>
+        <w:t>catatan: a=x1,x=x2,y=x3,z=x4</w:t>
       </w:r>
     </w:p>
     <w:p>
@@ -10948,17 +11016,8 @@
           <w:szCs w:val="24"/>
           <w:lang w:val="en-US"/>
         </w:rPr>
-        <w:t xml:space="preserve">seperti yang dapat dilihat dari kedua data diatas, data hasil percobaan menggunakan program dan menggunakan kalkulator online tidak jauh berbeda dan sangat </w:t>
-      </w:r>
-      <w:r>
-        <w:rPr>
-          <w:rFonts w:ascii="Times New Roman" w:hAnsi="Times New Roman" w:cs="Times New Roman"/>
-          <w:sz w:val="24"/>
-          <w:szCs w:val="24"/>
-          <w:lang w:val="en-US"/>
-        </w:rPr>
         <w:lastRenderedPageBreak/>
-        <w:t>mendekati. Dari percobaan ini dapat disimpulkan program berjalan sesuai dengan input pengguna.</w:t>
+        <w:t>seperti yang dapat dilihat dari kedua data diatas, data hasil percobaan menggunakan program dan menggunakan kalkulator online tidak jauh berbeda dan sangat mendekati. Dari percobaan ini dapat disimpulkan program berjalan sesuai dengan input pengguna.</w:t>
       </w:r>
     </w:p>
     <w:p>
@@ -11053,7 +11112,7 @@
           <w:noProof/>
           <w:sz w:val="24"/>
           <w:szCs w:val="24"/>
-          <w:lang w:val="en-US"/>
+          <w:lang w:val="en-US" w:eastAsia="ja-JP"/>
         </w:rPr>
         <w:drawing>
           <wp:inline distT="0" distB="0" distL="0" distR="0" wp14:anchorId="1AFE5333" wp14:editId="267A8AC5">
@@ -11141,7 +11200,7 @@
           <w:noProof/>
           <w:sz w:val="24"/>
           <w:szCs w:val="24"/>
-          <w:lang w:val="en-US"/>
+          <w:lang w:val="en-US" w:eastAsia="ja-JP"/>
         </w:rPr>
         <w:drawing>
           <wp:anchor distT="0" distB="0" distL="114300" distR="114300" simplePos="0" relativeHeight="251719680" behindDoc="0" locked="0" layoutInCell="1" allowOverlap="1" wp14:anchorId="0E62E1E6" wp14:editId="2540AC87">
@@ -11201,7 +11260,7 @@
           <w:noProof/>
           <w:sz w:val="24"/>
           <w:szCs w:val="24"/>
-          <w:lang w:val="en-US"/>
+          <w:lang w:val="en-US" w:eastAsia="ja-JP"/>
         </w:rPr>
         <w:drawing>
           <wp:anchor distT="0" distB="0" distL="114300" distR="114300" simplePos="0" relativeHeight="251718656" behindDoc="0" locked="0" layoutInCell="1" allowOverlap="1" wp14:anchorId="7E0E97C4" wp14:editId="1646CB45">
@@ -11304,6 +11363,7 @@
           <w:szCs w:val="24"/>
           <w:lang w:val="en-US"/>
         </w:rPr>
+        <w:lastRenderedPageBreak/>
         <w:t>Studi Kasus 3B</w:t>
       </w:r>
     </w:p>
@@ -11348,9 +11408,8 @@
           <w:noProof/>
           <w:sz w:val="24"/>
           <w:szCs w:val="24"/>
-          <w:lang w:val="en-US"/>
-        </w:rPr>
-        <w:lastRenderedPageBreak/>
+          <w:lang w:val="en-US" w:eastAsia="ja-JP"/>
+        </w:rPr>
         <w:drawing>
           <wp:inline distT="0" distB="0" distL="0" distR="0" wp14:anchorId="5DC9C46E" wp14:editId="6946C0E7">
             <wp:extent cx="4351020" cy="3324451"/>
@@ -11445,7 +11504,7 @@
           <w:noProof/>
           <w:sz w:val="24"/>
           <w:szCs w:val="24"/>
-          <w:lang w:val="en-US"/>
+          <w:lang w:val="en-US" w:eastAsia="ja-JP"/>
         </w:rPr>
         <w:drawing>
           <wp:anchor distT="0" distB="0" distL="114300" distR="114300" simplePos="0" relativeHeight="251720704" behindDoc="0" locked="0" layoutInCell="1" allowOverlap="1" wp14:anchorId="2809EC65" wp14:editId="1886F362">
@@ -11539,13 +11598,13 @@
           <w:noProof/>
           <w:sz w:val="24"/>
           <w:szCs w:val="24"/>
-          <w:lang w:val="en-US"/>
+          <w:lang w:val="en-US" w:eastAsia="ja-JP"/>
         </w:rPr>
         <w:lastRenderedPageBreak/>
         <w:drawing>
-          <wp:inline distT="0" distB="0" distL="0" distR="0" wp14:anchorId="4B275002" wp14:editId="2E85A33D">
-            <wp:extent cx="5731510" cy="3494405"/>
-            <wp:effectExtent l="0" t="0" r="2540" b="0"/>
+          <wp:inline distT="0" distB="0" distL="0" distR="0" wp14:anchorId="4B275002" wp14:editId="285EDC64">
+            <wp:extent cx="5143500" cy="3494405"/>
+            <wp:effectExtent l="0" t="0" r="0" b="0"/>
             <wp:docPr id="23" name="Picture 23" descr="Calendar&#10;&#10;Description automatically generated"/>
             <wp:cNvGraphicFramePr>
               <a:graphicFrameLocks xmlns:a="http://schemas.openxmlformats.org/drawingml/2006/main" noChangeAspect="1"/>
@@ -11572,7 +11631,7 @@
                   <pic:spPr>
                     <a:xfrm>
                       <a:off x="0" y="0"/>
-                      <a:ext cx="5731510" cy="3494405"/>
+                      <a:ext cx="5143500" cy="3494405"/>
                     </a:xfrm>
                     <a:prstGeom prst="rect">
                       <a:avLst/>
@@ -11639,12 +11698,12 @@
           <w:noProof/>
           <w:sz w:val="24"/>
           <w:szCs w:val="24"/>
-          <w:lang w:val="en-US"/>
+          <w:lang w:val="en-US" w:eastAsia="ja-JP"/>
         </w:rPr>
         <w:drawing>
-          <wp:inline distT="0" distB="0" distL="0" distR="0" wp14:anchorId="705541C8" wp14:editId="59BEEADA">
-            <wp:extent cx="5731510" cy="3253740"/>
-            <wp:effectExtent l="0" t="0" r="2540" b="3810"/>
+          <wp:inline distT="0" distB="0" distL="0" distR="0" wp14:anchorId="705541C8" wp14:editId="0FF90139">
+            <wp:extent cx="5151120" cy="3253740"/>
+            <wp:effectExtent l="0" t="0" r="0" b="3810"/>
             <wp:docPr id="25" name="Picture 25" descr="Text&#10;&#10;Description automatically generated"/>
             <wp:cNvGraphicFramePr>
               <a:graphicFrameLocks xmlns:a="http://schemas.openxmlformats.org/drawingml/2006/main" noChangeAspect="1"/>
@@ -11671,7 +11730,7 @@
                   <pic:spPr>
                     <a:xfrm>
                       <a:off x="0" y="0"/>
-                      <a:ext cx="5731510" cy="3253740"/>
+                      <a:ext cx="5151120" cy="3253740"/>
                     </a:xfrm>
                     <a:prstGeom prst="rect">
                       <a:avLst/>
@@ -11873,42 +11932,22 @@
       <w:r>
         <w:rPr>
           <w:rFonts w:ascii="Times New Roman" w:hAnsi="Times New Roman" w:cs="Times New Roman"/>
-          <w:sz w:val="24"/>
-          <w:szCs w:val="24"/>
-          <w:lang w:val="en-US"/>
-        </w:rPr>
-        <w:t>Berikut adalah soal studi kasus 4</w:t>
-      </w:r>
-    </w:p>
-    <w:p>
-      <w:pPr>
-        <w:ind w:left="927"/>
-        <w:rPr>
-          <w:rFonts w:ascii="Times New Roman" w:hAnsi="Times New Roman" w:cs="Times New Roman"/>
-          <w:sz w:val="24"/>
-          <w:szCs w:val="24"/>
-          <w:lang w:val="en-US"/>
-        </w:rPr>
-      </w:pPr>
-      <w:r>
-        <w:rPr>
-          <w:rFonts w:ascii="Times New Roman" w:hAnsi="Times New Roman" w:cs="Times New Roman"/>
           <w:noProof/>
           <w:sz w:val="24"/>
           <w:szCs w:val="24"/>
-          <w:lang w:val="en-US"/>
+          <w:lang w:val="en-US" w:eastAsia="ja-JP"/>
         </w:rPr>
         <w:drawing>
-          <wp:anchor distT="0" distB="0" distL="114300" distR="114300" simplePos="0" relativeHeight="251721728" behindDoc="0" locked="0" layoutInCell="1" allowOverlap="1" wp14:anchorId="659AEC2F" wp14:editId="250C47B0">
+          <wp:anchor distT="0" distB="0" distL="114300" distR="114300" simplePos="0" relativeHeight="251721728" behindDoc="0" locked="0" layoutInCell="1" allowOverlap="1" wp14:anchorId="659AEC2F" wp14:editId="44041A2C">
             <wp:simplePos x="0" y="0"/>
-            <wp:positionH relativeFrom="column">
-              <wp:posOffset>586740</wp:posOffset>
+            <wp:positionH relativeFrom="margin">
+              <wp:align>right</wp:align>
             </wp:positionH>
             <wp:positionV relativeFrom="paragraph">
-              <wp:posOffset>1270</wp:posOffset>
+              <wp:posOffset>292100</wp:posOffset>
             </wp:positionV>
-            <wp:extent cx="5731510" cy="3834765"/>
-            <wp:effectExtent l="0" t="0" r="2540" b="0"/>
+            <wp:extent cx="5143500" cy="3834765"/>
+            <wp:effectExtent l="0" t="0" r="0" b="0"/>
             <wp:wrapTopAndBottom/>
             <wp:docPr id="27" name="Picture 27" descr="A picture containing text&#10;&#10;Description automatically generated"/>
             <wp:cNvGraphicFramePr>
@@ -11936,7 +11975,7 @@
                   <pic:spPr>
                     <a:xfrm>
                       <a:off x="0" y="0"/>
-                      <a:ext cx="5731510" cy="3834765"/>
+                      <a:ext cx="5143500" cy="3834765"/>
                     </a:xfrm>
                     <a:prstGeom prst="rect">
                       <a:avLst/>
@@ -11945,6 +11984,9 @@
                 </pic:pic>
               </a:graphicData>
             </a:graphic>
+            <wp14:sizeRelH relativeFrom="margin">
+              <wp14:pctWidth>0</wp14:pctWidth>
+            </wp14:sizeRelH>
           </wp:anchor>
         </w:drawing>
       </w:r>
@@ -11955,6 +11997,26 @@
           <w:szCs w:val="24"/>
           <w:lang w:val="en-US"/>
         </w:rPr>
+        <w:t>Berikut adalah soal studi kasus 4</w:t>
+      </w:r>
+    </w:p>
+    <w:p>
+      <w:pPr>
+        <w:ind w:left="927"/>
+        <w:rPr>
+          <w:rFonts w:ascii="Times New Roman" w:hAnsi="Times New Roman" w:cs="Times New Roman"/>
+          <w:sz w:val="24"/>
+          <w:szCs w:val="24"/>
+          <w:lang w:val="en-US"/>
+        </w:rPr>
+      </w:pPr>
+      <w:r>
+        <w:rPr>
+          <w:rFonts w:ascii="Times New Roman" w:hAnsi="Times New Roman" w:cs="Times New Roman"/>
+          <w:sz w:val="24"/>
+          <w:szCs w:val="24"/>
+          <w:lang w:val="en-US"/>
+        </w:rPr>
         <w:t>Berikut hasil percobaan dari program</w:t>
       </w:r>
     </w:p>
@@ -11968,19 +12030,20 @@
           <w:lang w:val="en-US"/>
         </w:rPr>
       </w:pPr>
+      <w:bookmarkStart w:id="0" w:name="_GoBack"/>
       <w:r>
         <w:rPr>
           <w:rFonts w:ascii="Times New Roman" w:hAnsi="Times New Roman" w:cs="Times New Roman"/>
           <w:noProof/>
           <w:sz w:val="24"/>
           <w:szCs w:val="24"/>
-          <w:lang w:val="en-US"/>
+          <w:lang w:val="en-US" w:eastAsia="ja-JP"/>
         </w:rPr>
         <w:lastRenderedPageBreak/>
         <w:drawing>
-          <wp:inline distT="0" distB="0" distL="0" distR="0" wp14:anchorId="4A847354" wp14:editId="7893F625">
-            <wp:extent cx="4991533" cy="4267570"/>
-            <wp:effectExtent l="0" t="0" r="0" b="0"/>
+          <wp:inline distT="0" distB="0" distL="0" distR="0" wp14:anchorId="4A847354" wp14:editId="23E0D740">
+            <wp:extent cx="5120640" cy="4267200"/>
+            <wp:effectExtent l="0" t="0" r="3810" b="0"/>
             <wp:docPr id="28" name="Picture 28" descr="A picture containing background pattern&#10;&#10;Description automatically generated"/>
             <wp:cNvGraphicFramePr>
               <a:graphicFrameLocks xmlns:a="http://schemas.openxmlformats.org/drawingml/2006/main" noChangeAspect="1"/>
@@ -12007,7 +12070,7 @@
                   <pic:spPr>
                     <a:xfrm>
                       <a:off x="0" y="0"/>
-                      <a:ext cx="4991533" cy="4267570"/>
+                      <a:ext cx="5121094" cy="4267578"/>
                     </a:xfrm>
                     <a:prstGeom prst="rect">
                       <a:avLst/>
@@ -12019,6 +12082,7 @@
           </wp:inline>
         </w:drawing>
       </w:r>
+      <w:bookmarkEnd w:id="0"/>
     </w:p>
     <w:p>
       <w:pPr>
@@ -12264,7 +12328,7 @@
       <w:r>
         <w:rPr>
           <w:noProof/>
-          <w:lang w:val="en-US"/>
+          <w:lang w:val="en-US" w:eastAsia="ja-JP"/>
         </w:rPr>
         <w:drawing>
           <wp:anchor distT="0" distB="0" distL="114300" distR="114300" simplePos="0" relativeHeight="251698176" behindDoc="0" locked="0" layoutInCell="1" allowOverlap="1" wp14:anchorId="5777B1C1" wp14:editId="355D9D1B">
@@ -12333,7 +12397,7 @@
           <w:noProof/>
           <w:sz w:val="24"/>
           <w:szCs w:val="24"/>
-          <w:lang w:val="en-US"/>
+          <w:lang w:val="en-US" w:eastAsia="ja-JP"/>
         </w:rPr>
         <w:drawing>
           <wp:inline distT="0" distB="0" distL="0" distR="0" wp14:anchorId="4CA3521A" wp14:editId="04AC88F9">
@@ -12504,7 +12568,7 @@
       <w:r>
         <w:rPr>
           <w:noProof/>
-          <w:lang w:val="en-US"/>
+          <w:lang w:val="en-US" w:eastAsia="ja-JP"/>
         </w:rPr>
         <w:drawing>
           <wp:anchor distT="0" distB="0" distL="114300" distR="114300" simplePos="0" relativeHeight="251699200" behindDoc="0" locked="0" layoutInCell="1" allowOverlap="1" wp14:anchorId="46CA063C" wp14:editId="1D44CC89">
@@ -12689,7 +12753,7 @@
       <w:r>
         <w:rPr>
           <w:noProof/>
-          <w:lang w:val="en-US"/>
+          <w:lang w:val="en-US" w:eastAsia="ja-JP"/>
         </w:rPr>
         <w:lastRenderedPageBreak/>
         <w:drawing>
@@ -13132,7 +13196,7 @@
       <w:r>
         <w:rPr>
           <w:noProof/>
-          <w:lang w:val="en-US"/>
+          <w:lang w:val="en-US" w:eastAsia="ja-JP"/>
         </w:rPr>
         <w:drawing>
           <wp:anchor distT="0" distB="0" distL="114300" distR="114300" simplePos="0" relativeHeight="251713536" behindDoc="0" locked="0" layoutInCell="1" allowOverlap="1" wp14:anchorId="54CD7E67" wp14:editId="3C0A1A31">
@@ -13296,7 +13360,7 @@
       <w:r>
         <w:rPr>
           <w:noProof/>
-          <w:lang w:val="en-US"/>
+          <w:lang w:val="en-US" w:eastAsia="ja-JP"/>
         </w:rPr>
         <w:drawing>
           <wp:anchor distT="0" distB="0" distL="114300" distR="114300" simplePos="0" relativeHeight="251708416" behindDoc="0" locked="0" layoutInCell="1" allowOverlap="1" wp14:anchorId="148CB7A2" wp14:editId="66E1B0D5">
@@ -13501,7 +13565,7 @@
       <w:r>
         <w:rPr>
           <w:noProof/>
-          <w:lang w:val="en-US"/>
+          <w:lang w:val="en-US" w:eastAsia="ja-JP"/>
         </w:rPr>
         <w:drawing>
           <wp:anchor distT="0" distB="0" distL="114300" distR="114300" simplePos="0" relativeHeight="251709440" behindDoc="0" locked="0" layoutInCell="1" allowOverlap="1" wp14:anchorId="05B90C7B" wp14:editId="0F62202F">
@@ -13821,7 +13885,7 @@
       <w:r>
         <w:rPr>
           <w:noProof/>
-          <w:lang w:val="en-US"/>
+          <w:lang w:val="en-US" w:eastAsia="ja-JP"/>
         </w:rPr>
         <w:lastRenderedPageBreak/>
         <w:drawing>
@@ -14121,7 +14185,7 @@
       <w:r>
         <w:rPr>
           <w:noProof/>
-          <w:lang w:val="en-US"/>
+          <w:lang w:val="en-US" w:eastAsia="ja-JP"/>
         </w:rPr>
         <w:drawing>
           <wp:anchor distT="0" distB="0" distL="114300" distR="114300" simplePos="0" relativeHeight="251704320" behindDoc="0" locked="0" layoutInCell="1" allowOverlap="1" wp14:anchorId="3A85F980" wp14:editId="0A566A54">
@@ -14341,7 +14405,7 @@
       <w:r>
         <w:rPr>
           <w:noProof/>
-          <w:lang w:val="en-US"/>
+          <w:lang w:val="en-US" w:eastAsia="ja-JP"/>
         </w:rPr>
         <w:lastRenderedPageBreak/>
         <w:drawing>
@@ -14812,7 +14876,7 @@
           <w:noProof/>
           <w:sz w:val="24"/>
           <w:szCs w:val="24"/>
-          <w:lang w:val="en-US"/>
+          <w:lang w:val="en-US" w:eastAsia="ja-JP"/>
         </w:rPr>
         <w:drawing>
           <wp:inline distT="0" distB="0" distL="0" distR="0" wp14:anchorId="59161528" wp14:editId="7502C257">
@@ -15020,7 +15084,7 @@
       <w:r>
         <w:rPr>
           <w:noProof/>
-          <w:lang w:val="en-US"/>
+          <w:lang w:val="en-US" w:eastAsia="ja-JP"/>
         </w:rPr>
         <w:drawing>
           <wp:anchor distT="0" distB="0" distL="114300" distR="114300" simplePos="0" relativeHeight="251705344" behindDoc="0" locked="0" layoutInCell="1" allowOverlap="1" wp14:anchorId="56F2C6CE" wp14:editId="665F649B">
@@ -15720,29 +15784,7 @@
           <w:szCs w:val="24"/>
           <w:lang w:val="en-US"/>
         </w:rPr>
-        <w:t xml:space="preserve">Studi kasus tentang aplikasi operasi matriks mengenai Hukum Kirchoff dalam kelistrikan kurang cocok untuk diselesaikan dengan interpolasi, melainkan </w:t>
-      </w:r>
-      <w:proofErr w:type="gramStart"/>
-      <w:r>
-        <w:rPr>
-          <w:rFonts w:ascii="Times New Roman" w:hAnsi="Times New Roman" w:cs="Times New Roman"/>
-          <w:bCs/>
-          <w:sz w:val="24"/>
-          <w:szCs w:val="24"/>
-          <w:lang w:val="en-US"/>
-        </w:rPr>
-        <w:t>akan</w:t>
-      </w:r>
-      <w:proofErr w:type="gramEnd"/>
-      <w:r>
-        <w:rPr>
-          <w:rFonts w:ascii="Times New Roman" w:hAnsi="Times New Roman" w:cs="Times New Roman"/>
-          <w:bCs/>
-          <w:sz w:val="24"/>
-          <w:szCs w:val="24"/>
-          <w:lang w:val="en-US"/>
-        </w:rPr>
-        <w:t xml:space="preserve"> didapatkan penyelesaian yang lebih akurat dengan menggunakan SPL. Adapun studi kasus mengenai regresi linier ganda masih sedikit dan mungkin bisa ditambahkan sebagai pembanding program.</w:t>
+        <w:t>Studi kasus tentang aplikasi operasi matriks mengenai Hukum Kirchoff dalam kelistrikan kurang cocok untuk diselesaikan dengan interpolasi, melainkan akan didapatkan penyelesaian yang lebih akurat dengan menggunakan SPL. Adapun studi kasus mengenai regresi linier ganda masih sedikit dan mungkin bisa ditambahkan sebagai pembanding program.</w:t>
       </w:r>
     </w:p>
     <w:p>
@@ -15864,25 +15906,7 @@
           <w:lang w:val="en-US"/>
         </w:rPr>
         <w:lastRenderedPageBreak/>
-        <w:t xml:space="preserve">Untuk refleksi kinerja </w:t>
-      </w:r>
-      <w:proofErr w:type="gramStart"/>
-      <w:r>
-        <w:rPr>
-          <w:rFonts w:ascii="Times New Roman" w:hAnsi="Times New Roman" w:cs="Times New Roman"/>
-          <w:sz w:val="24"/>
-          <w:lang w:val="en-US"/>
-        </w:rPr>
-        <w:t>tim</w:t>
-      </w:r>
-      <w:proofErr w:type="gramEnd"/>
-      <w:r>
-        <w:rPr>
-          <w:rFonts w:ascii="Times New Roman" w:hAnsi="Times New Roman" w:cs="Times New Roman"/>
-          <w:sz w:val="24"/>
-          <w:lang w:val="en-US"/>
-        </w:rPr>
-        <w:t>, tim p</w:t>
+        <w:t>Untuk refleksi kinerja tim, tim p</w:t>
       </w:r>
       <w:r>
         <w:rPr>
@@ -16858,7 +16882,7 @@
             <w:rFonts w:ascii="Times New Roman" w:hAnsi="Times New Roman" w:cs="Times New Roman"/>
             <w:noProof/>
           </w:rPr>
-          <w:t>31</w:t>
+          <w:t>37</w:t>
         </w:r>
         <w:r>
           <w:rPr>

</xml_diff>